<commit_message>
Smaller minor updates to proposal and bibliography. Also started blog.
</commit_message>
<xml_diff>
--- a/Proposals/JosephBarber_FinalProject_SecondDraft.docx
+++ b/Proposals/JosephBarber_FinalProject_SecondDraft.docx
@@ -1,6 +1,6 @@
 
 <file path=word/document.xml><?xml version="1.0" encoding="utf-8"?>
-<w:document xmlns:wpc="http://schemas.microsoft.com/office/word/2010/wordprocessingCanvas" xmlns:cx="http://schemas.microsoft.com/office/drawing/2014/chartex" xmlns:cx1="http://schemas.microsoft.com/office/drawing/2015/9/8/chartex" xmlns:cx2="http://schemas.microsoft.com/office/drawing/2015/10/21/chartex" xmlns:cx3="http://schemas.microsoft.com/office/drawing/2016/5/9/chartex" xmlns:cx4="http://schemas.microsoft.com/office/drawing/2016/5/10/chartex" xmlns:cx5="http://schemas.microsoft.com/office/drawing/2016/5/11/chartex" xmlns:cx6="http://schemas.microsoft.com/office/drawing/2016/5/12/chartex" xmlns:cx7="http://schemas.microsoft.com/office/drawing/2016/5/13/chartex" xmlns:cx8="http://schemas.microsoft.com/office/drawing/2016/5/14/chartex" xmlns:mc="http://schemas.openxmlformats.org/markup-compatibility/2006" xmlns:aink="http://schemas.microsoft.com/office/drawing/2016/ink" xmlns:am3d="http://schemas.microsoft.com/office/drawing/2017/model3d" xmlns:o="urn:schemas-microsoft-com:office:office" xmlns:r="http://schemas.openxmlformats.org/officeDocument/2006/relationships" xmlns:m="http://schemas.openxmlformats.org/officeDocument/2006/math" xmlns:v="urn:schemas-microsoft-com:vml" xmlns:wp14="http://schemas.microsoft.com/office/word/2010/wordprocessingDrawing" xmlns:wp="http://schemas.openxmlformats.org/drawingml/2006/wordprocessingDrawing" xmlns:w10="urn:schemas-microsoft-com:office:word" xmlns:w="http://schemas.openxmlformats.org/wordprocessingml/2006/main" xmlns:w14="http://schemas.microsoft.com/office/word/2010/wordml" xmlns:w15="http://schemas.microsoft.com/office/word/2012/wordml" xmlns:w16cid="http://schemas.microsoft.com/office/word/2016/wordml/cid" xmlns:w16se="http://schemas.microsoft.com/office/word/2015/wordml/symex" xmlns:wpg="http://schemas.microsoft.com/office/word/2010/wordprocessingGroup" xmlns:wpi="http://schemas.microsoft.com/office/word/2010/wordprocessingInk" xmlns:wne="http://schemas.microsoft.com/office/word/2006/wordml" xmlns:wps="http://schemas.microsoft.com/office/word/2010/wordprocessingShape" mc:Ignorable="w14 w15 w16se w16cid wp14">
+<w:document xmlns:wpc="http://schemas.microsoft.com/office/word/2010/wordprocessingCanvas" xmlns:cx="http://schemas.microsoft.com/office/drawing/2014/chartex" xmlns:cx1="http://schemas.microsoft.com/office/drawing/2015/9/8/chartex" xmlns:cx2="http://schemas.microsoft.com/office/drawing/2015/10/21/chartex" xmlns:cx3="http://schemas.microsoft.com/office/drawing/2016/5/9/chartex" xmlns:cx4="http://schemas.microsoft.com/office/drawing/2016/5/10/chartex" xmlns:cx5="http://schemas.microsoft.com/office/drawing/2016/5/11/chartex" xmlns:cx6="http://schemas.microsoft.com/office/drawing/2016/5/12/chartex" xmlns:cx7="http://schemas.microsoft.com/office/drawing/2016/5/13/chartex" xmlns:cx8="http://schemas.microsoft.com/office/drawing/2016/5/14/chartex" xmlns:mc="http://schemas.openxmlformats.org/markup-compatibility/2006" xmlns:aink="http://schemas.microsoft.com/office/drawing/2016/ink" xmlns:am3d="http://schemas.microsoft.com/office/drawing/2017/model3d" xmlns:o="urn:schemas-microsoft-com:office:office" xmlns:r="http://schemas.openxmlformats.org/officeDocument/2006/relationships" xmlns:m="http://schemas.openxmlformats.org/officeDocument/2006/math" xmlns:v="urn:schemas-microsoft-com:vml" xmlns:wp14="http://schemas.microsoft.com/office/word/2010/wordprocessingDrawing" xmlns:wp="http://schemas.openxmlformats.org/drawingml/2006/wordprocessingDrawing" xmlns:w10="urn:schemas-microsoft-com:office:word" xmlns:w="http://schemas.openxmlformats.org/wordprocessingml/2006/main" xmlns:w14="http://schemas.microsoft.com/office/word/2010/wordml" xmlns:w15="http://schemas.microsoft.com/office/word/2012/wordml" xmlns:w16se="http://schemas.microsoft.com/office/word/2015/wordml/symex" xmlns:wpg="http://schemas.microsoft.com/office/word/2010/wordprocessingGroup" xmlns:wpi="http://schemas.microsoft.com/office/word/2010/wordprocessingInk" xmlns:wne="http://schemas.microsoft.com/office/word/2006/wordml" xmlns:wps="http://schemas.microsoft.com/office/word/2010/wordprocessingShape" mc:Ignorable="w14 w15 w16se wp14">
   <w:body>
     <w:p>
       <w:r>
@@ -65,8 +65,10 @@
     </w:p>
     <w:p>
       <w:r>
-        <w:t>I will explore and prototype multiple techniques commonly used for procedural city generation. For each technique, I will evaluate it amongst a set of criteria and use this to pick a single technique to move forward with and refine.</w:t>
-      </w:r>
+        <w:t>I will be prototyping multiple techniques for procedural city generation. This will include techniques for road generation such as L-systems and template-based generation, techniques for terrain generation such as noise or mid-point displacement, and if time allows it, techniques for procedural building generation such as shape grammars and fractals.</w:t>
+      </w:r>
+      <w:bookmarkStart w:id="0" w:name="_GoBack"/>
+      <w:bookmarkEnd w:id="0"/>
     </w:p>
     <w:p>
       <w:r>
@@ -231,7 +233,15 @@
               </w:numPr>
             </w:pPr>
             <w:r>
-              <w:t>Excellent problem solving ability</w:t>
+              <w:t xml:space="preserve">Excellent </w:t>
+            </w:r>
+            <w:proofErr w:type="gramStart"/>
+            <w:r>
+              <w:t>problem solving</w:t>
+            </w:r>
+            <w:proofErr w:type="gramEnd"/>
+            <w:r>
+              <w:t xml:space="preserve"> ability</w:t>
             </w:r>
           </w:p>
         </w:tc>
@@ -327,21 +337,61 @@
                   <w:rStyle w:val="Hyperlink"/>
                 </w:rPr>
                 <w:br/>
-                <w:t>viewjob?jk=088e20a14735926a</w:t>
+              </w:r>
+              <w:proofErr w:type="spellStart"/>
+              <w:r>
+                <w:rPr>
+                  <w:rStyle w:val="Hyperlink"/>
+                </w:rPr>
+                <w:t>viewjob?jk</w:t>
+              </w:r>
+              <w:proofErr w:type="spellEnd"/>
+              <w:r>
+                <w:rPr>
+                  <w:rStyle w:val="Hyperlink"/>
+                </w:rPr>
+                <w:t>=088e20a14735926a</w:t>
               </w:r>
               <w:r>
                 <w:rPr>
                   <w:rStyle w:val="Hyperlink"/>
                 </w:rPr>
                 <w:br/>
-                <w:t>&amp;q=Games+Programmer+</w:t>
+                <w:t>&amp;q=</w:t>
+              </w:r>
+              <w:proofErr w:type="spellStart"/>
+              <w:r>
+                <w:rPr>
+                  <w:rStyle w:val="Hyperlink"/>
+                </w:rPr>
+                <w:t>Games+Programmer</w:t>
+              </w:r>
+              <w:proofErr w:type="spellEnd"/>
+              <w:r>
+                <w:rPr>
+                  <w:rStyle w:val="Hyperlink"/>
+                </w:rPr>
+                <w:t>+</w:t>
               </w:r>
               <w:r>
                 <w:rPr>
                   <w:rStyle w:val="Hyperlink"/>
                 </w:rPr>
                 <w:br/>
-                <w:t>C&amp;tk=1bqg26g55145r51m</w:t>
+              </w:r>
+              <w:proofErr w:type="spellStart"/>
+              <w:r>
+                <w:rPr>
+                  <w:rStyle w:val="Hyperlink"/>
+                </w:rPr>
+                <w:t>C&amp;tk</w:t>
+              </w:r>
+              <w:proofErr w:type="spellEnd"/>
+              <w:r>
+                <w:rPr>
+                  <w:rStyle w:val="Hyperlink"/>
+                </w:rPr>
+                <w:t>=1bqg26g55145r51m</w:t>
               </w:r>
             </w:hyperlink>
             <w:r>
@@ -535,19 +585,7 @@
         <w:rPr>
           <w:u w:val="single"/>
         </w:rPr>
-        <w:t xml:space="preserve"> / </w:t>
-      </w:r>
-      <w:r>
-        <w:rPr>
-          <w:u w:val="single"/>
-        </w:rPr>
-        <w:t>Scalability</w:t>
-      </w:r>
-      <w:r>
-        <w:rPr>
-          <w:u w:val="single"/>
-        </w:rPr>
-        <w:t xml:space="preserve"> of the cities</w:t>
+        <w:t xml:space="preserve"> / Scalability of the cities</w:t>
       </w:r>
       <w:r>
         <w:rPr>
@@ -580,12 +618,7 @@
         </w:numPr>
       </w:pPr>
       <w:r>
-        <w:t xml:space="preserve">Can the system be passed </w:t>
-      </w:r>
-      <w:bookmarkStart w:id="0" w:name="_GoBack"/>
-      <w:bookmarkEnd w:id="0"/>
-      <w:r>
-        <w:t>different sized information maps (height, population) and produce appropriately sized cities?</w:t>
+        <w:t>Can the system be passed different sized information maps (height, population) and produce appropriately sized cities?</w:t>
       </w:r>
     </w:p>
     <w:p>
@@ -675,16 +708,7 @@
         <w:t>By the end of the project I would like to have tested multiple methods of procedurally generating cities and chosen one to</w:t>
       </w:r>
       <w:r>
-        <w:t xml:space="preserve"> move forward with and refine. </w:t>
-      </w:r>
-      <w:r>
-        <w:t>User input may be fed into this in the form of</w:t>
-      </w:r>
-      <w:r>
-        <w:t xml:space="preserve"> maps such as</w:t>
-      </w:r>
-      <w:r>
-        <w:t xml:space="preserve"> population density maps and water boundary maps.</w:t>
+        <w:t xml:space="preserve"> move forward with and refine. User input may be fed into this in the form of maps such as population density maps and water boundary maps.</w:t>
       </w:r>
     </w:p>
     <w:p>
@@ -699,7 +723,15 @@
       </w:r>
       <w:r>
         <w:lastRenderedPageBreak/>
-        <w:t>buildings would also be procedurally generated. These would be exported in a suitable form (.obj). This system could be compiled and exported into existing engines such as Unity or the city could be rendered and viewed within the system itself.</w:t>
+        <w:t>buildings would also be procedurally generated. These would be exported in a suitable form (.</w:t>
+      </w:r>
+      <w:proofErr w:type="spellStart"/>
+      <w:r>
+        <w:t>obj</w:t>
+      </w:r>
+      <w:proofErr w:type="spellEnd"/>
+      <w:r>
+        <w:t>). This system could be compiled and exported into existing engines such as Unity or the city could be rendered and viewed within the system itself.</w:t>
       </w:r>
     </w:p>
     <w:p>
@@ -1475,7 +1507,20 @@
           <w:tcPr>
             <w:tcW w:w="6186" w:type="dxa"/>
           </w:tcPr>
-          <w:p/>
+          <w:p>
+            <w:pPr>
+              <w:jc w:val="center"/>
+              <w:rPr>
+                <w:i/>
+              </w:rPr>
+            </w:pPr>
+            <w:r>
+              <w:rPr>
+                <w:i/>
+              </w:rPr>
+              <w:t>Procedural generation of terrain</w:t>
+            </w:r>
+          </w:p>
         </w:tc>
       </w:tr>
       <w:tr>
@@ -1847,13 +1892,23 @@
                 <w:shd w:val="clear" w:color="auto" w:fill="FFFFFF"/>
               </w:rPr>
             </w:pPr>
-            <w:r>
-              <w:rPr>
-                <w:rFonts w:cs="Segoe UI"/>
-                <w:color w:val="24292E"/>
-                <w:shd w:val="clear" w:color="auto" w:fill="FFFFFF"/>
-              </w:rPr>
-              <w:t>Havey, D. (2008).</w:t>
+            <w:proofErr w:type="spellStart"/>
+            <w:r>
+              <w:rPr>
+                <w:rFonts w:cs="Segoe UI"/>
+                <w:color w:val="24292E"/>
+                <w:shd w:val="clear" w:color="auto" w:fill="FFFFFF"/>
+              </w:rPr>
+              <w:t>Havey</w:t>
+            </w:r>
+            <w:proofErr w:type="spellEnd"/>
+            <w:r>
+              <w:rPr>
+                <w:rFonts w:cs="Segoe UI"/>
+                <w:color w:val="24292E"/>
+                <w:shd w:val="clear" w:color="auto" w:fill="FFFFFF"/>
+              </w:rPr>
+              <w:t>, D. (2008).</w:t>
             </w:r>
             <w:r>
               <w:rPr>
@@ -1870,7 +1925,27 @@
                 <w:color w:val="24292E"/>
                 <w:shd w:val="clear" w:color="auto" w:fill="FFFFFF"/>
               </w:rPr>
-              <w:t>Tutorial #7: Voronoi diagrams</w:t>
+              <w:t xml:space="preserve">Tutorial #7: </w:t>
+            </w:r>
+            <w:proofErr w:type="spellStart"/>
+            <w:r>
+              <w:rPr>
+                <w:rFonts w:cs="Segoe UI"/>
+                <w:i/>
+                <w:color w:val="24292E"/>
+                <w:shd w:val="clear" w:color="auto" w:fill="FFFFFF"/>
+              </w:rPr>
+              <w:t>Voronoi</w:t>
+            </w:r>
+            <w:proofErr w:type="spellEnd"/>
+            <w:r>
+              <w:rPr>
+                <w:rFonts w:cs="Segoe UI"/>
+                <w:i/>
+                <w:color w:val="24292E"/>
+                <w:shd w:val="clear" w:color="auto" w:fill="FFFFFF"/>
+              </w:rPr>
+              <w:t xml:space="preserve"> diagrams</w:t>
             </w:r>
             <w:r>
               <w:rPr>
@@ -1932,7 +2007,15 @@
           <w:p>
             <w:r>
               <w:lastRenderedPageBreak/>
-              <w:t xml:space="preserve">This article talks about Voronoi diagrams, their use in creating real world maps and then goes on to talk about how these would be implemented, the logic </w:t>
+              <w:t xml:space="preserve">This article talks about </w:t>
+            </w:r>
+            <w:proofErr w:type="spellStart"/>
+            <w:r>
+              <w:t>Voronoi</w:t>
+            </w:r>
+            <w:proofErr w:type="spellEnd"/>
+            <w:r>
+              <w:t xml:space="preserve"> diagrams, their use in creating real world maps and then goes on to talk about how these would be implemented, the logic </w:t>
             </w:r>
             <w:r>
               <w:lastRenderedPageBreak/>
@@ -1948,6 +2031,7 @@
           </w:tcPr>
           <w:p>
             <w:r>
+              <w:lastRenderedPageBreak/>
               <w:t>2</w:t>
             </w:r>
           </w:p>
@@ -1958,7 +2042,23 @@
           </w:tcPr>
           <w:p>
             <w:r>
-              <w:t xml:space="preserve">Chen G. Esch G. Wonka P. Mueller P. Zhang E. (2008). "Interactive Procedural Street Modeling" </w:t>
+              <w:t xml:space="preserve">Chen G. </w:t>
+            </w:r>
+            <w:proofErr w:type="spellStart"/>
+            <w:r>
+              <w:t>Esch</w:t>
+            </w:r>
+            <w:proofErr w:type="spellEnd"/>
+            <w:r>
+              <w:t xml:space="preserve"> G. Wonka P. Mueller P. Zhang E. (2008). "Interactive Procedural Street </w:t>
+            </w:r>
+            <w:proofErr w:type="spellStart"/>
+            <w:r>
+              <w:t>Modeling</w:t>
+            </w:r>
+            <w:proofErr w:type="spellEnd"/>
+            <w:r>
+              <w:t xml:space="preserve">" </w:t>
             </w:r>
             <w:r>
               <w:rPr>
@@ -2019,7 +2119,43 @@
                 <w:color w:val="24292E"/>
                 <w:shd w:val="clear" w:color="auto" w:fill="FFFFFF"/>
               </w:rPr>
-              <w:t>Sun, J. Yu, X. Baciu, G. Green, M. (2002). "Template-based generation of road networks for virtual city modeling". In</w:t>
+              <w:t xml:space="preserve">Sun, J. Yu, X. </w:t>
+            </w:r>
+            <w:proofErr w:type="spellStart"/>
+            <w:r>
+              <w:rPr>
+                <w:rFonts w:cs="Segoe UI"/>
+                <w:color w:val="24292E"/>
+                <w:shd w:val="clear" w:color="auto" w:fill="FFFFFF"/>
+              </w:rPr>
+              <w:t>Baciu</w:t>
+            </w:r>
+            <w:proofErr w:type="spellEnd"/>
+            <w:r>
+              <w:rPr>
+                <w:rFonts w:cs="Segoe UI"/>
+                <w:color w:val="24292E"/>
+                <w:shd w:val="clear" w:color="auto" w:fill="FFFFFF"/>
+              </w:rPr>
+              <w:t xml:space="preserve">, G. Green, M. (2002). "Template-based generation of road networks for virtual city </w:t>
+            </w:r>
+            <w:proofErr w:type="spellStart"/>
+            <w:r>
+              <w:rPr>
+                <w:rFonts w:cs="Segoe UI"/>
+                <w:color w:val="24292E"/>
+                <w:shd w:val="clear" w:color="auto" w:fill="FFFFFF"/>
+              </w:rPr>
+              <w:t>modeling</w:t>
+            </w:r>
+            <w:proofErr w:type="spellEnd"/>
+            <w:r>
+              <w:rPr>
+                <w:rFonts w:cs="Segoe UI"/>
+                <w:color w:val="24292E"/>
+                <w:shd w:val="clear" w:color="auto" w:fill="FFFFFF"/>
+              </w:rPr>
+              <w:t>". In</w:t>
             </w:r>
             <w:r>
               <w:rPr>
@@ -2054,7 +2190,25 @@
                 <w:color w:val="24292E"/>
                 <w:shd w:val="clear" w:color="auto" w:fill="FFFFFF"/>
               </w:rPr>
-              <w:t>(VRST '02). Acm, New Work, NY, USA, 33 - 40.</w:t>
+              <w:t xml:space="preserve">(VRST '02). </w:t>
+            </w:r>
+            <w:proofErr w:type="spellStart"/>
+            <w:r>
+              <w:rPr>
+                <w:rFonts w:cs="Segoe UI"/>
+                <w:color w:val="24292E"/>
+                <w:shd w:val="clear" w:color="auto" w:fill="FFFFFF"/>
+              </w:rPr>
+              <w:t>Acm</w:t>
+            </w:r>
+            <w:proofErr w:type="spellEnd"/>
+            <w:r>
+              <w:rPr>
+                <w:rFonts w:cs="Segoe UI"/>
+                <w:color w:val="24292E"/>
+                <w:shd w:val="clear" w:color="auto" w:fill="FFFFFF"/>
+              </w:rPr>
+              <w:t>, New Work, NY, USA, 33 - 40.</w:t>
             </w:r>
           </w:p>
         </w:tc>
@@ -2103,7 +2257,25 @@
                 <w:color w:val="24292E"/>
                 <w:shd w:val="clear" w:color="auto" w:fill="FFFFFF"/>
               </w:rPr>
-              <w:t>G Kelly, H Mccabe. (2006). "A Survey of Procedural Techniques for City Generation". In</w:t>
+              <w:t xml:space="preserve">G Kelly, H </w:t>
+            </w:r>
+            <w:proofErr w:type="spellStart"/>
+            <w:r>
+              <w:rPr>
+                <w:rFonts w:cs="Segoe UI"/>
+                <w:color w:val="24292E"/>
+                <w:shd w:val="clear" w:color="auto" w:fill="FFFFFF"/>
+              </w:rPr>
+              <w:t>Mccabe</w:t>
+            </w:r>
+            <w:proofErr w:type="spellEnd"/>
+            <w:r>
+              <w:rPr>
+                <w:rFonts w:cs="Segoe UI"/>
+                <w:color w:val="24292E"/>
+                <w:shd w:val="clear" w:color="auto" w:fill="FFFFFF"/>
+              </w:rPr>
+              <w:t>. (2006). "A Survey of Procedural Techniques for City Generation". In</w:t>
             </w:r>
             <w:r>
               <w:rPr>
@@ -2196,7 +2368,27 @@
                 <w:color w:val="24292E"/>
                 <w:shd w:val="clear" w:color="auto" w:fill="FFFFFF"/>
               </w:rPr>
-              <w:t>Procedural Generation For D</w:t>
+              <w:t xml:space="preserve">Procedural Generation </w:t>
+            </w:r>
+            <w:proofErr w:type="gramStart"/>
+            <w:r>
+              <w:rPr>
+                <w:rStyle w:val="Emphasis"/>
+                <w:rFonts w:cs="Segoe UI"/>
+                <w:color w:val="24292E"/>
+                <w:shd w:val="clear" w:color="auto" w:fill="FFFFFF"/>
+              </w:rPr>
+              <w:t>For</w:t>
+            </w:r>
+            <w:proofErr w:type="gramEnd"/>
+            <w:r>
+              <w:rPr>
+                <w:rStyle w:val="Emphasis"/>
+                <w:rFonts w:cs="Segoe UI"/>
+                <w:color w:val="24292E"/>
+                <w:shd w:val="clear" w:color="auto" w:fill="FFFFFF"/>
+              </w:rPr>
+              <w:t xml:space="preserve"> D</w:t>
             </w:r>
             <w:r>
               <w:rPr>
@@ -2348,15 +2540,87 @@
                 <w:color w:val="24292E"/>
                 <w:shd w:val="clear" w:color="auto" w:fill="FFFFFF"/>
               </w:rPr>
-              <w:t xml:space="preserve">P Muller, P Wonka, S Haegler, A Ulmer, L V Gool. </w:t>
-            </w:r>
-            <w:r>
-              <w:rPr>
-                <w:rFonts w:cs="Segoe UI"/>
-                <w:color w:val="24292E"/>
-                <w:shd w:val="clear" w:color="auto" w:fill="FFFFFF"/>
-              </w:rPr>
-              <w:t xml:space="preserve">(2006). "Procedural Modeling of buildings". </w:t>
+              <w:t xml:space="preserve">P Muller, P Wonka, S </w:t>
+            </w:r>
+            <w:proofErr w:type="spellStart"/>
+            <w:r>
+              <w:rPr>
+                <w:rFonts w:cs="Segoe UI"/>
+                <w:color w:val="24292E"/>
+                <w:shd w:val="clear" w:color="auto" w:fill="FFFFFF"/>
+              </w:rPr>
+              <w:t>Haegler</w:t>
+            </w:r>
+            <w:proofErr w:type="spellEnd"/>
+            <w:r>
+              <w:rPr>
+                <w:rFonts w:cs="Segoe UI"/>
+                <w:color w:val="24292E"/>
+                <w:shd w:val="clear" w:color="auto" w:fill="FFFFFF"/>
+              </w:rPr>
+              <w:t xml:space="preserve">, </w:t>
+            </w:r>
+            <w:proofErr w:type="gramStart"/>
+            <w:r>
+              <w:rPr>
+                <w:rFonts w:cs="Segoe UI"/>
+                <w:color w:val="24292E"/>
+                <w:shd w:val="clear" w:color="auto" w:fill="FFFFFF"/>
+              </w:rPr>
+              <w:t>A</w:t>
+            </w:r>
+            <w:proofErr w:type="gramEnd"/>
+            <w:r>
+              <w:rPr>
+                <w:rFonts w:cs="Segoe UI"/>
+                <w:color w:val="24292E"/>
+                <w:shd w:val="clear" w:color="auto" w:fill="FFFFFF"/>
+              </w:rPr>
+              <w:t xml:space="preserve"> Ulmer, L V </w:t>
+            </w:r>
+            <w:proofErr w:type="spellStart"/>
+            <w:r>
+              <w:rPr>
+                <w:rFonts w:cs="Segoe UI"/>
+                <w:color w:val="24292E"/>
+                <w:shd w:val="clear" w:color="auto" w:fill="FFFFFF"/>
+              </w:rPr>
+              <w:t>Gool</w:t>
+            </w:r>
+            <w:proofErr w:type="spellEnd"/>
+            <w:r>
+              <w:rPr>
+                <w:rFonts w:cs="Segoe UI"/>
+                <w:color w:val="24292E"/>
+                <w:shd w:val="clear" w:color="auto" w:fill="FFFFFF"/>
+              </w:rPr>
+              <w:t xml:space="preserve">. </w:t>
+            </w:r>
+            <w:r>
+              <w:rPr>
+                <w:rFonts w:cs="Segoe UI"/>
+                <w:color w:val="24292E"/>
+                <w:shd w:val="clear" w:color="auto" w:fill="FFFFFF"/>
+              </w:rPr>
+              <w:t xml:space="preserve">(2006). "Procedural </w:t>
+            </w:r>
+            <w:proofErr w:type="spellStart"/>
+            <w:r>
+              <w:rPr>
+                <w:rFonts w:cs="Segoe UI"/>
+                <w:color w:val="24292E"/>
+                <w:shd w:val="clear" w:color="auto" w:fill="FFFFFF"/>
+              </w:rPr>
+              <w:t>Modeling</w:t>
+            </w:r>
+            <w:proofErr w:type="spellEnd"/>
+            <w:r>
+              <w:rPr>
+                <w:rFonts w:cs="Segoe UI"/>
+                <w:color w:val="24292E"/>
+                <w:shd w:val="clear" w:color="auto" w:fill="FFFFFF"/>
+              </w:rPr>
+              <w:t xml:space="preserve"> of buildings". </w:t>
             </w:r>
             <w:r>
               <w:rPr>
@@ -2431,13 +2695,23 @@
                 <w:shd w:val="clear" w:color="auto" w:fill="FFFFFF"/>
               </w:rPr>
             </w:pPr>
-            <w:r>
-              <w:rPr>
-                <w:rFonts w:cs="Segoe UI"/>
-                <w:color w:val="24292E"/>
-                <w:shd w:val="clear" w:color="auto" w:fill="FFFFFF"/>
-              </w:rPr>
-              <w:t xml:space="preserve">Ilangovan, K, P. (2009) </w:t>
+            <w:proofErr w:type="spellStart"/>
+            <w:r>
+              <w:rPr>
+                <w:rFonts w:cs="Segoe UI"/>
+                <w:color w:val="24292E"/>
+                <w:shd w:val="clear" w:color="auto" w:fill="FFFFFF"/>
+              </w:rPr>
+              <w:t>Ilangovan</w:t>
+            </w:r>
+            <w:proofErr w:type="spellEnd"/>
+            <w:r>
+              <w:rPr>
+                <w:rFonts w:cs="Segoe UI"/>
+                <w:color w:val="24292E"/>
+                <w:shd w:val="clear" w:color="auto" w:fill="FFFFFF"/>
+              </w:rPr>
+              <w:t xml:space="preserve">, K, P. (2009) </w:t>
             </w:r>
             <w:r>
               <w:rPr>
@@ -2446,15 +2720,53 @@
                 <w:color w:val="24292E"/>
                 <w:shd w:val="clear" w:color="auto" w:fill="FFFFFF"/>
               </w:rPr>
-              <w:t>Procedural City Generaror,</w:t>
-            </w:r>
-            <w:r>
-              <w:rPr>
-                <w:rFonts w:cs="Segoe UI"/>
-                <w:color w:val="24292E"/>
-                <w:shd w:val="clear" w:color="auto" w:fill="FFFFFF"/>
-              </w:rPr>
-              <w:t xml:space="preserve"> MSc thesus, Bournemouth University. Available at: </w:t>
+              <w:t xml:space="preserve">Procedural City </w:t>
+            </w:r>
+            <w:proofErr w:type="spellStart"/>
+            <w:r>
+              <w:rPr>
+                <w:rFonts w:cs="Segoe UI"/>
+                <w:i/>
+                <w:color w:val="24292E"/>
+                <w:shd w:val="clear" w:color="auto" w:fill="FFFFFF"/>
+              </w:rPr>
+              <w:t>Generaror</w:t>
+            </w:r>
+            <w:proofErr w:type="spellEnd"/>
+            <w:r>
+              <w:rPr>
+                <w:rFonts w:cs="Segoe UI"/>
+                <w:i/>
+                <w:color w:val="24292E"/>
+                <w:shd w:val="clear" w:color="auto" w:fill="FFFFFF"/>
+              </w:rPr>
+              <w:t>,</w:t>
+            </w:r>
+            <w:r>
+              <w:rPr>
+                <w:rFonts w:cs="Segoe UI"/>
+                <w:color w:val="24292E"/>
+                <w:shd w:val="clear" w:color="auto" w:fill="FFFFFF"/>
+              </w:rPr>
+              <w:t xml:space="preserve"> MSc </w:t>
+            </w:r>
+            <w:proofErr w:type="spellStart"/>
+            <w:r>
+              <w:rPr>
+                <w:rFonts w:cs="Segoe UI"/>
+                <w:color w:val="24292E"/>
+                <w:shd w:val="clear" w:color="auto" w:fill="FFFFFF"/>
+              </w:rPr>
+              <w:t>thesus</w:t>
+            </w:r>
+            <w:proofErr w:type="spellEnd"/>
+            <w:r>
+              <w:rPr>
+                <w:rFonts w:cs="Segoe UI"/>
+                <w:color w:val="24292E"/>
+                <w:shd w:val="clear" w:color="auto" w:fill="FFFFFF"/>
+              </w:rPr>
+              <w:t xml:space="preserve">, Bournemouth University. Available at: </w:t>
             </w:r>
             <w:hyperlink r:id="rId13" w:history="1">
               <w:r>
@@ -2472,7 +2784,25 @@
                   <w:shd w:val="clear" w:color="auto" w:fill="FFFFFF"/>
                 </w:rPr>
                 <w:br/>
-                <w:t>.bournemouth.ac.uk/jmacey/</w:t>
+                <w:t>.bournemouth.ac.uk/</w:t>
+              </w:r>
+              <w:proofErr w:type="spellStart"/>
+              <w:r>
+                <w:rPr>
+                  <w:rStyle w:val="Hyperlink"/>
+                  <w:rFonts w:cs="Segoe UI"/>
+                  <w:shd w:val="clear" w:color="auto" w:fill="FFFFFF"/>
+                </w:rPr>
+                <w:t>jmacey</w:t>
+              </w:r>
+              <w:proofErr w:type="spellEnd"/>
+              <w:r>
+                <w:rPr>
+                  <w:rStyle w:val="Hyperlink"/>
+                  <w:rFonts w:cs="Segoe UI"/>
+                  <w:shd w:val="clear" w:color="auto" w:fill="FFFFFF"/>
+                </w:rPr>
+                <w:t>/</w:t>
               </w:r>
               <w:r>
                 <w:rPr>
@@ -2481,8 +2811,35 @@
                   <w:shd w:val="clear" w:color="auto" w:fill="FFFFFF"/>
                 </w:rPr>
                 <w:br/>
-                <w:t>MastersProjects/MSc09/Ilangovan</w:t>
               </w:r>
+              <w:proofErr w:type="spellStart"/>
+              <w:r>
+                <w:rPr>
+                  <w:rStyle w:val="Hyperlink"/>
+                  <w:rFonts w:cs="Segoe UI"/>
+                  <w:shd w:val="clear" w:color="auto" w:fill="FFFFFF"/>
+                </w:rPr>
+                <w:t>MastersProjects</w:t>
+              </w:r>
+              <w:proofErr w:type="spellEnd"/>
+              <w:r>
+                <w:rPr>
+                  <w:rStyle w:val="Hyperlink"/>
+                  <w:rFonts w:cs="Segoe UI"/>
+                  <w:shd w:val="clear" w:color="auto" w:fill="FFFFFF"/>
+                </w:rPr>
+                <w:t>/MSc09/</w:t>
+              </w:r>
+              <w:proofErr w:type="spellStart"/>
+              <w:r>
+                <w:rPr>
+                  <w:rStyle w:val="Hyperlink"/>
+                  <w:rFonts w:cs="Segoe UI"/>
+                  <w:shd w:val="clear" w:color="auto" w:fill="FFFFFF"/>
+                </w:rPr>
+                <w:t>Ilangovan</w:t>
+              </w:r>
+              <w:proofErr w:type="spellEnd"/>
               <w:r>
                 <w:rPr>
                   <w:rStyle w:val="Hyperlink"/>
@@ -2687,13 +3044,23 @@
                 <w:shd w:val="clear" w:color="auto" w:fill="FFFFFF"/>
               </w:rPr>
             </w:pPr>
-            <w:r>
-              <w:rPr>
-                <w:rFonts w:cs="Segoe UI"/>
-                <w:color w:val="24292E"/>
-                <w:shd w:val="clear" w:color="auto" w:fill="FFFFFF"/>
-              </w:rPr>
-              <w:t>Greuter, S. Parker, J. Stewart, N. Leach, G. (2003). "Real-time procedural generation of 'pseudo infinite' cities". In</w:t>
+            <w:proofErr w:type="spellStart"/>
+            <w:r>
+              <w:rPr>
+                <w:rFonts w:cs="Segoe UI"/>
+                <w:color w:val="24292E"/>
+                <w:shd w:val="clear" w:color="auto" w:fill="FFFFFF"/>
+              </w:rPr>
+              <w:t>Greuter</w:t>
+            </w:r>
+            <w:proofErr w:type="spellEnd"/>
+            <w:r>
+              <w:rPr>
+                <w:rFonts w:cs="Segoe UI"/>
+                <w:color w:val="24292E"/>
+                <w:shd w:val="clear" w:color="auto" w:fill="FFFFFF"/>
+              </w:rPr>
+              <w:t>, S. Parker, J. Stewart, N. Leach, G. (2003). "Real-time procedural generation of 'pseudo infinite' cities". In</w:t>
             </w:r>
             <w:r>
               <w:rPr>
@@ -2711,8 +3078,39 @@
                 <w:color w:val="24292E"/>
                 <w:shd w:val="clear" w:color="auto" w:fill="FFFFFF"/>
               </w:rPr>
-              <w:t>Proceedings of the 1st international conference on Computer graphics and interactive techniques in Astralasia and South Eas</w:t>
-            </w:r>
+              <w:t xml:space="preserve">Proceedings of the 1st international conference on Computer graphics and interactive techniques in </w:t>
+            </w:r>
+            <w:proofErr w:type="spellStart"/>
+            <w:r>
+              <w:rPr>
+                <w:rStyle w:val="Emphasis"/>
+                <w:rFonts w:cs="Segoe UI"/>
+                <w:color w:val="24292E"/>
+                <w:shd w:val="clear" w:color="auto" w:fill="FFFFFF"/>
+              </w:rPr>
+              <w:t>Astralasia</w:t>
+            </w:r>
+            <w:proofErr w:type="spellEnd"/>
+            <w:r>
+              <w:rPr>
+                <w:rStyle w:val="Emphasis"/>
+                <w:rFonts w:cs="Segoe UI"/>
+                <w:color w:val="24292E"/>
+                <w:shd w:val="clear" w:color="auto" w:fill="FFFFFF"/>
+              </w:rPr>
+              <w:t xml:space="preserve"> and South </w:t>
+            </w:r>
+            <w:proofErr w:type="spellStart"/>
+            <w:r>
+              <w:rPr>
+                <w:rStyle w:val="Emphasis"/>
+                <w:rFonts w:cs="Segoe UI"/>
+                <w:color w:val="24292E"/>
+                <w:shd w:val="clear" w:color="auto" w:fill="FFFFFF"/>
+              </w:rPr>
+              <w:t>Eas</w:t>
+            </w:r>
+            <w:proofErr w:type="spellEnd"/>
           </w:p>
           <w:p>
             <w:pPr>
@@ -2746,7 +3144,43 @@
                 <w:color w:val="24292E"/>
                 <w:shd w:val="clear" w:color="auto" w:fill="FFFFFF"/>
               </w:rPr>
-              <w:t>(GRAPHITE '03) Acm, New York, Ny, USA, 87 - ff.</w:t>
+              <w:t xml:space="preserve">(GRAPHITE '03) </w:t>
+            </w:r>
+            <w:proofErr w:type="spellStart"/>
+            <w:r>
+              <w:rPr>
+                <w:rFonts w:cs="Segoe UI"/>
+                <w:color w:val="24292E"/>
+                <w:shd w:val="clear" w:color="auto" w:fill="FFFFFF"/>
+              </w:rPr>
+              <w:t>Acm</w:t>
+            </w:r>
+            <w:proofErr w:type="spellEnd"/>
+            <w:r>
+              <w:rPr>
+                <w:rFonts w:cs="Segoe UI"/>
+                <w:color w:val="24292E"/>
+                <w:shd w:val="clear" w:color="auto" w:fill="FFFFFF"/>
+              </w:rPr>
+              <w:t xml:space="preserve">, New York, </w:t>
+            </w:r>
+            <w:proofErr w:type="spellStart"/>
+            <w:r>
+              <w:rPr>
+                <w:rFonts w:cs="Segoe UI"/>
+                <w:color w:val="24292E"/>
+                <w:shd w:val="clear" w:color="auto" w:fill="FFFFFF"/>
+              </w:rPr>
+              <w:t>Ny</w:t>
+            </w:r>
+            <w:proofErr w:type="spellEnd"/>
+            <w:r>
+              <w:rPr>
+                <w:rFonts w:cs="Segoe UI"/>
+                <w:color w:val="24292E"/>
+                <w:shd w:val="clear" w:color="auto" w:fill="FFFFFF"/>
+              </w:rPr>
+              <w:t>, USA, 87 - ff.</w:t>
             </w:r>
           </w:p>
         </w:tc>
@@ -2796,13 +3230,23 @@
                 <w:shd w:val="clear" w:color="auto" w:fill="FFFFFF"/>
               </w:rPr>
             </w:pPr>
-            <w:r>
-              <w:rPr>
-                <w:rFonts w:cs="Segoe UI"/>
-                <w:color w:val="24292E"/>
-                <w:shd w:val="clear" w:color="auto" w:fill="FFFFFF"/>
-              </w:rPr>
-              <w:t xml:space="preserve">Ilangovan, K, P. (2009) Procedural </w:t>
+            <w:proofErr w:type="spellStart"/>
+            <w:r>
+              <w:rPr>
+                <w:rFonts w:cs="Segoe UI"/>
+                <w:color w:val="24292E"/>
+                <w:shd w:val="clear" w:color="auto" w:fill="FFFFFF"/>
+              </w:rPr>
+              <w:t>Ilangovan</w:t>
+            </w:r>
+            <w:proofErr w:type="spellEnd"/>
+            <w:r>
+              <w:rPr>
+                <w:rFonts w:cs="Segoe UI"/>
+                <w:color w:val="24292E"/>
+                <w:shd w:val="clear" w:color="auto" w:fill="FFFFFF"/>
+              </w:rPr>
+              <w:t xml:space="preserve">, K, P. (2009) Procedural </w:t>
             </w:r>
           </w:p>
           <w:p>
@@ -2819,7 +3263,43 @@
                 <w:color w:val="24292E"/>
                 <w:shd w:val="clear" w:color="auto" w:fill="FFFFFF"/>
               </w:rPr>
-              <w:t xml:space="preserve">City Generaror, MSc thesus, Bournemouth </w:t>
+              <w:t xml:space="preserve">City </w:t>
+            </w:r>
+            <w:proofErr w:type="spellStart"/>
+            <w:r>
+              <w:rPr>
+                <w:rFonts w:cs="Segoe UI"/>
+                <w:color w:val="24292E"/>
+                <w:shd w:val="clear" w:color="auto" w:fill="FFFFFF"/>
+              </w:rPr>
+              <w:t>Generaror</w:t>
+            </w:r>
+            <w:proofErr w:type="spellEnd"/>
+            <w:r>
+              <w:rPr>
+                <w:rFonts w:cs="Segoe UI"/>
+                <w:color w:val="24292E"/>
+                <w:shd w:val="clear" w:color="auto" w:fill="FFFFFF"/>
+              </w:rPr>
+              <w:t xml:space="preserve">, MSc </w:t>
+            </w:r>
+            <w:proofErr w:type="spellStart"/>
+            <w:r>
+              <w:rPr>
+                <w:rFonts w:cs="Segoe UI"/>
+                <w:color w:val="24292E"/>
+                <w:shd w:val="clear" w:color="auto" w:fill="FFFFFF"/>
+              </w:rPr>
+              <w:t>thesus</w:t>
+            </w:r>
+            <w:proofErr w:type="spellEnd"/>
+            <w:r>
+              <w:rPr>
+                <w:rFonts w:cs="Segoe UI"/>
+                <w:color w:val="24292E"/>
+                <w:shd w:val="clear" w:color="auto" w:fill="FFFFFF"/>
+              </w:rPr>
+              <w:t xml:space="preserve">, Bournemouth </w:t>
             </w:r>
           </w:p>
           <w:p>
@@ -2888,7 +3368,43 @@
                 <w:color w:val="24292E"/>
                 <w:shd w:val="clear" w:color="auto" w:fill="FFFFFF"/>
               </w:rPr>
-              <w:t>/jmacey/MastersProjects/MSc09</w:t>
+              <w:t>/</w:t>
+            </w:r>
+            <w:proofErr w:type="spellStart"/>
+            <w:r>
+              <w:rPr>
+                <w:rFonts w:cs="Segoe UI"/>
+                <w:color w:val="24292E"/>
+                <w:shd w:val="clear" w:color="auto" w:fill="FFFFFF"/>
+              </w:rPr>
+              <w:t>jmacey</w:t>
+            </w:r>
+            <w:proofErr w:type="spellEnd"/>
+            <w:r>
+              <w:rPr>
+                <w:rFonts w:cs="Segoe UI"/>
+                <w:color w:val="24292E"/>
+                <w:shd w:val="clear" w:color="auto" w:fill="FFFFFF"/>
+              </w:rPr>
+              <w:t>/</w:t>
+            </w:r>
+            <w:proofErr w:type="spellStart"/>
+            <w:r>
+              <w:rPr>
+                <w:rFonts w:cs="Segoe UI"/>
+                <w:color w:val="24292E"/>
+                <w:shd w:val="clear" w:color="auto" w:fill="FFFFFF"/>
+              </w:rPr>
+              <w:t>MastersProjects</w:t>
+            </w:r>
+            <w:proofErr w:type="spellEnd"/>
+            <w:r>
+              <w:rPr>
+                <w:rFonts w:cs="Segoe UI"/>
+                <w:color w:val="24292E"/>
+                <w:shd w:val="clear" w:color="auto" w:fill="FFFFFF"/>
+              </w:rPr>
+              <w:t>/MSc09</w:t>
             </w:r>
             <w:r>
               <w:rPr>
@@ -2904,8 +3420,18 @@
                 <w:color w:val="24292E"/>
                 <w:shd w:val="clear" w:color="auto" w:fill="FFFFFF"/>
               </w:rPr>
-              <w:t>/Ilangovan</w:t>
-            </w:r>
+              <w:t>/</w:t>
+            </w:r>
+            <w:proofErr w:type="spellStart"/>
+            <w:r>
+              <w:rPr>
+                <w:rFonts w:cs="Segoe UI"/>
+                <w:color w:val="24292E"/>
+                <w:shd w:val="clear" w:color="auto" w:fill="FFFFFF"/>
+              </w:rPr>
+              <w:t>Ilangovan</w:t>
+            </w:r>
+            <w:proofErr w:type="spellEnd"/>
             <w:r>
               <w:rPr>
                 <w:rFonts w:cs="Segoe UI"/>
@@ -2944,10 +3470,18 @@
               <w:t>It then goes on to talk about terrain generatio</w:t>
             </w:r>
             <w:r>
-              <w:t xml:space="preserve">n using grey scaled height maps and </w:t>
-            </w:r>
-            <w:r>
-              <w:t xml:space="preserve">also </w:t>
+              <w:t xml:space="preserve">n using grey scaled height maps </w:t>
+            </w:r>
+            <w:proofErr w:type="gramStart"/>
+            <w:r>
+              <w:t xml:space="preserve">and </w:t>
+            </w:r>
+            <w:r>
+              <w:t>also</w:t>
+            </w:r>
+            <w:proofErr w:type="gramEnd"/>
+            <w:r>
+              <w:t xml:space="preserve"> </w:t>
             </w:r>
             <w:r>
               <w:t>talks about techniques for introducing water bodies and having roads avoid these bodies of water.</w:t>
@@ -2989,7 +3523,25 @@
                 <w:color w:val="24292E"/>
                 <w:shd w:val="clear" w:color="auto" w:fill="FFFFFF"/>
               </w:rPr>
-              <w:t>Parish, Y, I, H. Muller, Pascal. (2001). "Procedural modeling of cities". In</w:t>
+              <w:t xml:space="preserve">Parish, Y, I, H. Muller, Pascal. (2001). "Procedural </w:t>
+            </w:r>
+            <w:proofErr w:type="spellStart"/>
+            <w:r>
+              <w:rPr>
+                <w:rFonts w:cs="Segoe UI"/>
+                <w:color w:val="24292E"/>
+                <w:shd w:val="clear" w:color="auto" w:fill="FFFFFF"/>
+              </w:rPr>
+              <w:t>modeling</w:t>
+            </w:r>
+            <w:proofErr w:type="spellEnd"/>
+            <w:r>
+              <w:rPr>
+                <w:rFonts w:cs="Segoe UI"/>
+                <w:color w:val="24292E"/>
+                <w:shd w:val="clear" w:color="auto" w:fill="FFFFFF"/>
+              </w:rPr>
+              <w:t xml:space="preserve"> of cities". In</w:t>
             </w:r>
             <w:r>
               <w:rPr>
@@ -3024,7 +3576,25 @@
                 <w:color w:val="24292E"/>
                 <w:shd w:val="clear" w:color="auto" w:fill="FFFFFF"/>
               </w:rPr>
-              <w:t>(SIGGRAPH '01). Acm, New York, NY, USA, 301 - 308.</w:t>
+              <w:t xml:space="preserve">(SIGGRAPH '01). </w:t>
+            </w:r>
+            <w:proofErr w:type="spellStart"/>
+            <w:r>
+              <w:rPr>
+                <w:rFonts w:cs="Segoe UI"/>
+                <w:color w:val="24292E"/>
+                <w:shd w:val="clear" w:color="auto" w:fill="FFFFFF"/>
+              </w:rPr>
+              <w:t>Acm</w:t>
+            </w:r>
+            <w:proofErr w:type="spellEnd"/>
+            <w:r>
+              <w:rPr>
+                <w:rFonts w:cs="Segoe UI"/>
+                <w:color w:val="24292E"/>
+                <w:shd w:val="clear" w:color="auto" w:fill="FFFFFF"/>
+              </w:rPr>
+              <w:t>, New York, NY, USA, 301 - 308.</w:t>
             </w:r>
           </w:p>
         </w:tc>
@@ -3034,7 +3604,15 @@
           </w:tcPr>
           <w:p>
             <w:r>
-              <w:t xml:space="preserve">In this paper, the authors present CityEngine which is a system capable of procedurally generating cities using user-controlled input data such as height maps and population density maps. They talk about using L-Systems and road patterns for creating the city layout and go on to talking about procedural building geometry (buildings) and textures. </w:t>
+              <w:t xml:space="preserve">In this paper, the authors present </w:t>
+            </w:r>
+            <w:proofErr w:type="spellStart"/>
+            <w:r>
+              <w:t>CityEngine</w:t>
+            </w:r>
+            <w:proofErr w:type="spellEnd"/>
+            <w:r>
+              <w:t xml:space="preserve"> which is a system capable of procedurally generating cities using user-controlled input data such as height maps and population density maps. They talk about using L-Systems and road patterns for creating the city layout and go on to talking about procedural building geometry (buildings) and textures. </w:t>
             </w:r>
           </w:p>
         </w:tc>
@@ -3053,7 +3631,7 @@
 </file>
 
 <file path=word/endnotes.xml><?xml version="1.0" encoding="utf-8"?>
-<w:endnotes xmlns:wpc="http://schemas.microsoft.com/office/word/2010/wordprocessingCanvas" xmlns:cx="http://schemas.microsoft.com/office/drawing/2014/chartex" xmlns:cx1="http://schemas.microsoft.com/office/drawing/2015/9/8/chartex" xmlns:cx2="http://schemas.microsoft.com/office/drawing/2015/10/21/chartex" xmlns:cx3="http://schemas.microsoft.com/office/drawing/2016/5/9/chartex" xmlns:cx4="http://schemas.microsoft.com/office/drawing/2016/5/10/chartex" xmlns:cx5="http://schemas.microsoft.com/office/drawing/2016/5/11/chartex" xmlns:cx6="http://schemas.microsoft.com/office/drawing/2016/5/12/chartex" xmlns:cx7="http://schemas.microsoft.com/office/drawing/2016/5/13/chartex" xmlns:cx8="http://schemas.microsoft.com/office/drawing/2016/5/14/chartex" xmlns:mc="http://schemas.openxmlformats.org/markup-compatibility/2006" xmlns:aink="http://schemas.microsoft.com/office/drawing/2016/ink" xmlns:am3d="http://schemas.microsoft.com/office/drawing/2017/model3d" xmlns:o="urn:schemas-microsoft-com:office:office" xmlns:r="http://schemas.openxmlformats.org/officeDocument/2006/relationships" xmlns:m="http://schemas.openxmlformats.org/officeDocument/2006/math" xmlns:v="urn:schemas-microsoft-com:vml" xmlns:wp14="http://schemas.microsoft.com/office/word/2010/wordprocessingDrawing" xmlns:wp="http://schemas.openxmlformats.org/drawingml/2006/wordprocessingDrawing" xmlns:w10="urn:schemas-microsoft-com:office:word" xmlns:w="http://schemas.openxmlformats.org/wordprocessingml/2006/main" xmlns:w14="http://schemas.microsoft.com/office/word/2010/wordml" xmlns:w15="http://schemas.microsoft.com/office/word/2012/wordml" xmlns:w16cid="http://schemas.microsoft.com/office/word/2016/wordml/cid" xmlns:w16se="http://schemas.microsoft.com/office/word/2015/wordml/symex" xmlns:wpg="http://schemas.microsoft.com/office/word/2010/wordprocessingGroup" xmlns:wpi="http://schemas.microsoft.com/office/word/2010/wordprocessingInk" xmlns:wne="http://schemas.microsoft.com/office/word/2006/wordml" xmlns:wps="http://schemas.microsoft.com/office/word/2010/wordprocessingShape" mc:Ignorable="w14 w15 w16se w16cid wp14">
+<w:endnotes xmlns:wpc="http://schemas.microsoft.com/office/word/2010/wordprocessingCanvas" xmlns:cx="http://schemas.microsoft.com/office/drawing/2014/chartex" xmlns:cx1="http://schemas.microsoft.com/office/drawing/2015/9/8/chartex" xmlns:cx2="http://schemas.microsoft.com/office/drawing/2015/10/21/chartex" xmlns:cx3="http://schemas.microsoft.com/office/drawing/2016/5/9/chartex" xmlns:cx4="http://schemas.microsoft.com/office/drawing/2016/5/10/chartex" xmlns:cx5="http://schemas.microsoft.com/office/drawing/2016/5/11/chartex" xmlns:cx6="http://schemas.microsoft.com/office/drawing/2016/5/12/chartex" xmlns:cx7="http://schemas.microsoft.com/office/drawing/2016/5/13/chartex" xmlns:cx8="http://schemas.microsoft.com/office/drawing/2016/5/14/chartex" xmlns:mc="http://schemas.openxmlformats.org/markup-compatibility/2006" xmlns:aink="http://schemas.microsoft.com/office/drawing/2016/ink" xmlns:am3d="http://schemas.microsoft.com/office/drawing/2017/model3d" xmlns:o="urn:schemas-microsoft-com:office:office" xmlns:r="http://schemas.openxmlformats.org/officeDocument/2006/relationships" xmlns:m="http://schemas.openxmlformats.org/officeDocument/2006/math" xmlns:v="urn:schemas-microsoft-com:vml" xmlns:wp14="http://schemas.microsoft.com/office/word/2010/wordprocessingDrawing" xmlns:wp="http://schemas.openxmlformats.org/drawingml/2006/wordprocessingDrawing" xmlns:w10="urn:schemas-microsoft-com:office:word" xmlns:w="http://schemas.openxmlformats.org/wordprocessingml/2006/main" xmlns:w14="http://schemas.microsoft.com/office/word/2010/wordml" xmlns:w15="http://schemas.microsoft.com/office/word/2012/wordml" xmlns:w16se="http://schemas.microsoft.com/office/word/2015/wordml/symex" xmlns:wpg="http://schemas.microsoft.com/office/word/2010/wordprocessingGroup" xmlns:wpi="http://schemas.microsoft.com/office/word/2010/wordprocessingInk" xmlns:wne="http://schemas.microsoft.com/office/word/2006/wordml" xmlns:wps="http://schemas.microsoft.com/office/word/2010/wordprocessingShape" mc:Ignorable="w14 w15 w16se wp14">
   <w:endnote w:type="separator" w:id="-1">
     <w:p>
       <w:pPr>
@@ -3078,7 +3656,7 @@
 </file>
 
 <file path=word/footnotes.xml><?xml version="1.0" encoding="utf-8"?>
-<w:footnotes xmlns:wpc="http://schemas.microsoft.com/office/word/2010/wordprocessingCanvas" xmlns:cx="http://schemas.microsoft.com/office/drawing/2014/chartex" xmlns:cx1="http://schemas.microsoft.com/office/drawing/2015/9/8/chartex" xmlns:cx2="http://schemas.microsoft.com/office/drawing/2015/10/21/chartex" xmlns:cx3="http://schemas.microsoft.com/office/drawing/2016/5/9/chartex" xmlns:cx4="http://schemas.microsoft.com/office/drawing/2016/5/10/chartex" xmlns:cx5="http://schemas.microsoft.com/office/drawing/2016/5/11/chartex" xmlns:cx6="http://schemas.microsoft.com/office/drawing/2016/5/12/chartex" xmlns:cx7="http://schemas.microsoft.com/office/drawing/2016/5/13/chartex" xmlns:cx8="http://schemas.microsoft.com/office/drawing/2016/5/14/chartex" xmlns:mc="http://schemas.openxmlformats.org/markup-compatibility/2006" xmlns:aink="http://schemas.microsoft.com/office/drawing/2016/ink" xmlns:am3d="http://schemas.microsoft.com/office/drawing/2017/model3d" xmlns:o="urn:schemas-microsoft-com:office:office" xmlns:r="http://schemas.openxmlformats.org/officeDocument/2006/relationships" xmlns:m="http://schemas.openxmlformats.org/officeDocument/2006/math" xmlns:v="urn:schemas-microsoft-com:vml" xmlns:wp14="http://schemas.microsoft.com/office/word/2010/wordprocessingDrawing" xmlns:wp="http://schemas.openxmlformats.org/drawingml/2006/wordprocessingDrawing" xmlns:w10="urn:schemas-microsoft-com:office:word" xmlns:w="http://schemas.openxmlformats.org/wordprocessingml/2006/main" xmlns:w14="http://schemas.microsoft.com/office/word/2010/wordml" xmlns:w15="http://schemas.microsoft.com/office/word/2012/wordml" xmlns:w16cid="http://schemas.microsoft.com/office/word/2016/wordml/cid" xmlns:w16se="http://schemas.microsoft.com/office/word/2015/wordml/symex" xmlns:wpg="http://schemas.microsoft.com/office/word/2010/wordprocessingGroup" xmlns:wpi="http://schemas.microsoft.com/office/word/2010/wordprocessingInk" xmlns:wne="http://schemas.microsoft.com/office/word/2006/wordml" xmlns:wps="http://schemas.microsoft.com/office/word/2010/wordprocessingShape" mc:Ignorable="w14 w15 w16se w16cid wp14">
+<w:footnotes xmlns:wpc="http://schemas.microsoft.com/office/word/2010/wordprocessingCanvas" xmlns:cx="http://schemas.microsoft.com/office/drawing/2014/chartex" xmlns:cx1="http://schemas.microsoft.com/office/drawing/2015/9/8/chartex" xmlns:cx2="http://schemas.microsoft.com/office/drawing/2015/10/21/chartex" xmlns:cx3="http://schemas.microsoft.com/office/drawing/2016/5/9/chartex" xmlns:cx4="http://schemas.microsoft.com/office/drawing/2016/5/10/chartex" xmlns:cx5="http://schemas.microsoft.com/office/drawing/2016/5/11/chartex" xmlns:cx6="http://schemas.microsoft.com/office/drawing/2016/5/12/chartex" xmlns:cx7="http://schemas.microsoft.com/office/drawing/2016/5/13/chartex" xmlns:cx8="http://schemas.microsoft.com/office/drawing/2016/5/14/chartex" xmlns:mc="http://schemas.openxmlformats.org/markup-compatibility/2006" xmlns:aink="http://schemas.microsoft.com/office/drawing/2016/ink" xmlns:am3d="http://schemas.microsoft.com/office/drawing/2017/model3d" xmlns:o="urn:schemas-microsoft-com:office:office" xmlns:r="http://schemas.openxmlformats.org/officeDocument/2006/relationships" xmlns:m="http://schemas.openxmlformats.org/officeDocument/2006/math" xmlns:v="urn:schemas-microsoft-com:vml" xmlns:wp14="http://schemas.microsoft.com/office/word/2010/wordprocessingDrawing" xmlns:wp="http://schemas.openxmlformats.org/drawingml/2006/wordprocessingDrawing" xmlns:w10="urn:schemas-microsoft-com:office:word" xmlns:w="http://schemas.openxmlformats.org/wordprocessingml/2006/main" xmlns:w14="http://schemas.microsoft.com/office/word/2010/wordml" xmlns:w15="http://schemas.microsoft.com/office/word/2012/wordml" xmlns:w16se="http://schemas.microsoft.com/office/word/2015/wordml/symex" xmlns:wpg="http://schemas.microsoft.com/office/word/2010/wordprocessingGroup" xmlns:wpi="http://schemas.microsoft.com/office/word/2010/wordprocessingInk" xmlns:wne="http://schemas.microsoft.com/office/word/2006/wordml" xmlns:wps="http://schemas.microsoft.com/office/word/2010/wordprocessingShape" mc:Ignorable="w14 w15 w16se wp14">
   <w:footnote w:type="separator" w:id="-1">
     <w:p>
       <w:pPr>
@@ -3103,7 +3681,7 @@
 </file>
 
 <file path=word/header1.xml><?xml version="1.0" encoding="utf-8"?>
-<w:hdr xmlns:wpc="http://schemas.microsoft.com/office/word/2010/wordprocessingCanvas" xmlns:cx="http://schemas.microsoft.com/office/drawing/2014/chartex" xmlns:cx1="http://schemas.microsoft.com/office/drawing/2015/9/8/chartex" xmlns:cx2="http://schemas.microsoft.com/office/drawing/2015/10/21/chartex" xmlns:cx3="http://schemas.microsoft.com/office/drawing/2016/5/9/chartex" xmlns:cx4="http://schemas.microsoft.com/office/drawing/2016/5/10/chartex" xmlns:cx5="http://schemas.microsoft.com/office/drawing/2016/5/11/chartex" xmlns:cx6="http://schemas.microsoft.com/office/drawing/2016/5/12/chartex" xmlns:cx7="http://schemas.microsoft.com/office/drawing/2016/5/13/chartex" xmlns:cx8="http://schemas.microsoft.com/office/drawing/2016/5/14/chartex" xmlns:mc="http://schemas.openxmlformats.org/markup-compatibility/2006" xmlns:aink="http://schemas.microsoft.com/office/drawing/2016/ink" xmlns:am3d="http://schemas.microsoft.com/office/drawing/2017/model3d" xmlns:o="urn:schemas-microsoft-com:office:office" xmlns:r="http://schemas.openxmlformats.org/officeDocument/2006/relationships" xmlns:m="http://schemas.openxmlformats.org/officeDocument/2006/math" xmlns:v="urn:schemas-microsoft-com:vml" xmlns:wp14="http://schemas.microsoft.com/office/word/2010/wordprocessingDrawing" xmlns:wp="http://schemas.openxmlformats.org/drawingml/2006/wordprocessingDrawing" xmlns:w10="urn:schemas-microsoft-com:office:word" xmlns:w="http://schemas.openxmlformats.org/wordprocessingml/2006/main" xmlns:w14="http://schemas.microsoft.com/office/word/2010/wordml" xmlns:w15="http://schemas.microsoft.com/office/word/2012/wordml" xmlns:w16cid="http://schemas.microsoft.com/office/word/2016/wordml/cid" xmlns:w16se="http://schemas.microsoft.com/office/word/2015/wordml/symex" xmlns:wpg="http://schemas.microsoft.com/office/word/2010/wordprocessingGroup" xmlns:wpi="http://schemas.microsoft.com/office/word/2010/wordprocessingInk" xmlns:wne="http://schemas.microsoft.com/office/word/2006/wordml" xmlns:wps="http://schemas.microsoft.com/office/word/2010/wordprocessingShape" mc:Ignorable="w14 w15 w16se w16cid wp14">
+<w:hdr xmlns:wpc="http://schemas.microsoft.com/office/word/2010/wordprocessingCanvas" xmlns:cx="http://schemas.microsoft.com/office/drawing/2014/chartex" xmlns:cx1="http://schemas.microsoft.com/office/drawing/2015/9/8/chartex" xmlns:cx2="http://schemas.microsoft.com/office/drawing/2015/10/21/chartex" xmlns:cx3="http://schemas.microsoft.com/office/drawing/2016/5/9/chartex" xmlns:cx4="http://schemas.microsoft.com/office/drawing/2016/5/10/chartex" xmlns:cx5="http://schemas.microsoft.com/office/drawing/2016/5/11/chartex" xmlns:cx6="http://schemas.microsoft.com/office/drawing/2016/5/12/chartex" xmlns:cx7="http://schemas.microsoft.com/office/drawing/2016/5/13/chartex" xmlns:cx8="http://schemas.microsoft.com/office/drawing/2016/5/14/chartex" xmlns:mc="http://schemas.openxmlformats.org/markup-compatibility/2006" xmlns:aink="http://schemas.microsoft.com/office/drawing/2016/ink" xmlns:am3d="http://schemas.microsoft.com/office/drawing/2017/model3d" xmlns:o="urn:schemas-microsoft-com:office:office" xmlns:r="http://schemas.openxmlformats.org/officeDocument/2006/relationships" xmlns:m="http://schemas.openxmlformats.org/officeDocument/2006/math" xmlns:v="urn:schemas-microsoft-com:vml" xmlns:wp14="http://schemas.microsoft.com/office/word/2010/wordprocessingDrawing" xmlns:wp="http://schemas.openxmlformats.org/drawingml/2006/wordprocessingDrawing" xmlns:w10="urn:schemas-microsoft-com:office:word" xmlns:w="http://schemas.openxmlformats.org/wordprocessingml/2006/main" xmlns:w14="http://schemas.microsoft.com/office/word/2010/wordml" xmlns:w15="http://schemas.microsoft.com/office/word/2012/wordml" xmlns:w16se="http://schemas.microsoft.com/office/word/2015/wordml/symex" xmlns:wpg="http://schemas.microsoft.com/office/word/2010/wordprocessingGroup" xmlns:wpi="http://schemas.microsoft.com/office/word/2010/wordprocessingInk" xmlns:wne="http://schemas.microsoft.com/office/word/2006/wordml" xmlns:wps="http://schemas.microsoft.com/office/word/2010/wordprocessingShape" mc:Ignorable="w14 w15 w16se wp14">
   <w:p>
     <w:pPr>
       <w:pStyle w:val="Header"/>
@@ -3116,7 +3694,7 @@
 </file>
 
 <file path=word/numbering.xml><?xml version="1.0" encoding="utf-8"?>
-<w:numbering xmlns:wpc="http://schemas.microsoft.com/office/word/2010/wordprocessingCanvas" xmlns:cx="http://schemas.microsoft.com/office/drawing/2014/chartex" xmlns:cx1="http://schemas.microsoft.com/office/drawing/2015/9/8/chartex" xmlns:cx2="http://schemas.microsoft.com/office/drawing/2015/10/21/chartex" xmlns:cx3="http://schemas.microsoft.com/office/drawing/2016/5/9/chartex" xmlns:cx4="http://schemas.microsoft.com/office/drawing/2016/5/10/chartex" xmlns:cx5="http://schemas.microsoft.com/office/drawing/2016/5/11/chartex" xmlns:cx6="http://schemas.microsoft.com/office/drawing/2016/5/12/chartex" xmlns:cx7="http://schemas.microsoft.com/office/drawing/2016/5/13/chartex" xmlns:cx8="http://schemas.microsoft.com/office/drawing/2016/5/14/chartex" xmlns:mc="http://schemas.openxmlformats.org/markup-compatibility/2006" xmlns:aink="http://schemas.microsoft.com/office/drawing/2016/ink" xmlns:am3d="http://schemas.microsoft.com/office/drawing/2017/model3d" xmlns:o="urn:schemas-microsoft-com:office:office" xmlns:r="http://schemas.openxmlformats.org/officeDocument/2006/relationships" xmlns:m="http://schemas.openxmlformats.org/officeDocument/2006/math" xmlns:v="urn:schemas-microsoft-com:vml" xmlns:wp14="http://schemas.microsoft.com/office/word/2010/wordprocessingDrawing" xmlns:wp="http://schemas.openxmlformats.org/drawingml/2006/wordprocessingDrawing" xmlns:w10="urn:schemas-microsoft-com:office:word" xmlns:w="http://schemas.openxmlformats.org/wordprocessingml/2006/main" xmlns:w14="http://schemas.microsoft.com/office/word/2010/wordml" xmlns:w15="http://schemas.microsoft.com/office/word/2012/wordml" xmlns:w16cid="http://schemas.microsoft.com/office/word/2016/wordml/cid" xmlns:w16se="http://schemas.microsoft.com/office/word/2015/wordml/symex" xmlns:wpg="http://schemas.microsoft.com/office/word/2010/wordprocessingGroup" xmlns:wpi="http://schemas.microsoft.com/office/word/2010/wordprocessingInk" xmlns:wne="http://schemas.microsoft.com/office/word/2006/wordml" xmlns:wps="http://schemas.microsoft.com/office/word/2010/wordprocessingShape" mc:Ignorable="w14 w15 w16se w16cid wp14">
+<w:numbering xmlns:wpc="http://schemas.microsoft.com/office/word/2010/wordprocessingCanvas" xmlns:cx="http://schemas.microsoft.com/office/drawing/2014/chartex" xmlns:cx1="http://schemas.microsoft.com/office/drawing/2015/9/8/chartex" xmlns:cx2="http://schemas.microsoft.com/office/drawing/2015/10/21/chartex" xmlns:cx3="http://schemas.microsoft.com/office/drawing/2016/5/9/chartex" xmlns:cx4="http://schemas.microsoft.com/office/drawing/2016/5/10/chartex" xmlns:cx5="http://schemas.microsoft.com/office/drawing/2016/5/11/chartex" xmlns:cx6="http://schemas.microsoft.com/office/drawing/2016/5/12/chartex" xmlns:cx7="http://schemas.microsoft.com/office/drawing/2016/5/13/chartex" xmlns:cx8="http://schemas.microsoft.com/office/drawing/2016/5/14/chartex" xmlns:mc="http://schemas.openxmlformats.org/markup-compatibility/2006" xmlns:aink="http://schemas.microsoft.com/office/drawing/2016/ink" xmlns:am3d="http://schemas.microsoft.com/office/drawing/2017/model3d" xmlns:o="urn:schemas-microsoft-com:office:office" xmlns:r="http://schemas.openxmlformats.org/officeDocument/2006/relationships" xmlns:m="http://schemas.openxmlformats.org/officeDocument/2006/math" xmlns:v="urn:schemas-microsoft-com:vml" xmlns:wp14="http://schemas.microsoft.com/office/word/2010/wordprocessingDrawing" xmlns:wp="http://schemas.openxmlformats.org/drawingml/2006/wordprocessingDrawing" xmlns:w10="urn:schemas-microsoft-com:office:word" xmlns:w="http://schemas.openxmlformats.org/wordprocessingml/2006/main" xmlns:w14="http://schemas.microsoft.com/office/word/2010/wordml" xmlns:w15="http://schemas.microsoft.com/office/word/2012/wordml" xmlns:w16se="http://schemas.microsoft.com/office/word/2015/wordml/symex" xmlns:wpg="http://schemas.microsoft.com/office/word/2010/wordprocessingGroup" xmlns:wpi="http://schemas.microsoft.com/office/word/2010/wordprocessingInk" xmlns:wne="http://schemas.microsoft.com/office/word/2006/wordml" xmlns:wps="http://schemas.microsoft.com/office/word/2010/wordprocessingShape" mc:Ignorable="w14 w15 w16se wp14">
   <w:abstractNum w:abstractNumId="0" w15:restartNumberingAfterBreak="0">
     <w:nsid w:val="00916748"/>
     <w:multiLevelType w:val="hybridMultilevel"/>
@@ -4745,7 +5323,7 @@
 </file>
 
 <file path=word/styles.xml><?xml version="1.0" encoding="utf-8"?>
-<w:styles xmlns:mc="http://schemas.openxmlformats.org/markup-compatibility/2006" xmlns:r="http://schemas.openxmlformats.org/officeDocument/2006/relationships" xmlns:w="http://schemas.openxmlformats.org/wordprocessingml/2006/main" xmlns:w14="http://schemas.microsoft.com/office/word/2010/wordml" xmlns:w15="http://schemas.microsoft.com/office/word/2012/wordml" xmlns:w16cid="http://schemas.microsoft.com/office/word/2016/wordml/cid" xmlns:w16se="http://schemas.microsoft.com/office/word/2015/wordml/symex" mc:Ignorable="w14 w15 w16se w16cid">
+<w:styles xmlns:mc="http://schemas.openxmlformats.org/markup-compatibility/2006" xmlns:r="http://schemas.openxmlformats.org/officeDocument/2006/relationships" xmlns:w="http://schemas.openxmlformats.org/wordprocessingml/2006/main" xmlns:w14="http://schemas.microsoft.com/office/word/2010/wordml" xmlns:w15="http://schemas.microsoft.com/office/word/2012/wordml" xmlns:w16se="http://schemas.microsoft.com/office/word/2015/wordml/symex" mc:Ignorable="w14 w15 w16se">
   <w:docDefaults>
     <w:rPrDefault>
       <w:rPr>

</xml_diff>

<commit_message>
Moved bibliography to txt. Reverted .md to be readable again for easy access.
</commit_message>
<xml_diff>
--- a/Proposals/JosephBarber_FinalProject_SecondDraft.docx
+++ b/Proposals/JosephBarber_FinalProject_SecondDraft.docx
@@ -1,6 +1,6 @@
 
 <file path=word/document.xml><?xml version="1.0" encoding="utf-8"?>
-<w:document xmlns:wpc="http://schemas.microsoft.com/office/word/2010/wordprocessingCanvas" xmlns:cx="http://schemas.microsoft.com/office/drawing/2014/chartex" xmlns:cx1="http://schemas.microsoft.com/office/drawing/2015/9/8/chartex" xmlns:cx2="http://schemas.microsoft.com/office/drawing/2015/10/21/chartex" xmlns:cx3="http://schemas.microsoft.com/office/drawing/2016/5/9/chartex" xmlns:cx4="http://schemas.microsoft.com/office/drawing/2016/5/10/chartex" xmlns:cx5="http://schemas.microsoft.com/office/drawing/2016/5/11/chartex" xmlns:cx6="http://schemas.microsoft.com/office/drawing/2016/5/12/chartex" xmlns:cx7="http://schemas.microsoft.com/office/drawing/2016/5/13/chartex" xmlns:cx8="http://schemas.microsoft.com/office/drawing/2016/5/14/chartex" xmlns:mc="http://schemas.openxmlformats.org/markup-compatibility/2006" xmlns:aink="http://schemas.microsoft.com/office/drawing/2016/ink" xmlns:am3d="http://schemas.microsoft.com/office/drawing/2017/model3d" xmlns:o="urn:schemas-microsoft-com:office:office" xmlns:r="http://schemas.openxmlformats.org/officeDocument/2006/relationships" xmlns:m="http://schemas.openxmlformats.org/officeDocument/2006/math" xmlns:v="urn:schemas-microsoft-com:vml" xmlns:wp14="http://schemas.microsoft.com/office/word/2010/wordprocessingDrawing" xmlns:wp="http://schemas.openxmlformats.org/drawingml/2006/wordprocessingDrawing" xmlns:w10="urn:schemas-microsoft-com:office:word" xmlns:w="http://schemas.openxmlformats.org/wordprocessingml/2006/main" xmlns:w14="http://schemas.microsoft.com/office/word/2010/wordml" xmlns:w15="http://schemas.microsoft.com/office/word/2012/wordml" xmlns:w16se="http://schemas.microsoft.com/office/word/2015/wordml/symex" xmlns:wpg="http://schemas.microsoft.com/office/word/2010/wordprocessingGroup" xmlns:wpi="http://schemas.microsoft.com/office/word/2010/wordprocessingInk" xmlns:wne="http://schemas.microsoft.com/office/word/2006/wordml" xmlns:wps="http://schemas.microsoft.com/office/word/2010/wordprocessingShape" mc:Ignorable="w14 w15 w16se wp14">
+<w:document xmlns:wpc="http://schemas.microsoft.com/office/word/2010/wordprocessingCanvas" xmlns:cx="http://schemas.microsoft.com/office/drawing/2014/chartex" xmlns:cx1="http://schemas.microsoft.com/office/drawing/2015/9/8/chartex" xmlns:cx2="http://schemas.microsoft.com/office/drawing/2015/10/21/chartex" xmlns:cx3="http://schemas.microsoft.com/office/drawing/2016/5/9/chartex" xmlns:cx4="http://schemas.microsoft.com/office/drawing/2016/5/10/chartex" xmlns:cx5="http://schemas.microsoft.com/office/drawing/2016/5/11/chartex" xmlns:cx6="http://schemas.microsoft.com/office/drawing/2016/5/12/chartex" xmlns:cx7="http://schemas.microsoft.com/office/drawing/2016/5/13/chartex" xmlns:cx8="http://schemas.microsoft.com/office/drawing/2016/5/14/chartex" xmlns:mc="http://schemas.openxmlformats.org/markup-compatibility/2006" xmlns:aink="http://schemas.microsoft.com/office/drawing/2016/ink" xmlns:am3d="http://schemas.microsoft.com/office/drawing/2017/model3d" xmlns:o="urn:schemas-microsoft-com:office:office" xmlns:r="http://schemas.openxmlformats.org/officeDocument/2006/relationships" xmlns:m="http://schemas.openxmlformats.org/officeDocument/2006/math" xmlns:v="urn:schemas-microsoft-com:vml" xmlns:wp14="http://schemas.microsoft.com/office/word/2010/wordprocessingDrawing" xmlns:wp="http://schemas.openxmlformats.org/drawingml/2006/wordprocessingDrawing" xmlns:w10="urn:schemas-microsoft-com:office:word" xmlns:w="http://schemas.openxmlformats.org/wordprocessingml/2006/main" xmlns:w14="http://schemas.microsoft.com/office/word/2010/wordml" xmlns:w15="http://schemas.microsoft.com/office/word/2012/wordml" xmlns:w16cid="http://schemas.microsoft.com/office/word/2016/wordml/cid" xmlns:w16se="http://schemas.microsoft.com/office/word/2015/wordml/symex" xmlns:wpg="http://schemas.microsoft.com/office/word/2010/wordprocessingGroup" xmlns:wpi="http://schemas.microsoft.com/office/word/2010/wordprocessingInk" xmlns:wne="http://schemas.microsoft.com/office/word/2006/wordml" xmlns:wps="http://schemas.microsoft.com/office/word/2010/wordprocessingShape" mc:Ignorable="w14 w15 w16se w16cid wp14">
   <w:body>
     <w:p>
       <w:r>
@@ -67,8 +67,6 @@
       <w:r>
         <w:t>I will be prototyping multiple techniques for procedural city generation. This will include techniques for road generation such as L-systems and template-based generation, techniques for terrain generation such as noise or mid-point displacement, and if time allows it, techniques for procedural building generation such as shape grammars and fractals.</w:t>
       </w:r>
-      <w:bookmarkStart w:id="0" w:name="_GoBack"/>
-      <w:bookmarkEnd w:id="0"/>
     </w:p>
     <w:p>
       <w:r>
@@ -870,6 +868,9 @@
         </w:tc>
       </w:tr>
       <w:tr>
+        <w:trPr>
+          <w:trHeight w:val="101"/>
+        </w:trPr>
         <w:tc>
           <w:tcPr>
             <w:tcW w:w="1555" w:type="dxa"/>
@@ -941,6 +942,8 @@
               </w:rPr>
               <w:t>template based generation</w:t>
             </w:r>
+            <w:bookmarkStart w:id="0" w:name="_GoBack"/>
+            <w:bookmarkEnd w:id="0"/>
           </w:p>
         </w:tc>
       </w:tr>
@@ -969,7 +972,11 @@
           <w:tcPr>
             <w:tcW w:w="6186" w:type="dxa"/>
           </w:tcPr>
-          <w:p/>
+          <w:p>
+            <w:pPr>
+              <w:jc w:val="center"/>
+            </w:pPr>
+          </w:p>
         </w:tc>
       </w:tr>
       <w:tr>
@@ -1632,7 +1639,17 @@
           <w:tcPr>
             <w:tcW w:w="6186" w:type="dxa"/>
           </w:tcPr>
-          <w:p/>
+          <w:p>
+            <w:pPr>
+              <w:jc w:val="center"/>
+            </w:pPr>
+            <w:r>
+              <w:rPr>
+                <w:i/>
+              </w:rPr>
+              <w:t>Procedural building generation</w:t>
+            </w:r>
+          </w:p>
         </w:tc>
       </w:tr>
       <w:tr>
@@ -3631,7 +3648,7 @@
 </file>
 
 <file path=word/endnotes.xml><?xml version="1.0" encoding="utf-8"?>
-<w:endnotes xmlns:wpc="http://schemas.microsoft.com/office/word/2010/wordprocessingCanvas" xmlns:cx="http://schemas.microsoft.com/office/drawing/2014/chartex" xmlns:cx1="http://schemas.microsoft.com/office/drawing/2015/9/8/chartex" xmlns:cx2="http://schemas.microsoft.com/office/drawing/2015/10/21/chartex" xmlns:cx3="http://schemas.microsoft.com/office/drawing/2016/5/9/chartex" xmlns:cx4="http://schemas.microsoft.com/office/drawing/2016/5/10/chartex" xmlns:cx5="http://schemas.microsoft.com/office/drawing/2016/5/11/chartex" xmlns:cx6="http://schemas.microsoft.com/office/drawing/2016/5/12/chartex" xmlns:cx7="http://schemas.microsoft.com/office/drawing/2016/5/13/chartex" xmlns:cx8="http://schemas.microsoft.com/office/drawing/2016/5/14/chartex" xmlns:mc="http://schemas.openxmlformats.org/markup-compatibility/2006" xmlns:aink="http://schemas.microsoft.com/office/drawing/2016/ink" xmlns:am3d="http://schemas.microsoft.com/office/drawing/2017/model3d" xmlns:o="urn:schemas-microsoft-com:office:office" xmlns:r="http://schemas.openxmlformats.org/officeDocument/2006/relationships" xmlns:m="http://schemas.openxmlformats.org/officeDocument/2006/math" xmlns:v="urn:schemas-microsoft-com:vml" xmlns:wp14="http://schemas.microsoft.com/office/word/2010/wordprocessingDrawing" xmlns:wp="http://schemas.openxmlformats.org/drawingml/2006/wordprocessingDrawing" xmlns:w10="urn:schemas-microsoft-com:office:word" xmlns:w="http://schemas.openxmlformats.org/wordprocessingml/2006/main" xmlns:w14="http://schemas.microsoft.com/office/word/2010/wordml" xmlns:w15="http://schemas.microsoft.com/office/word/2012/wordml" xmlns:w16se="http://schemas.microsoft.com/office/word/2015/wordml/symex" xmlns:wpg="http://schemas.microsoft.com/office/word/2010/wordprocessingGroup" xmlns:wpi="http://schemas.microsoft.com/office/word/2010/wordprocessingInk" xmlns:wne="http://schemas.microsoft.com/office/word/2006/wordml" xmlns:wps="http://schemas.microsoft.com/office/word/2010/wordprocessingShape" mc:Ignorable="w14 w15 w16se wp14">
+<w:endnotes xmlns:wpc="http://schemas.microsoft.com/office/word/2010/wordprocessingCanvas" xmlns:cx="http://schemas.microsoft.com/office/drawing/2014/chartex" xmlns:cx1="http://schemas.microsoft.com/office/drawing/2015/9/8/chartex" xmlns:cx2="http://schemas.microsoft.com/office/drawing/2015/10/21/chartex" xmlns:cx3="http://schemas.microsoft.com/office/drawing/2016/5/9/chartex" xmlns:cx4="http://schemas.microsoft.com/office/drawing/2016/5/10/chartex" xmlns:cx5="http://schemas.microsoft.com/office/drawing/2016/5/11/chartex" xmlns:cx6="http://schemas.microsoft.com/office/drawing/2016/5/12/chartex" xmlns:cx7="http://schemas.microsoft.com/office/drawing/2016/5/13/chartex" xmlns:cx8="http://schemas.microsoft.com/office/drawing/2016/5/14/chartex" xmlns:mc="http://schemas.openxmlformats.org/markup-compatibility/2006" xmlns:aink="http://schemas.microsoft.com/office/drawing/2016/ink" xmlns:am3d="http://schemas.microsoft.com/office/drawing/2017/model3d" xmlns:o="urn:schemas-microsoft-com:office:office" xmlns:r="http://schemas.openxmlformats.org/officeDocument/2006/relationships" xmlns:m="http://schemas.openxmlformats.org/officeDocument/2006/math" xmlns:v="urn:schemas-microsoft-com:vml" xmlns:wp14="http://schemas.microsoft.com/office/word/2010/wordprocessingDrawing" xmlns:wp="http://schemas.openxmlformats.org/drawingml/2006/wordprocessingDrawing" xmlns:w10="urn:schemas-microsoft-com:office:word" xmlns:w="http://schemas.openxmlformats.org/wordprocessingml/2006/main" xmlns:w14="http://schemas.microsoft.com/office/word/2010/wordml" xmlns:w15="http://schemas.microsoft.com/office/word/2012/wordml" xmlns:w16cid="http://schemas.microsoft.com/office/word/2016/wordml/cid" xmlns:w16se="http://schemas.microsoft.com/office/word/2015/wordml/symex" xmlns:wpg="http://schemas.microsoft.com/office/word/2010/wordprocessingGroup" xmlns:wpi="http://schemas.microsoft.com/office/word/2010/wordprocessingInk" xmlns:wne="http://schemas.microsoft.com/office/word/2006/wordml" xmlns:wps="http://schemas.microsoft.com/office/word/2010/wordprocessingShape" mc:Ignorable="w14 w15 w16se w16cid wp14">
   <w:endnote w:type="separator" w:id="-1">
     <w:p>
       <w:pPr>
@@ -3656,7 +3673,7 @@
 </file>
 
 <file path=word/footnotes.xml><?xml version="1.0" encoding="utf-8"?>
-<w:footnotes xmlns:wpc="http://schemas.microsoft.com/office/word/2010/wordprocessingCanvas" xmlns:cx="http://schemas.microsoft.com/office/drawing/2014/chartex" xmlns:cx1="http://schemas.microsoft.com/office/drawing/2015/9/8/chartex" xmlns:cx2="http://schemas.microsoft.com/office/drawing/2015/10/21/chartex" xmlns:cx3="http://schemas.microsoft.com/office/drawing/2016/5/9/chartex" xmlns:cx4="http://schemas.microsoft.com/office/drawing/2016/5/10/chartex" xmlns:cx5="http://schemas.microsoft.com/office/drawing/2016/5/11/chartex" xmlns:cx6="http://schemas.microsoft.com/office/drawing/2016/5/12/chartex" xmlns:cx7="http://schemas.microsoft.com/office/drawing/2016/5/13/chartex" xmlns:cx8="http://schemas.microsoft.com/office/drawing/2016/5/14/chartex" xmlns:mc="http://schemas.openxmlformats.org/markup-compatibility/2006" xmlns:aink="http://schemas.microsoft.com/office/drawing/2016/ink" xmlns:am3d="http://schemas.microsoft.com/office/drawing/2017/model3d" xmlns:o="urn:schemas-microsoft-com:office:office" xmlns:r="http://schemas.openxmlformats.org/officeDocument/2006/relationships" xmlns:m="http://schemas.openxmlformats.org/officeDocument/2006/math" xmlns:v="urn:schemas-microsoft-com:vml" xmlns:wp14="http://schemas.microsoft.com/office/word/2010/wordprocessingDrawing" xmlns:wp="http://schemas.openxmlformats.org/drawingml/2006/wordprocessingDrawing" xmlns:w10="urn:schemas-microsoft-com:office:word" xmlns:w="http://schemas.openxmlformats.org/wordprocessingml/2006/main" xmlns:w14="http://schemas.microsoft.com/office/word/2010/wordml" xmlns:w15="http://schemas.microsoft.com/office/word/2012/wordml" xmlns:w16se="http://schemas.microsoft.com/office/word/2015/wordml/symex" xmlns:wpg="http://schemas.microsoft.com/office/word/2010/wordprocessingGroup" xmlns:wpi="http://schemas.microsoft.com/office/word/2010/wordprocessingInk" xmlns:wne="http://schemas.microsoft.com/office/word/2006/wordml" xmlns:wps="http://schemas.microsoft.com/office/word/2010/wordprocessingShape" mc:Ignorable="w14 w15 w16se wp14">
+<w:footnotes xmlns:wpc="http://schemas.microsoft.com/office/word/2010/wordprocessingCanvas" xmlns:cx="http://schemas.microsoft.com/office/drawing/2014/chartex" xmlns:cx1="http://schemas.microsoft.com/office/drawing/2015/9/8/chartex" xmlns:cx2="http://schemas.microsoft.com/office/drawing/2015/10/21/chartex" xmlns:cx3="http://schemas.microsoft.com/office/drawing/2016/5/9/chartex" xmlns:cx4="http://schemas.microsoft.com/office/drawing/2016/5/10/chartex" xmlns:cx5="http://schemas.microsoft.com/office/drawing/2016/5/11/chartex" xmlns:cx6="http://schemas.microsoft.com/office/drawing/2016/5/12/chartex" xmlns:cx7="http://schemas.microsoft.com/office/drawing/2016/5/13/chartex" xmlns:cx8="http://schemas.microsoft.com/office/drawing/2016/5/14/chartex" xmlns:mc="http://schemas.openxmlformats.org/markup-compatibility/2006" xmlns:aink="http://schemas.microsoft.com/office/drawing/2016/ink" xmlns:am3d="http://schemas.microsoft.com/office/drawing/2017/model3d" xmlns:o="urn:schemas-microsoft-com:office:office" xmlns:r="http://schemas.openxmlformats.org/officeDocument/2006/relationships" xmlns:m="http://schemas.openxmlformats.org/officeDocument/2006/math" xmlns:v="urn:schemas-microsoft-com:vml" xmlns:wp14="http://schemas.microsoft.com/office/word/2010/wordprocessingDrawing" xmlns:wp="http://schemas.openxmlformats.org/drawingml/2006/wordprocessingDrawing" xmlns:w10="urn:schemas-microsoft-com:office:word" xmlns:w="http://schemas.openxmlformats.org/wordprocessingml/2006/main" xmlns:w14="http://schemas.microsoft.com/office/word/2010/wordml" xmlns:w15="http://schemas.microsoft.com/office/word/2012/wordml" xmlns:w16cid="http://schemas.microsoft.com/office/word/2016/wordml/cid" xmlns:w16se="http://schemas.microsoft.com/office/word/2015/wordml/symex" xmlns:wpg="http://schemas.microsoft.com/office/word/2010/wordprocessingGroup" xmlns:wpi="http://schemas.microsoft.com/office/word/2010/wordprocessingInk" xmlns:wne="http://schemas.microsoft.com/office/word/2006/wordml" xmlns:wps="http://schemas.microsoft.com/office/word/2010/wordprocessingShape" mc:Ignorable="w14 w15 w16se w16cid wp14">
   <w:footnote w:type="separator" w:id="-1">
     <w:p>
       <w:pPr>
@@ -3681,7 +3698,7 @@
 </file>
 
 <file path=word/header1.xml><?xml version="1.0" encoding="utf-8"?>
-<w:hdr xmlns:wpc="http://schemas.microsoft.com/office/word/2010/wordprocessingCanvas" xmlns:cx="http://schemas.microsoft.com/office/drawing/2014/chartex" xmlns:cx1="http://schemas.microsoft.com/office/drawing/2015/9/8/chartex" xmlns:cx2="http://schemas.microsoft.com/office/drawing/2015/10/21/chartex" xmlns:cx3="http://schemas.microsoft.com/office/drawing/2016/5/9/chartex" xmlns:cx4="http://schemas.microsoft.com/office/drawing/2016/5/10/chartex" xmlns:cx5="http://schemas.microsoft.com/office/drawing/2016/5/11/chartex" xmlns:cx6="http://schemas.microsoft.com/office/drawing/2016/5/12/chartex" xmlns:cx7="http://schemas.microsoft.com/office/drawing/2016/5/13/chartex" xmlns:cx8="http://schemas.microsoft.com/office/drawing/2016/5/14/chartex" xmlns:mc="http://schemas.openxmlformats.org/markup-compatibility/2006" xmlns:aink="http://schemas.microsoft.com/office/drawing/2016/ink" xmlns:am3d="http://schemas.microsoft.com/office/drawing/2017/model3d" xmlns:o="urn:schemas-microsoft-com:office:office" xmlns:r="http://schemas.openxmlformats.org/officeDocument/2006/relationships" xmlns:m="http://schemas.openxmlformats.org/officeDocument/2006/math" xmlns:v="urn:schemas-microsoft-com:vml" xmlns:wp14="http://schemas.microsoft.com/office/word/2010/wordprocessingDrawing" xmlns:wp="http://schemas.openxmlformats.org/drawingml/2006/wordprocessingDrawing" xmlns:w10="urn:schemas-microsoft-com:office:word" xmlns:w="http://schemas.openxmlformats.org/wordprocessingml/2006/main" xmlns:w14="http://schemas.microsoft.com/office/word/2010/wordml" xmlns:w15="http://schemas.microsoft.com/office/word/2012/wordml" xmlns:w16se="http://schemas.microsoft.com/office/word/2015/wordml/symex" xmlns:wpg="http://schemas.microsoft.com/office/word/2010/wordprocessingGroup" xmlns:wpi="http://schemas.microsoft.com/office/word/2010/wordprocessingInk" xmlns:wne="http://schemas.microsoft.com/office/word/2006/wordml" xmlns:wps="http://schemas.microsoft.com/office/word/2010/wordprocessingShape" mc:Ignorable="w14 w15 w16se wp14">
+<w:hdr xmlns:wpc="http://schemas.microsoft.com/office/word/2010/wordprocessingCanvas" xmlns:cx="http://schemas.microsoft.com/office/drawing/2014/chartex" xmlns:cx1="http://schemas.microsoft.com/office/drawing/2015/9/8/chartex" xmlns:cx2="http://schemas.microsoft.com/office/drawing/2015/10/21/chartex" xmlns:cx3="http://schemas.microsoft.com/office/drawing/2016/5/9/chartex" xmlns:cx4="http://schemas.microsoft.com/office/drawing/2016/5/10/chartex" xmlns:cx5="http://schemas.microsoft.com/office/drawing/2016/5/11/chartex" xmlns:cx6="http://schemas.microsoft.com/office/drawing/2016/5/12/chartex" xmlns:cx7="http://schemas.microsoft.com/office/drawing/2016/5/13/chartex" xmlns:cx8="http://schemas.microsoft.com/office/drawing/2016/5/14/chartex" xmlns:mc="http://schemas.openxmlformats.org/markup-compatibility/2006" xmlns:aink="http://schemas.microsoft.com/office/drawing/2016/ink" xmlns:am3d="http://schemas.microsoft.com/office/drawing/2017/model3d" xmlns:o="urn:schemas-microsoft-com:office:office" xmlns:r="http://schemas.openxmlformats.org/officeDocument/2006/relationships" xmlns:m="http://schemas.openxmlformats.org/officeDocument/2006/math" xmlns:v="urn:schemas-microsoft-com:vml" xmlns:wp14="http://schemas.microsoft.com/office/word/2010/wordprocessingDrawing" xmlns:wp="http://schemas.openxmlformats.org/drawingml/2006/wordprocessingDrawing" xmlns:w10="urn:schemas-microsoft-com:office:word" xmlns:w="http://schemas.openxmlformats.org/wordprocessingml/2006/main" xmlns:w14="http://schemas.microsoft.com/office/word/2010/wordml" xmlns:w15="http://schemas.microsoft.com/office/word/2012/wordml" xmlns:w16cid="http://schemas.microsoft.com/office/word/2016/wordml/cid" xmlns:w16se="http://schemas.microsoft.com/office/word/2015/wordml/symex" xmlns:wpg="http://schemas.microsoft.com/office/word/2010/wordprocessingGroup" xmlns:wpi="http://schemas.microsoft.com/office/word/2010/wordprocessingInk" xmlns:wne="http://schemas.microsoft.com/office/word/2006/wordml" xmlns:wps="http://schemas.microsoft.com/office/word/2010/wordprocessingShape" mc:Ignorable="w14 w15 w16se w16cid wp14">
   <w:p>
     <w:pPr>
       <w:pStyle w:val="Header"/>
@@ -3694,7 +3711,7 @@
 </file>
 
 <file path=word/numbering.xml><?xml version="1.0" encoding="utf-8"?>
-<w:numbering xmlns:wpc="http://schemas.microsoft.com/office/word/2010/wordprocessingCanvas" xmlns:cx="http://schemas.microsoft.com/office/drawing/2014/chartex" xmlns:cx1="http://schemas.microsoft.com/office/drawing/2015/9/8/chartex" xmlns:cx2="http://schemas.microsoft.com/office/drawing/2015/10/21/chartex" xmlns:cx3="http://schemas.microsoft.com/office/drawing/2016/5/9/chartex" xmlns:cx4="http://schemas.microsoft.com/office/drawing/2016/5/10/chartex" xmlns:cx5="http://schemas.microsoft.com/office/drawing/2016/5/11/chartex" xmlns:cx6="http://schemas.microsoft.com/office/drawing/2016/5/12/chartex" xmlns:cx7="http://schemas.microsoft.com/office/drawing/2016/5/13/chartex" xmlns:cx8="http://schemas.microsoft.com/office/drawing/2016/5/14/chartex" xmlns:mc="http://schemas.openxmlformats.org/markup-compatibility/2006" xmlns:aink="http://schemas.microsoft.com/office/drawing/2016/ink" xmlns:am3d="http://schemas.microsoft.com/office/drawing/2017/model3d" xmlns:o="urn:schemas-microsoft-com:office:office" xmlns:r="http://schemas.openxmlformats.org/officeDocument/2006/relationships" xmlns:m="http://schemas.openxmlformats.org/officeDocument/2006/math" xmlns:v="urn:schemas-microsoft-com:vml" xmlns:wp14="http://schemas.microsoft.com/office/word/2010/wordprocessingDrawing" xmlns:wp="http://schemas.openxmlformats.org/drawingml/2006/wordprocessingDrawing" xmlns:w10="urn:schemas-microsoft-com:office:word" xmlns:w="http://schemas.openxmlformats.org/wordprocessingml/2006/main" xmlns:w14="http://schemas.microsoft.com/office/word/2010/wordml" xmlns:w15="http://schemas.microsoft.com/office/word/2012/wordml" xmlns:w16se="http://schemas.microsoft.com/office/word/2015/wordml/symex" xmlns:wpg="http://schemas.microsoft.com/office/word/2010/wordprocessingGroup" xmlns:wpi="http://schemas.microsoft.com/office/word/2010/wordprocessingInk" xmlns:wne="http://schemas.microsoft.com/office/word/2006/wordml" xmlns:wps="http://schemas.microsoft.com/office/word/2010/wordprocessingShape" mc:Ignorable="w14 w15 w16se wp14">
+<w:numbering xmlns:wpc="http://schemas.microsoft.com/office/word/2010/wordprocessingCanvas" xmlns:cx="http://schemas.microsoft.com/office/drawing/2014/chartex" xmlns:cx1="http://schemas.microsoft.com/office/drawing/2015/9/8/chartex" xmlns:cx2="http://schemas.microsoft.com/office/drawing/2015/10/21/chartex" xmlns:cx3="http://schemas.microsoft.com/office/drawing/2016/5/9/chartex" xmlns:cx4="http://schemas.microsoft.com/office/drawing/2016/5/10/chartex" xmlns:cx5="http://schemas.microsoft.com/office/drawing/2016/5/11/chartex" xmlns:cx6="http://schemas.microsoft.com/office/drawing/2016/5/12/chartex" xmlns:cx7="http://schemas.microsoft.com/office/drawing/2016/5/13/chartex" xmlns:cx8="http://schemas.microsoft.com/office/drawing/2016/5/14/chartex" xmlns:mc="http://schemas.openxmlformats.org/markup-compatibility/2006" xmlns:aink="http://schemas.microsoft.com/office/drawing/2016/ink" xmlns:am3d="http://schemas.microsoft.com/office/drawing/2017/model3d" xmlns:o="urn:schemas-microsoft-com:office:office" xmlns:r="http://schemas.openxmlformats.org/officeDocument/2006/relationships" xmlns:m="http://schemas.openxmlformats.org/officeDocument/2006/math" xmlns:v="urn:schemas-microsoft-com:vml" xmlns:wp14="http://schemas.microsoft.com/office/word/2010/wordprocessingDrawing" xmlns:wp="http://schemas.openxmlformats.org/drawingml/2006/wordprocessingDrawing" xmlns:w10="urn:schemas-microsoft-com:office:word" xmlns:w="http://schemas.openxmlformats.org/wordprocessingml/2006/main" xmlns:w14="http://schemas.microsoft.com/office/word/2010/wordml" xmlns:w15="http://schemas.microsoft.com/office/word/2012/wordml" xmlns:w16cid="http://schemas.microsoft.com/office/word/2016/wordml/cid" xmlns:w16se="http://schemas.microsoft.com/office/word/2015/wordml/symex" xmlns:wpg="http://schemas.microsoft.com/office/word/2010/wordprocessingGroup" xmlns:wpi="http://schemas.microsoft.com/office/word/2010/wordprocessingInk" xmlns:wne="http://schemas.microsoft.com/office/word/2006/wordml" xmlns:wps="http://schemas.microsoft.com/office/word/2010/wordprocessingShape" mc:Ignorable="w14 w15 w16se w16cid wp14">
   <w:abstractNum w:abstractNumId="0" w15:restartNumberingAfterBreak="0">
     <w:nsid w:val="00916748"/>
     <w:multiLevelType w:val="hybridMultilevel"/>
@@ -5323,7 +5340,7 @@
 </file>
 
 <file path=word/styles.xml><?xml version="1.0" encoding="utf-8"?>
-<w:styles xmlns:mc="http://schemas.openxmlformats.org/markup-compatibility/2006" xmlns:r="http://schemas.openxmlformats.org/officeDocument/2006/relationships" xmlns:w="http://schemas.openxmlformats.org/wordprocessingml/2006/main" xmlns:w14="http://schemas.microsoft.com/office/word/2010/wordml" xmlns:w15="http://schemas.microsoft.com/office/word/2012/wordml" xmlns:w16se="http://schemas.microsoft.com/office/word/2015/wordml/symex" mc:Ignorable="w14 w15 w16se">
+<w:styles xmlns:mc="http://schemas.openxmlformats.org/markup-compatibility/2006" xmlns:r="http://schemas.openxmlformats.org/officeDocument/2006/relationships" xmlns:w="http://schemas.openxmlformats.org/wordprocessingml/2006/main" xmlns:w14="http://schemas.microsoft.com/office/word/2010/wordml" xmlns:w15="http://schemas.microsoft.com/office/word/2012/wordml" xmlns:w16cid="http://schemas.microsoft.com/office/word/2016/wordml/cid" xmlns:w16se="http://schemas.microsoft.com/office/word/2015/wordml/symex" mc:Ignorable="w14 w15 w16se w16cid">
   <w:docDefaults>
     <w:rPrDefault>
       <w:rPr>

</xml_diff>

<commit_message>
Wrote new blog entry talking about new paper. Added OpenGL libraries to the repository. Organised OngoingBibliography.txt
</commit_message>
<xml_diff>
--- a/Proposals/JosephBarber_FinalProject_SecondDraft.docx
+++ b/Proposals/JosephBarber_FinalProject_SecondDraft.docx
@@ -703,10 +703,27 @@
     </w:p>
     <w:p>
       <w:r>
-        <w:t>By the end of the project I would like to have tested multiple methods of procedurally generating cities and chosen one to</w:t>
-      </w:r>
-      <w:r>
-        <w:t xml:space="preserve"> move forward with and refine. User input may be fed into this in the form of maps such as population density maps and water boundary maps.</w:t>
+        <w:t>By the end of t</w:t>
+      </w:r>
+      <w:bookmarkStart w:id="0" w:name="_GoBack"/>
+      <w:bookmarkEnd w:id="0"/>
+      <w:r>
+        <w:t xml:space="preserve">he project I would like to have tested multiple methods of procedurally generating </w:t>
+      </w:r>
+      <w:r>
+        <w:t>road networks and building placement</w:t>
+      </w:r>
+      <w:r>
+        <w:t xml:space="preserve"> and chosen one to</w:t>
+      </w:r>
+      <w:r>
+        <w:t xml:space="preserve"> move forward with and refine. User input may be fed into this in the form of maps such as population densi</w:t>
+      </w:r>
+      <w:r>
+        <w:t>t</w:t>
+      </w:r>
+      <w:r>
+        <w:t>y maps and water boundary maps.</w:t>
       </w:r>
     </w:p>
     <w:p>
@@ -934,16 +951,8 @@
               <w:rPr>
                 <w:i/>
               </w:rPr>
-              <w:t xml:space="preserve">Road Generation using </w:t>
-            </w:r>
-            <w:r>
-              <w:rPr>
-                <w:i/>
-              </w:rPr>
-              <w:t>template based generation</w:t>
-            </w:r>
-            <w:bookmarkStart w:id="0" w:name="_GoBack"/>
-            <w:bookmarkEnd w:id="0"/>
+              <w:t>Road Generation – Prototype 1</w:t>
+            </w:r>
           </w:p>
         </w:tc>
       </w:tr>
@@ -1119,7 +1128,7 @@
               <w:rPr>
                 <w:i/>
               </w:rPr>
-              <w:t>Road Generation using L-systems</w:t>
+              <w:t>Road Generation – Prototype 2</w:t>
             </w:r>
           </w:p>
         </w:tc>
@@ -1312,7 +1321,20 @@
           <w:tcPr>
             <w:tcW w:w="6186" w:type="dxa"/>
           </w:tcPr>
-          <w:p/>
+          <w:p>
+            <w:pPr>
+              <w:jc w:val="center"/>
+              <w:rPr>
+                <w:i/>
+              </w:rPr>
+            </w:pPr>
+            <w:r>
+              <w:rPr>
+                <w:i/>
+              </w:rPr>
+              <w:t>Road Generation – Prototype 3</w:t>
+            </w:r>
+          </w:p>
         </w:tc>
       </w:tr>
       <w:tr>
@@ -1642,6 +1664,9 @@
           <w:p>
             <w:pPr>
               <w:jc w:val="center"/>
+              <w:rPr>
+                <w:i/>
+              </w:rPr>
             </w:pPr>
             <w:r>
               <w:rPr>
@@ -1669,66 +1694,6 @@
             <w:gridSpan w:val="2"/>
             <w:vMerge w:val="restart"/>
             <w:shd w:val="clear" w:color="auto" w:fill="FFF2CC" w:themeFill="accent4" w:themeFillTint="33"/>
-          </w:tcPr>
-          <w:p>
-            <w:pPr>
-              <w:jc w:val="center"/>
-            </w:pPr>
-            <w:r>
-              <w:rPr>
-                <w:b/>
-              </w:rPr>
-              <w:t>Spring Fertility Festival</w:t>
-            </w:r>
-          </w:p>
-        </w:tc>
-      </w:tr>
-      <w:tr>
-        <w:tc>
-          <w:tcPr>
-            <w:tcW w:w="1555" w:type="dxa"/>
-          </w:tcPr>
-          <w:p>
-            <w:r>
-              <w:t>April 2</w:t>
-            </w:r>
-          </w:p>
-        </w:tc>
-        <w:tc>
-          <w:tcPr>
-            <w:tcW w:w="7461" w:type="dxa"/>
-            <w:gridSpan w:val="2"/>
-            <w:vMerge/>
-            <w:shd w:val="clear" w:color="auto" w:fill="FFF2CC" w:themeFill="accent4" w:themeFillTint="33"/>
-          </w:tcPr>
-          <w:p/>
-        </w:tc>
-      </w:tr>
-      <w:tr>
-        <w:tc>
-          <w:tcPr>
-            <w:tcW w:w="1555" w:type="dxa"/>
-          </w:tcPr>
-          <w:p>
-            <w:r>
-              <w:t>April 9</w:t>
-            </w:r>
-          </w:p>
-        </w:tc>
-        <w:tc>
-          <w:tcPr>
-            <w:tcW w:w="1275" w:type="dxa"/>
-          </w:tcPr>
-          <w:p>
-            <w:r>
-              <w:t>Week 22</w:t>
-            </w:r>
-          </w:p>
-        </w:tc>
-        <w:tc>
-          <w:tcPr>
-            <w:tcW w:w="6186" w:type="dxa"/>
-            <w:shd w:val="clear" w:color="auto" w:fill="DEEAF6" w:themeFill="accent5" w:themeFillTint="33"/>
           </w:tcPr>
           <w:p>
             <w:pPr>
@@ -1741,6 +1706,83 @@
               <w:rPr>
                 <w:b/>
               </w:rPr>
+              <w:t>Spring Fertility Festival</w:t>
+            </w:r>
+          </w:p>
+          <w:p>
+            <w:pPr>
+              <w:jc w:val="center"/>
+              <w:rPr>
+                <w:i/>
+              </w:rPr>
+            </w:pPr>
+            <w:r>
+              <w:rPr>
+                <w:i/>
+              </w:rPr>
+              <w:t>(Code and implementation polish)</w:t>
+            </w:r>
+          </w:p>
+        </w:tc>
+      </w:tr>
+      <w:tr>
+        <w:tc>
+          <w:tcPr>
+            <w:tcW w:w="1555" w:type="dxa"/>
+          </w:tcPr>
+          <w:p>
+            <w:r>
+              <w:t>April 2</w:t>
+            </w:r>
+          </w:p>
+        </w:tc>
+        <w:tc>
+          <w:tcPr>
+            <w:tcW w:w="7461" w:type="dxa"/>
+            <w:gridSpan w:val="2"/>
+            <w:vMerge/>
+            <w:shd w:val="clear" w:color="auto" w:fill="FFF2CC" w:themeFill="accent4" w:themeFillTint="33"/>
+          </w:tcPr>
+          <w:p/>
+        </w:tc>
+      </w:tr>
+      <w:tr>
+        <w:tc>
+          <w:tcPr>
+            <w:tcW w:w="1555" w:type="dxa"/>
+          </w:tcPr>
+          <w:p>
+            <w:r>
+              <w:t>April 9</w:t>
+            </w:r>
+          </w:p>
+        </w:tc>
+        <w:tc>
+          <w:tcPr>
+            <w:tcW w:w="1275" w:type="dxa"/>
+          </w:tcPr>
+          <w:p>
+            <w:r>
+              <w:t>Week 22</w:t>
+            </w:r>
+          </w:p>
+        </w:tc>
+        <w:tc>
+          <w:tcPr>
+            <w:tcW w:w="6186" w:type="dxa"/>
+            <w:shd w:val="clear" w:color="auto" w:fill="DEEAF6" w:themeFill="accent5" w:themeFillTint="33"/>
+          </w:tcPr>
+          <w:p>
+            <w:pPr>
+              <w:jc w:val="center"/>
+              <w:rPr>
+                <w:b/>
+              </w:rPr>
+            </w:pPr>
+            <w:r>
+              <w:rPr>
+                <w:b/>
+              </w:rPr>
               <w:t>Submission of Final Product and Blog: by non, Friday 13 Apr 2018</w:t>
             </w:r>
           </w:p>
@@ -1804,11 +1846,17 @@
       </w:tr>
     </w:tbl>
     <w:p/>
+    <w:p/>
+    <w:p/>
+    <w:p/>
+    <w:p/>
+    <w:p/>
     <w:p>
       <w:r>
         <w:rPr>
           <w:b/>
         </w:rPr>
+        <w:lastRenderedPageBreak/>
         <w:t>Annotated bibliography</w:t>
       </w:r>
     </w:p>
@@ -1824,21 +1872,16 @@
         <w:tblLook w:val="04A0" w:firstRow="1" w:lastRow="0" w:firstColumn="1" w:lastColumn="0" w:noHBand="0" w:noVBand="1"/>
       </w:tblPr>
       <w:tblGrid>
-        <w:gridCol w:w="549"/>
-        <w:gridCol w:w="3442"/>
-        <w:gridCol w:w="5025"/>
+        <w:gridCol w:w="538"/>
+        <w:gridCol w:w="3679"/>
+        <w:gridCol w:w="4799"/>
       </w:tblGrid>
       <w:tr>
         <w:tc>
           <w:tcPr>
-            <w:tcW w:w="549" w:type="dxa"/>
-          </w:tcPr>
-          <w:p>
-            <w:pPr>
-              <w:rPr>
-                <w:b/>
-              </w:rPr>
-            </w:pPr>
+            <w:tcW w:w="538" w:type="dxa"/>
+          </w:tcPr>
+          <w:p>
             <w:r>
               <w:rPr>
                 <w:b/>
@@ -1849,7 +1892,7 @@
         </w:tc>
         <w:tc>
           <w:tcPr>
-            <w:tcW w:w="3442" w:type="dxa"/>
+            <w:tcW w:w="3426" w:type="dxa"/>
           </w:tcPr>
           <w:p>
             <w:r>
@@ -1862,14 +1905,14 @@
         </w:tc>
         <w:tc>
           <w:tcPr>
-            <w:tcW w:w="5025" w:type="dxa"/>
+            <w:tcW w:w="5052" w:type="dxa"/>
           </w:tcPr>
           <w:p>
             <w:r>
               <w:rPr>
                 <w:b/>
               </w:rPr>
-              <w:t>Description/Annotation</w:t>
+              <w:t>Description / Annotation</w:t>
             </w:r>
           </w:p>
         </w:tc>
@@ -1877,153 +1920,199 @@
       <w:tr>
         <w:tc>
           <w:tcPr>
-            <w:tcW w:w="549" w:type="dxa"/>
-          </w:tcPr>
-          <w:p>
-            <w:pPr>
-              <w:rPr>
-                <w:rFonts w:cs="Segoe UI"/>
-                <w:color w:val="24292E"/>
-                <w:shd w:val="clear" w:color="auto" w:fill="FFFFFF"/>
-              </w:rPr>
-            </w:pPr>
-            <w:r>
-              <w:rPr>
-                <w:rFonts w:cs="Segoe UI"/>
-                <w:color w:val="24292E"/>
-                <w:shd w:val="clear" w:color="auto" w:fill="FFFFFF"/>
-              </w:rPr>
+            <w:tcW w:w="538" w:type="dxa"/>
+          </w:tcPr>
+          <w:p>
+            <w:r>
               <w:t>1</w:t>
             </w:r>
           </w:p>
         </w:tc>
         <w:tc>
           <w:tcPr>
-            <w:tcW w:w="3442" w:type="dxa"/>
-          </w:tcPr>
-          <w:p>
-            <w:pPr>
-              <w:rPr>
-                <w:rFonts w:cs="Segoe UI"/>
-                <w:color w:val="24292E"/>
-                <w:shd w:val="clear" w:color="auto" w:fill="FFFFFF"/>
-              </w:rPr>
-            </w:pPr>
+            <w:tcW w:w="3426" w:type="dxa"/>
+          </w:tcPr>
+          <w:p>
+            <w:r>
+              <w:t xml:space="preserve">Evans, M. (2015). </w:t>
+            </w:r>
             <w:proofErr w:type="spellStart"/>
             <w:r>
-              <w:rPr>
-                <w:rFonts w:cs="Segoe UI"/>
-                <w:color w:val="24292E"/>
-                <w:shd w:val="clear" w:color="auto" w:fill="FFFFFF"/>
-              </w:rPr>
+              <w:t>Procedual</w:t>
+            </w:r>
+            <w:proofErr w:type="spellEnd"/>
+            <w:r>
+              <w:t xml:space="preserve"> Generation </w:t>
+            </w:r>
+            <w:proofErr w:type="gramStart"/>
+            <w:r>
+              <w:t>For</w:t>
+            </w:r>
+            <w:proofErr w:type="gramEnd"/>
+            <w:r>
+              <w:t xml:space="preserve"> Dummies: Road Generation. [Online] 11 December 2015. Available online: http://martindevans.me/game-development/2015/12/11/Procedural-Generation-For-Dummies-Roads/ [Date of access: 19 May 2016]</w:t>
+            </w:r>
+          </w:p>
+        </w:tc>
+        <w:tc>
+          <w:tcPr>
+            <w:tcW w:w="5052" w:type="dxa"/>
+          </w:tcPr>
+          <w:p>
+            <w:r>
+              <w:t>This article also talks about the use of tensor fields and references the above paper. It talks about the use of global goals and local constraints when creating major and minor roads and shows how they created road networks using different road templates (radial, grid).</w:t>
+            </w:r>
+          </w:p>
+        </w:tc>
+      </w:tr>
+      <w:tr>
+        <w:tc>
+          <w:tcPr>
+            <w:tcW w:w="538" w:type="dxa"/>
+          </w:tcPr>
+          <w:p>
+            <w:r>
+              <w:t>2</w:t>
+            </w:r>
+          </w:p>
+        </w:tc>
+        <w:tc>
+          <w:tcPr>
+            <w:tcW w:w="3426" w:type="dxa"/>
+          </w:tcPr>
+          <w:p>
+            <w:r>
+              <w:t xml:space="preserve">Chen G. </w:t>
+            </w:r>
+            <w:proofErr w:type="spellStart"/>
+            <w:r>
+              <w:t>Esch</w:t>
+            </w:r>
+            <w:proofErr w:type="spellEnd"/>
+            <w:r>
+              <w:t xml:space="preserve"> G. Wonka P. Mueller P. Zhang E. (2008). "Interactive Procedural Street </w:t>
+            </w:r>
+            <w:proofErr w:type="spellStart"/>
+            <w:r>
+              <w:t>Modeling</w:t>
+            </w:r>
+            <w:proofErr w:type="spellEnd"/>
+            <w:r>
+              <w:t>" In Proceedings of SIGGRAPH 2008. ACM Trans. Graph. Article 103: 1-10.</w:t>
+            </w:r>
+          </w:p>
+        </w:tc>
+        <w:tc>
+          <w:tcPr>
+            <w:tcW w:w="5052" w:type="dxa"/>
+          </w:tcPr>
+          <w:p>
+            <w:r>
+              <w:t>This paper discusses the use of tensor fields and focuses more on user interactivity. It talks about a system which creates a tensor graph and allows the user to edit/adjust this to edit the generated city.</w:t>
+            </w:r>
+          </w:p>
+        </w:tc>
+      </w:tr>
+      <w:tr>
+        <w:tc>
+          <w:tcPr>
+            <w:tcW w:w="538" w:type="dxa"/>
+          </w:tcPr>
+          <w:p>
+            <w:r>
+              <w:t>3</w:t>
+            </w:r>
+          </w:p>
+        </w:tc>
+        <w:tc>
+          <w:tcPr>
+            <w:tcW w:w="3426" w:type="dxa"/>
+          </w:tcPr>
+          <w:p>
+            <w:r>
+              <w:t xml:space="preserve">Kelly, G. </w:t>
+            </w:r>
+            <w:proofErr w:type="spellStart"/>
+            <w:r>
+              <w:t>Mccave</w:t>
+            </w:r>
+            <w:proofErr w:type="spellEnd"/>
+            <w:r>
+              <w:t>, H. (2006). "A Survey of Procedural Techniques for City Generation". In *ITB Journal, No. 14*.</w:t>
+            </w:r>
+          </w:p>
+        </w:tc>
+        <w:tc>
+          <w:tcPr>
+            <w:tcW w:w="5052" w:type="dxa"/>
+          </w:tcPr>
+          <w:p>
+            <w:r>
+              <w:t>This paper starts by introducing multiple procedural techniques such as fractal, l-systems and noise. It goes on to evaluate these techniques in city generation based on criteria such as realism, scale, input, efficiency, etc.</w:t>
+            </w:r>
+          </w:p>
+        </w:tc>
+      </w:tr>
+      <w:tr>
+        <w:tc>
+          <w:tcPr>
+            <w:tcW w:w="538" w:type="dxa"/>
+          </w:tcPr>
+          <w:p>
+            <w:r>
+              <w:t>4</w:t>
+            </w:r>
+          </w:p>
+        </w:tc>
+        <w:tc>
+          <w:tcPr>
+            <w:tcW w:w="3426" w:type="dxa"/>
+          </w:tcPr>
+          <w:p>
+            <w:proofErr w:type="spellStart"/>
+            <w:r>
               <w:t>Havey</w:t>
             </w:r>
             <w:proofErr w:type="spellEnd"/>
             <w:r>
-              <w:rPr>
-                <w:rFonts w:cs="Segoe UI"/>
-                <w:color w:val="24292E"/>
-                <w:shd w:val="clear" w:color="auto" w:fill="FFFFFF"/>
-              </w:rPr>
-              <w:t>, D. (2008).</w:t>
-            </w:r>
-            <w:r>
-              <w:rPr>
-                <w:rFonts w:cs="Segoe UI"/>
-                <w:color w:val="24292E"/>
-                <w:shd w:val="clear" w:color="auto" w:fill="FFFFFF"/>
-              </w:rPr>
-              <w:t xml:space="preserve"> </w:t>
-            </w:r>
-            <w:r>
-              <w:rPr>
-                <w:rFonts w:cs="Segoe UI"/>
-                <w:i/>
-                <w:color w:val="24292E"/>
-                <w:shd w:val="clear" w:color="auto" w:fill="FFFFFF"/>
-              </w:rPr>
-              <w:t xml:space="preserve">Tutorial #7: </w:t>
+              <w:t xml:space="preserve">, D. (2008). Tutorial #7: </w:t>
             </w:r>
             <w:proofErr w:type="spellStart"/>
             <w:r>
-              <w:rPr>
-                <w:rFonts w:cs="Segoe UI"/>
-                <w:i/>
-                <w:color w:val="24292E"/>
-                <w:shd w:val="clear" w:color="auto" w:fill="FFFFFF"/>
-              </w:rPr>
               <w:t>Voronoi</w:t>
             </w:r>
             <w:proofErr w:type="spellEnd"/>
             <w:r>
-              <w:rPr>
-                <w:rFonts w:cs="Segoe UI"/>
-                <w:i/>
-                <w:color w:val="24292E"/>
-                <w:shd w:val="clear" w:color="auto" w:fill="FFFFFF"/>
-              </w:rPr>
-              <w:t xml:space="preserve"> diagrams</w:t>
-            </w:r>
-            <w:r>
-              <w:rPr>
-                <w:rFonts w:cs="Segoe UI"/>
-                <w:color w:val="24292E"/>
-                <w:shd w:val="clear" w:color="auto" w:fill="FFFFFF"/>
-              </w:rPr>
-              <w:t xml:space="preserve"> [Online] May 4, 2008. Available online: </w:t>
+              <w:t xml:space="preserve"> diagrams* [Online] May 4, 2008. Available online: </w:t>
             </w:r>
             <w:hyperlink r:id="rId11" w:history="1">
               <w:r>
                 <w:rPr>
                   <w:rStyle w:val="Hyperlink"/>
-                  <w:rFonts w:cs="Segoe UI"/>
-                  <w:shd w:val="clear" w:color="auto" w:fill="FFFFFF"/>
                 </w:rPr>
-                <w:t>http://donhavey.com/</w:t>
-              </w:r>
-              <w:r>
-                <w:rPr>
-                  <w:rStyle w:val="Hyperlink"/>
-                  <w:rFonts w:cs="Segoe UI"/>
-                  <w:shd w:val="clear" w:color="auto" w:fill="FFFFFF"/>
-                </w:rPr>
-                <w:br/>
-              </w:r>
-              <w:r>
-                <w:rPr>
-                  <w:rStyle w:val="Hyperlink"/>
-                  <w:rFonts w:cs="Segoe UI"/>
-                  <w:shd w:val="clear" w:color="auto" w:fill="FFFFFF"/>
-                </w:rPr>
-                <w:lastRenderedPageBreak/>
-                <w:t>blog/tutorials/tutorial-7-voronoi-diagrams/</w:t>
+                <w:t>http://donhavey.com/blog/tutorials</w:t>
               </w:r>
             </w:hyperlink>
             <w:r>
-              <w:rPr>
-                <w:rFonts w:cs="Segoe UI"/>
-                <w:color w:val="24292E"/>
-                <w:shd w:val="clear" w:color="auto" w:fill="FFFFFF"/>
-              </w:rPr>
+              <w:br/>
+            </w:r>
+            <w:r>
+              <w:t>/tutorial-7-voronoi-diagrams/</w:t>
+            </w:r>
+            <w:r>
               <w:t xml:space="preserve"> </w:t>
             </w:r>
             <w:r>
-              <w:rPr>
-                <w:rFonts w:cs="Segoe UI"/>
-                <w:color w:val="24292E"/>
-                <w:shd w:val="clear" w:color="auto" w:fill="FFFFFF"/>
-              </w:rPr>
               <w:t>[Date of access: 30 May 2017]</w:t>
             </w:r>
           </w:p>
         </w:tc>
         <w:tc>
           <w:tcPr>
-            <w:tcW w:w="5025" w:type="dxa"/>
-          </w:tcPr>
-          <w:p>
-            <w:r>
-              <w:lastRenderedPageBreak/>
+            <w:tcW w:w="5052" w:type="dxa"/>
+          </w:tcPr>
+          <w:p>
+            <w:r>
               <w:t xml:space="preserve">This article talks about </w:t>
             </w:r>
             <w:proofErr w:type="spellStart"/>
@@ -2032,11 +2121,7 @@
             </w:r>
             <w:proofErr w:type="spellEnd"/>
             <w:r>
-              <w:t xml:space="preserve"> diagrams, their use in creating real world maps and then goes on to talk about how these would be implemented, the logic </w:t>
-            </w:r>
-            <w:r>
-              <w:lastRenderedPageBreak/>
-              <w:t xml:space="preserve">behind how they’re created and what condition checking is necessary. </w:t>
+              <w:t xml:space="preserve"> diagrams, their use in creating real world maps and then goes on to talk about how these would be implemented, the logic behind how they’re created and what condition checking is necessary.</w:t>
             </w:r>
           </w:p>
         </w:tc>
@@ -2044,474 +2129,96 @@
       <w:tr>
         <w:tc>
           <w:tcPr>
-            <w:tcW w:w="549" w:type="dxa"/>
-          </w:tcPr>
-          <w:p>
-            <w:r>
-              <w:lastRenderedPageBreak/>
-              <w:t>2</w:t>
-            </w:r>
-          </w:p>
-        </w:tc>
-        <w:tc>
-          <w:tcPr>
-            <w:tcW w:w="3442" w:type="dxa"/>
-          </w:tcPr>
-          <w:p>
-            <w:r>
-              <w:t xml:space="preserve">Chen G. </w:t>
-            </w:r>
+            <w:tcW w:w="538" w:type="dxa"/>
+          </w:tcPr>
+          <w:p>
+            <w:r>
+              <w:t>5</w:t>
+            </w:r>
+          </w:p>
+        </w:tc>
+        <w:tc>
+          <w:tcPr>
+            <w:tcW w:w="3426" w:type="dxa"/>
+          </w:tcPr>
+          <w:p>
             <w:proofErr w:type="spellStart"/>
             <w:r>
-              <w:t>Esch</w:t>
+              <w:t>Ilangovan</w:t>
             </w:r>
             <w:proofErr w:type="spellEnd"/>
             <w:r>
-              <w:t xml:space="preserve"> G. Wonka P. Mueller P. Zhang E. (2008). "Interactive Procedural Street </w:t>
+              <w:t xml:space="preserve">, K, P. (2009) Procedural City </w:t>
             </w:r>
             <w:proofErr w:type="spellStart"/>
             <w:r>
-              <w:t>Modeling</w:t>
+              <w:t>Generaror</w:t>
             </w:r>
             <w:proofErr w:type="spellEnd"/>
             <w:r>
-              <w:t xml:space="preserve">" </w:t>
-            </w:r>
-            <w:r>
-              <w:rPr>
-                <w:i/>
-              </w:rPr>
-              <w:t>In Proceedings of SIGGRAPH 2008.</w:t>
-            </w:r>
-            <w:r>
-              <w:t xml:space="preserve"> </w:t>
-            </w:r>
-            <w:r>
-              <w:t>ACM Trans. Graph. Article 103: 1-10.</w:t>
-            </w:r>
-          </w:p>
-        </w:tc>
-        <w:tc>
-          <w:tcPr>
-            <w:tcW w:w="5025" w:type="dxa"/>
-          </w:tcPr>
-          <w:p>
-            <w:r>
-              <w:t>This paper discusses the use of tensor fields and focuses more on user interactivity. It talks about a system which creates a tensor graph and allows the user to edit/adjust this to edit the generated city.</w:t>
-            </w:r>
-          </w:p>
-        </w:tc>
-      </w:tr>
-      <w:tr>
-        <w:tc>
-          <w:tcPr>
-            <w:tcW w:w="549" w:type="dxa"/>
-          </w:tcPr>
-          <w:p>
-            <w:pPr>
-              <w:rPr>
-                <w:rFonts w:cs="Segoe UI"/>
-                <w:color w:val="24292E"/>
-                <w:shd w:val="clear" w:color="auto" w:fill="FFFFFF"/>
-              </w:rPr>
-            </w:pPr>
-            <w:r>
-              <w:rPr>
-                <w:rFonts w:cs="Segoe UI"/>
-                <w:color w:val="24292E"/>
-                <w:shd w:val="clear" w:color="auto" w:fill="FFFFFF"/>
-              </w:rPr>
-              <w:t>3</w:t>
-            </w:r>
-          </w:p>
-        </w:tc>
-        <w:tc>
-          <w:tcPr>
-            <w:tcW w:w="3442" w:type="dxa"/>
-          </w:tcPr>
-          <w:p>
-            <w:r>
-              <w:rPr>
-                <w:rFonts w:cs="Segoe UI"/>
-                <w:color w:val="24292E"/>
-                <w:shd w:val="clear" w:color="auto" w:fill="FFFFFF"/>
-              </w:rPr>
-              <w:t xml:space="preserve">Sun, J. Yu, X. </w:t>
+              <w:t xml:space="preserve">, MSc </w:t>
             </w:r>
             <w:proofErr w:type="spellStart"/>
             <w:r>
-              <w:rPr>
-                <w:rFonts w:cs="Segoe UI"/>
-                <w:color w:val="24292E"/>
-                <w:shd w:val="clear" w:color="auto" w:fill="FFFFFF"/>
-              </w:rPr>
-              <w:t>Baciu</w:t>
+              <w:t>thesus</w:t>
             </w:r>
             <w:proofErr w:type="spellEnd"/>
             <w:r>
-              <w:rPr>
-                <w:rFonts w:cs="Segoe UI"/>
-                <w:color w:val="24292E"/>
-                <w:shd w:val="clear" w:color="auto" w:fill="FFFFFF"/>
-              </w:rPr>
-              <w:t xml:space="preserve">, G. Green, M. (2002). "Template-based generation of road networks for virtual city </w:t>
-            </w:r>
-            <w:proofErr w:type="spellStart"/>
-            <w:r>
-              <w:rPr>
-                <w:rFonts w:cs="Segoe UI"/>
-                <w:color w:val="24292E"/>
-                <w:shd w:val="clear" w:color="auto" w:fill="FFFFFF"/>
-              </w:rPr>
-              <w:t>modeling</w:t>
-            </w:r>
-            <w:proofErr w:type="spellEnd"/>
-            <w:r>
-              <w:rPr>
-                <w:rFonts w:cs="Segoe UI"/>
-                <w:color w:val="24292E"/>
-                <w:shd w:val="clear" w:color="auto" w:fill="FFFFFF"/>
-              </w:rPr>
-              <w:t>". In</w:t>
-            </w:r>
-            <w:r>
-              <w:rPr>
-                <w:rStyle w:val="apple-converted-space"/>
-                <w:rFonts w:cs="Segoe UI"/>
-                <w:color w:val="24292E"/>
-                <w:shd w:val="clear" w:color="auto" w:fill="FFFFFF"/>
-              </w:rPr>
-              <w:t> </w:t>
-            </w:r>
-            <w:r>
-              <w:rPr>
-                <w:rStyle w:val="Emphasis"/>
-                <w:rFonts w:cs="Segoe UI"/>
-                <w:color w:val="24292E"/>
-                <w:shd w:val="clear" w:color="auto" w:fill="FFFFFF"/>
-              </w:rPr>
-              <w:t>Proceedings of the ACM symposium on Virtual reality software and technology</w:t>
-            </w:r>
-            <w:r>
-              <w:rPr>
-                <w:rStyle w:val="apple-converted-space"/>
-                <w:rFonts w:cs="Segoe UI"/>
-                <w:color w:val="24292E"/>
-                <w:shd w:val="clear" w:color="auto" w:fill="FFFFFF"/>
-              </w:rPr>
-              <w:t> </w:t>
-            </w:r>
-            <w:r>
-              <w:rPr>
-                <w:rFonts w:cs="Segoe UI"/>
-                <w:color w:val="24292E"/>
-                <w:shd w:val="clear" w:color="auto" w:fill="FFFFFF"/>
-              </w:rPr>
-              <w:t xml:space="preserve">(VRST '02). </w:t>
-            </w:r>
-            <w:proofErr w:type="spellStart"/>
-            <w:r>
-              <w:rPr>
-                <w:rFonts w:cs="Segoe UI"/>
-                <w:color w:val="24292E"/>
-                <w:shd w:val="clear" w:color="auto" w:fill="FFFFFF"/>
-              </w:rPr>
-              <w:t>Acm</w:t>
-            </w:r>
-            <w:proofErr w:type="spellEnd"/>
-            <w:r>
-              <w:rPr>
-                <w:rFonts w:cs="Segoe UI"/>
-                <w:color w:val="24292E"/>
-                <w:shd w:val="clear" w:color="auto" w:fill="FFFFFF"/>
-              </w:rPr>
-              <w:t>, New Work, NY, USA, 33 - 40.</w:t>
-            </w:r>
-          </w:p>
-        </w:tc>
-        <w:tc>
-          <w:tcPr>
-            <w:tcW w:w="5025" w:type="dxa"/>
-          </w:tcPr>
-          <w:p>
-            <w:r>
-              <w:t xml:space="preserve">This paper talks about various road-templates such as population-based, raster and radial which are used in template-based generation. It explains each of these templates and goes onwards to talk about validity control in the creation of major and minor roads. </w:t>
-            </w:r>
-          </w:p>
-        </w:tc>
-      </w:tr>
-      <w:tr>
-        <w:tc>
-          <w:tcPr>
-            <w:tcW w:w="549" w:type="dxa"/>
-          </w:tcPr>
-          <w:p>
-            <w:pPr>
-              <w:rPr>
-                <w:rFonts w:cs="Segoe UI"/>
-                <w:color w:val="24292E"/>
-                <w:shd w:val="clear" w:color="auto" w:fill="FFFFFF"/>
-              </w:rPr>
-            </w:pPr>
-            <w:r>
-              <w:rPr>
-                <w:rFonts w:cs="Segoe UI"/>
-                <w:color w:val="24292E"/>
-                <w:shd w:val="clear" w:color="auto" w:fill="FFFFFF"/>
-              </w:rPr>
-              <w:t>4</w:t>
-            </w:r>
-          </w:p>
-        </w:tc>
-        <w:tc>
-          <w:tcPr>
-            <w:tcW w:w="3442" w:type="dxa"/>
-          </w:tcPr>
-          <w:p>
-            <w:r>
-              <w:rPr>
-                <w:rFonts w:cs="Segoe UI"/>
-                <w:color w:val="24292E"/>
-                <w:shd w:val="clear" w:color="auto" w:fill="FFFFFF"/>
-              </w:rPr>
-              <w:t xml:space="preserve">G Kelly, H </w:t>
-            </w:r>
-            <w:proofErr w:type="spellStart"/>
-            <w:r>
-              <w:rPr>
-                <w:rFonts w:cs="Segoe UI"/>
-                <w:color w:val="24292E"/>
-                <w:shd w:val="clear" w:color="auto" w:fill="FFFFFF"/>
-              </w:rPr>
-              <w:t>Mccabe</w:t>
-            </w:r>
-            <w:proofErr w:type="spellEnd"/>
-            <w:r>
-              <w:rPr>
-                <w:rFonts w:cs="Segoe UI"/>
-                <w:color w:val="24292E"/>
-                <w:shd w:val="clear" w:color="auto" w:fill="FFFFFF"/>
-              </w:rPr>
-              <w:t>. (2006). "A Survey of Procedural Techniques for City Generation". In</w:t>
-            </w:r>
-            <w:r>
-              <w:rPr>
-                <w:rStyle w:val="apple-converted-space"/>
-                <w:rFonts w:cs="Segoe UI"/>
-                <w:color w:val="24292E"/>
-                <w:shd w:val="clear" w:color="auto" w:fill="FFFFFF"/>
-              </w:rPr>
-              <w:t> </w:t>
-            </w:r>
-            <w:r>
-              <w:rPr>
-                <w:rStyle w:val="Emphasis"/>
-                <w:rFonts w:cs="Segoe UI"/>
-                <w:color w:val="24292E"/>
-                <w:shd w:val="clear" w:color="auto" w:fill="FFFFFF"/>
-              </w:rPr>
-              <w:t>ITB Journal, No. 14</w:t>
-            </w:r>
-            <w:r>
-              <w:rPr>
-                <w:rFonts w:cs="Segoe UI"/>
-                <w:color w:val="24292E"/>
-                <w:shd w:val="clear" w:color="auto" w:fill="FFFFFF"/>
-              </w:rPr>
-              <w:t>.</w:t>
-            </w:r>
-          </w:p>
-        </w:tc>
-        <w:tc>
-          <w:tcPr>
-            <w:tcW w:w="5025" w:type="dxa"/>
-          </w:tcPr>
-          <w:p>
-            <w:r>
-              <w:t>This paper starts by introducing multiple procedural techniques such as fractal, l-systems and noise. It goes on to evaluate these techniques in city generation based on criteria such as realism, scale, input, efficiency, etc.</w:t>
-            </w:r>
-          </w:p>
-        </w:tc>
-      </w:tr>
-      <w:tr>
-        <w:tc>
-          <w:tcPr>
-            <w:tcW w:w="549" w:type="dxa"/>
-          </w:tcPr>
-          <w:p>
-            <w:pPr>
-              <w:rPr>
-                <w:rFonts w:cs="Segoe UI"/>
-                <w:color w:val="24292E"/>
-                <w:shd w:val="clear" w:color="auto" w:fill="FFFFFF"/>
-              </w:rPr>
-            </w:pPr>
-            <w:r>
-              <w:rPr>
-                <w:rFonts w:cs="Segoe UI"/>
-                <w:color w:val="24292E"/>
-                <w:shd w:val="clear" w:color="auto" w:fill="FFFFFF"/>
-              </w:rPr>
-              <w:t>5</w:t>
-            </w:r>
-          </w:p>
-        </w:tc>
-        <w:tc>
-          <w:tcPr>
-            <w:tcW w:w="3442" w:type="dxa"/>
-          </w:tcPr>
-          <w:p>
-            <w:r>
-              <w:rPr>
-                <w:rFonts w:cs="Segoe UI"/>
-                <w:color w:val="24292E"/>
-                <w:shd w:val="clear" w:color="auto" w:fill="FFFFFF"/>
-              </w:rPr>
-              <w:t>Evans, M. (2015).</w:t>
-            </w:r>
-            <w:r>
-              <w:rPr>
-                <w:rStyle w:val="apple-converted-space"/>
-                <w:rFonts w:cs="Segoe UI"/>
-                <w:color w:val="24292E"/>
-                <w:shd w:val="clear" w:color="auto" w:fill="FFFFFF"/>
-              </w:rPr>
-              <w:t> </w:t>
-            </w:r>
-            <w:r>
-              <w:rPr>
-                <w:rStyle w:val="Emphasis"/>
-                <w:rFonts w:cs="Segoe UI"/>
-                <w:color w:val="24292E"/>
-                <w:shd w:val="clear" w:color="auto" w:fill="FFFFFF"/>
-              </w:rPr>
-              <w:t xml:space="preserve">Procedural Generation </w:t>
-            </w:r>
-            <w:proofErr w:type="gramStart"/>
-            <w:r>
-              <w:rPr>
-                <w:rStyle w:val="Emphasis"/>
-                <w:rFonts w:cs="Segoe UI"/>
-                <w:color w:val="24292E"/>
-                <w:shd w:val="clear" w:color="auto" w:fill="FFFFFF"/>
-              </w:rPr>
-              <w:t>For</w:t>
-            </w:r>
-            <w:proofErr w:type="gramEnd"/>
-            <w:r>
-              <w:rPr>
-                <w:rStyle w:val="Emphasis"/>
-                <w:rFonts w:cs="Segoe UI"/>
-                <w:color w:val="24292E"/>
-                <w:shd w:val="clear" w:color="auto" w:fill="FFFFFF"/>
-              </w:rPr>
-              <w:t xml:space="preserve"> D</w:t>
-            </w:r>
-            <w:r>
-              <w:rPr>
-                <w:rStyle w:val="Emphasis"/>
-                <w:rFonts w:cs="Segoe UI"/>
-                <w:color w:val="24292E"/>
-                <w:shd w:val="clear" w:color="auto" w:fill="FFFFFF"/>
-              </w:rPr>
-              <w:t>ummies: Road Generation</w:t>
-            </w:r>
-            <w:r>
-              <w:rPr>
-                <w:rFonts w:cs="Segoe UI"/>
-                <w:color w:val="24292E"/>
-                <w:shd w:val="clear" w:color="auto" w:fill="FFFFFF"/>
-              </w:rPr>
-              <w:t>. [Online] 11 December 2015. Available online:</w:t>
-            </w:r>
-            <w:r>
-              <w:rPr>
-                <w:rStyle w:val="apple-converted-space"/>
-                <w:rFonts w:cs="Segoe UI"/>
-                <w:color w:val="24292E"/>
-                <w:shd w:val="clear" w:color="auto" w:fill="FFFFFF"/>
-              </w:rPr>
-              <w:t> </w:t>
+              <w:t xml:space="preserve">, Bournemouth University. Available at: </w:t>
             </w:r>
             <w:hyperlink r:id="rId12" w:history="1">
               <w:r>
                 <w:rPr>
                   <w:rStyle w:val="Hyperlink"/>
-                  <w:rFonts w:cs="Segoe UI"/>
-                  <w:shd w:val="clear" w:color="auto" w:fill="FFFFFF"/>
                 </w:rPr>
-                <w:t>http://martindevans.me</w:t>
-              </w:r>
-              <w:r>
-                <w:rPr>
-                  <w:rStyle w:val="Hyperlink"/>
-                  <w:rFonts w:cs="Segoe UI"/>
-                  <w:shd w:val="clear" w:color="auto" w:fill="FFFFFF"/>
-                </w:rPr>
-                <w:br/>
-                <w:t>/game-development/2015/12/11/</w:t>
-              </w:r>
-              <w:r>
-                <w:rPr>
-                  <w:rStyle w:val="Hyperlink"/>
-                  <w:rFonts w:cs="Segoe UI"/>
-                  <w:shd w:val="clear" w:color="auto" w:fill="FFFFFF"/>
-                </w:rPr>
-                <w:br/>
-                <w:t>Procedural-Generation-For-</w:t>
-              </w:r>
-              <w:r>
-                <w:rPr>
-                  <w:rStyle w:val="Hyperlink"/>
-                  <w:rFonts w:cs="Segoe UI"/>
-                  <w:shd w:val="clear" w:color="auto" w:fill="FFFFFF"/>
-                </w:rPr>
-                <w:br/>
-                <w:t>Dummies-Roads/</w:t>
+                <w:t>https://nccastaff.bournemouth.ac.uk</w:t>
               </w:r>
             </w:hyperlink>
             <w:r>
-              <w:rPr>
-                <w:rStyle w:val="apple-converted-space"/>
-                <w:rFonts w:cs="Segoe UI"/>
-                <w:color w:val="24292E"/>
-                <w:shd w:val="clear" w:color="auto" w:fill="FFFFFF"/>
-              </w:rPr>
-              <w:t> </w:t>
-            </w:r>
-            <w:r>
-              <w:rPr>
-                <w:rFonts w:cs="Segoe UI"/>
-                <w:color w:val="24292E"/>
-                <w:shd w:val="clear" w:color="auto" w:fill="FFFFFF"/>
-              </w:rPr>
-              <w:t>[Date of access:</w:t>
-            </w:r>
-            <w:r>
-              <w:rPr>
-                <w:rFonts w:cs="Segoe UI"/>
-                <w:color w:val="24292E"/>
-                <w:shd w:val="clear" w:color="auto" w:fill="FFFFFF"/>
-              </w:rPr>
               <w:br/>
             </w:r>
             <w:r>
-              <w:rPr>
-                <w:rFonts w:cs="Segoe UI"/>
-                <w:color w:val="24292E"/>
-                <w:shd w:val="clear" w:color="auto" w:fill="FFFFFF"/>
-              </w:rPr>
-              <w:t xml:space="preserve"> 19 May 2016]</w:t>
-            </w:r>
-          </w:p>
-        </w:tc>
-        <w:tc>
-          <w:tcPr>
-            <w:tcW w:w="5025" w:type="dxa"/>
-          </w:tcPr>
-          <w:p>
-            <w:r>
-              <w:t>This article also talks about the use of tensor fields and references the above paper. It talks about the use of global goals and local constraints when creating major and minor roads and shows how they created road networks using different road templates (radial, grid).</w:t>
+              <w:t>/</w:t>
+            </w:r>
+            <w:proofErr w:type="spellStart"/>
+            <w:r>
+              <w:t>jmacey</w:t>
+            </w:r>
+            <w:proofErr w:type="spellEnd"/>
+            <w:r>
+              <w:t>/</w:t>
+            </w:r>
+            <w:proofErr w:type="spellStart"/>
+            <w:r>
+              <w:t>MastersProjects</w:t>
+            </w:r>
+            <w:proofErr w:type="spellEnd"/>
+            <w:r>
+              <w:t>/MSc09/</w:t>
+            </w:r>
+            <w:r>
+              <w:br/>
+            </w:r>
+            <w:proofErr w:type="spellStart"/>
+            <w:r>
+              <w:t>Ilangovan</w:t>
+            </w:r>
+            <w:proofErr w:type="spellEnd"/>
+            <w:r>
+              <w:t xml:space="preserve">/Thesis_i7834000.pdf </w:t>
+            </w:r>
+            <w:r>
+              <w:t>(Accessed: 30 May 2017).</w:t>
+            </w:r>
+          </w:p>
+        </w:tc>
+        <w:tc>
+          <w:tcPr>
+            <w:tcW w:w="5052" w:type="dxa"/>
+          </w:tcPr>
+          <w:p>
+            <w:r>
+              <w:t xml:space="preserve">This paper talks about some techniques used for city generation such as L-systems, however this paper is useful to me as it talks about terrain generation; it takes grey scaled maps or contour maps as input and it uses these to create its own heightmap and can use this to create its own terrain. This is useful for me as I can use these techniques to find out where water will be in the world, and can also use these same techniques and treat them as a population density map which will define where my major roads are placed.  </w:t>
             </w:r>
           </w:p>
         </w:tc>
@@ -2519,160 +2226,42 @@
       <w:tr>
         <w:tc>
           <w:tcPr>
-            <w:tcW w:w="549" w:type="dxa"/>
-          </w:tcPr>
-          <w:p>
-            <w:pPr>
-              <w:rPr>
-                <w:rFonts w:cs="Segoe UI"/>
-                <w:color w:val="24292E"/>
-                <w:shd w:val="clear" w:color="auto" w:fill="FFFFFF"/>
-              </w:rPr>
-            </w:pPr>
-            <w:r>
-              <w:rPr>
-                <w:rFonts w:cs="Segoe UI"/>
-                <w:color w:val="24292E"/>
-                <w:shd w:val="clear" w:color="auto" w:fill="FFFFFF"/>
-              </w:rPr>
+            <w:tcW w:w="538" w:type="dxa"/>
+          </w:tcPr>
+          <w:p>
+            <w:r>
               <w:t>6</w:t>
             </w:r>
           </w:p>
         </w:tc>
         <w:tc>
           <w:tcPr>
-            <w:tcW w:w="3442" w:type="dxa"/>
-          </w:tcPr>
-          <w:p>
-            <w:pPr>
-              <w:rPr>
-                <w:rFonts w:cs="Segoe UI"/>
-                <w:color w:val="24292E"/>
-                <w:shd w:val="clear" w:color="auto" w:fill="FFFFFF"/>
-              </w:rPr>
-            </w:pPr>
-            <w:r>
-              <w:rPr>
-                <w:rFonts w:cs="Segoe UI"/>
-                <w:color w:val="24292E"/>
-                <w:shd w:val="clear" w:color="auto" w:fill="FFFFFF"/>
-              </w:rPr>
-              <w:t xml:space="preserve">P Muller, P Wonka, S </w:t>
-            </w:r>
+            <w:tcW w:w="3426" w:type="dxa"/>
+          </w:tcPr>
+          <w:p>
             <w:proofErr w:type="spellStart"/>
             <w:r>
-              <w:rPr>
-                <w:rFonts w:cs="Segoe UI"/>
-                <w:color w:val="24292E"/>
-                <w:shd w:val="clear" w:color="auto" w:fill="FFFFFF"/>
-              </w:rPr>
-              <w:t>Haegler</w:t>
+              <w:t>Martek</w:t>
             </w:r>
             <w:proofErr w:type="spellEnd"/>
             <w:r>
-              <w:rPr>
-                <w:rFonts w:cs="Segoe UI"/>
-                <w:color w:val="24292E"/>
-                <w:shd w:val="clear" w:color="auto" w:fill="FFFFFF"/>
-              </w:rPr>
-              <w:t xml:space="preserve">, </w:t>
-            </w:r>
-            <w:proofErr w:type="gramStart"/>
-            <w:r>
-              <w:rPr>
-                <w:rFonts w:cs="Segoe UI"/>
-                <w:color w:val="24292E"/>
-                <w:shd w:val="clear" w:color="auto" w:fill="FFFFFF"/>
-              </w:rPr>
-              <w:t>A</w:t>
-            </w:r>
-            <w:proofErr w:type="gramEnd"/>
-            <w:r>
-              <w:rPr>
-                <w:rFonts w:cs="Segoe UI"/>
-                <w:color w:val="24292E"/>
-                <w:shd w:val="clear" w:color="auto" w:fill="FFFFFF"/>
-              </w:rPr>
-              <w:t xml:space="preserve"> Ulmer, L V </w:t>
-            </w:r>
-            <w:proofErr w:type="spellStart"/>
-            <w:r>
-              <w:rPr>
-                <w:rFonts w:cs="Segoe UI"/>
-                <w:color w:val="24292E"/>
-                <w:shd w:val="clear" w:color="auto" w:fill="FFFFFF"/>
-              </w:rPr>
-              <w:t>Gool</w:t>
-            </w:r>
-            <w:proofErr w:type="spellEnd"/>
-            <w:r>
-              <w:rPr>
-                <w:rFonts w:cs="Segoe UI"/>
-                <w:color w:val="24292E"/>
-                <w:shd w:val="clear" w:color="auto" w:fill="FFFFFF"/>
-              </w:rPr>
-              <w:t xml:space="preserve">. </w:t>
-            </w:r>
-            <w:r>
-              <w:rPr>
-                <w:rFonts w:cs="Segoe UI"/>
-                <w:color w:val="24292E"/>
-                <w:shd w:val="clear" w:color="auto" w:fill="FFFFFF"/>
-              </w:rPr>
-              <w:t xml:space="preserve">(2006). "Procedural </w:t>
-            </w:r>
-            <w:proofErr w:type="spellStart"/>
-            <w:r>
-              <w:rPr>
-                <w:rFonts w:cs="Segoe UI"/>
-                <w:color w:val="24292E"/>
-                <w:shd w:val="clear" w:color="auto" w:fill="FFFFFF"/>
-              </w:rPr>
-              <w:t>Modeling</w:t>
-            </w:r>
-            <w:proofErr w:type="spellEnd"/>
-            <w:r>
-              <w:rPr>
-                <w:rFonts w:cs="Segoe UI"/>
-                <w:color w:val="24292E"/>
-                <w:shd w:val="clear" w:color="auto" w:fill="FFFFFF"/>
-              </w:rPr>
-              <w:t xml:space="preserve"> of buildings". </w:t>
-            </w:r>
-            <w:r>
-              <w:rPr>
-                <w:rFonts w:cs="Segoe UI"/>
-                <w:i/>
-                <w:color w:val="24292E"/>
-                <w:shd w:val="clear" w:color="auto" w:fill="FFFFFF"/>
-              </w:rPr>
-              <w:t>In Proceedings of ACM SIGGRAPH 2006.</w:t>
-            </w:r>
-            <w:r>
-              <w:rPr>
-                <w:rFonts w:cs="Segoe UI"/>
-                <w:color w:val="24292E"/>
-                <w:shd w:val="clear" w:color="auto" w:fill="FFFFFF"/>
-              </w:rPr>
-              <w:t xml:space="preserve"> </w:t>
-            </w:r>
-            <w:r>
-              <w:rPr>
-                <w:rFonts w:cs="Segoe UI"/>
-                <w:color w:val="24292E"/>
-                <w:shd w:val="clear" w:color="auto" w:fill="FFFFFF"/>
-              </w:rPr>
-              <w:t>ACM New York, NY, USA, 614 - 613.</w:t>
-            </w:r>
-          </w:p>
-        </w:tc>
-        <w:tc>
-          <w:tcPr>
-            <w:tcW w:w="5025" w:type="dxa"/>
-          </w:tcPr>
-          <w:p>
-            <w:r>
-              <w:t>This paper focuses on the procedural modelling and texturing of buildings. It talks about the use of shape grammars in procedural building creation. When it comes to procedural texturing, it talks about using occlusion for checking for intersections between shapes and then uses snapping to avoid texturing errors that previous procedural texturing methods have faced such as having a window placed where an intersection of the building occurs.</w:t>
+              <w:t>, C. (2012). "Procedural generation of road networks for lar</w:t>
+            </w:r>
+            <w:r>
+              <w:t>g</w:t>
+            </w:r>
+            <w:r>
+              <w:t>e virtual environments." Rochester Institute of Technology.</w:t>
+            </w:r>
+          </w:p>
+        </w:tc>
+        <w:tc>
+          <w:tcPr>
+            <w:tcW w:w="5052" w:type="dxa"/>
+          </w:tcPr>
+          <w:p>
+            <w:r>
+              <w:t>This paper proposes some new techniques for procedural road generation. It uses population data and places points on the highest populated areas, it makes connections between these points using a minimum spanning tree and then creates the connections using an A* implementation that uses elevation as a cost.</w:t>
             </w:r>
           </w:p>
         </w:tc>
@@ -2680,210 +2269,47 @@
       <w:tr>
         <w:tc>
           <w:tcPr>
-            <w:tcW w:w="549" w:type="dxa"/>
-          </w:tcPr>
-          <w:p>
-            <w:pPr>
-              <w:rPr>
-                <w:rFonts w:cs="Segoe UI"/>
-                <w:color w:val="24292E"/>
-                <w:shd w:val="clear" w:color="auto" w:fill="FFFFFF"/>
-              </w:rPr>
-            </w:pPr>
-            <w:r>
-              <w:rPr>
-                <w:rFonts w:cs="Segoe UI"/>
-                <w:color w:val="24292E"/>
-                <w:shd w:val="clear" w:color="auto" w:fill="FFFFFF"/>
-              </w:rPr>
+            <w:tcW w:w="538" w:type="dxa"/>
+          </w:tcPr>
+          <w:p>
+            <w:r>
               <w:t>7</w:t>
             </w:r>
           </w:p>
         </w:tc>
         <w:tc>
           <w:tcPr>
-            <w:tcW w:w="3442" w:type="dxa"/>
-          </w:tcPr>
-          <w:p>
-            <w:pPr>
-              <w:rPr>
-                <w:rFonts w:cs="Segoe UI"/>
-                <w:color w:val="24292E"/>
-                <w:shd w:val="clear" w:color="auto" w:fill="FFFFFF"/>
-              </w:rPr>
-            </w:pPr>
-            <w:proofErr w:type="spellStart"/>
-            <w:r>
-              <w:rPr>
-                <w:rFonts w:cs="Segoe UI"/>
-                <w:color w:val="24292E"/>
-                <w:shd w:val="clear" w:color="auto" w:fill="FFFFFF"/>
-              </w:rPr>
-              <w:t>Ilangovan</w:t>
-            </w:r>
-            <w:proofErr w:type="spellEnd"/>
-            <w:r>
-              <w:rPr>
-                <w:rFonts w:cs="Segoe UI"/>
-                <w:color w:val="24292E"/>
-                <w:shd w:val="clear" w:color="auto" w:fill="FFFFFF"/>
-              </w:rPr>
-              <w:t xml:space="preserve">, K, P. (2009) </w:t>
-            </w:r>
-            <w:r>
-              <w:rPr>
-                <w:rFonts w:cs="Segoe UI"/>
-                <w:i/>
-                <w:color w:val="24292E"/>
-                <w:shd w:val="clear" w:color="auto" w:fill="FFFFFF"/>
-              </w:rPr>
-              <w:t xml:space="preserve">Procedural City </w:t>
-            </w:r>
-            <w:proofErr w:type="spellStart"/>
-            <w:r>
-              <w:rPr>
-                <w:rFonts w:cs="Segoe UI"/>
-                <w:i/>
-                <w:color w:val="24292E"/>
-                <w:shd w:val="clear" w:color="auto" w:fill="FFFFFF"/>
-              </w:rPr>
-              <w:t>Generaror</w:t>
-            </w:r>
-            <w:proofErr w:type="spellEnd"/>
-            <w:r>
-              <w:rPr>
-                <w:rFonts w:cs="Segoe UI"/>
-                <w:i/>
-                <w:color w:val="24292E"/>
-                <w:shd w:val="clear" w:color="auto" w:fill="FFFFFF"/>
-              </w:rPr>
-              <w:t>,</w:t>
-            </w:r>
-            <w:r>
-              <w:rPr>
-                <w:rFonts w:cs="Segoe UI"/>
-                <w:color w:val="24292E"/>
-                <w:shd w:val="clear" w:color="auto" w:fill="FFFFFF"/>
-              </w:rPr>
-              <w:t xml:space="preserve"> MSc </w:t>
-            </w:r>
-            <w:proofErr w:type="spellStart"/>
-            <w:r>
-              <w:rPr>
-                <w:rFonts w:cs="Segoe UI"/>
-                <w:color w:val="24292E"/>
-                <w:shd w:val="clear" w:color="auto" w:fill="FFFFFF"/>
-              </w:rPr>
-              <w:t>thesus</w:t>
-            </w:r>
-            <w:proofErr w:type="spellEnd"/>
-            <w:r>
-              <w:rPr>
-                <w:rFonts w:cs="Segoe UI"/>
-                <w:color w:val="24292E"/>
-                <w:shd w:val="clear" w:color="auto" w:fill="FFFFFF"/>
-              </w:rPr>
-              <w:t xml:space="preserve">, Bournemouth University. Available at: </w:t>
+            <w:tcW w:w="3426" w:type="dxa"/>
+          </w:tcPr>
+          <w:p>
+            <w:r>
+              <w:t xml:space="preserve">Martz, P. (1997). *Generating Random Fractal Terrain*. [Online] 1997. Available Online: </w:t>
             </w:r>
             <w:hyperlink r:id="rId13" w:history="1">
               <w:r>
                 <w:rPr>
                   <w:rStyle w:val="Hyperlink"/>
-                  <w:rFonts w:cs="Segoe UI"/>
-                  <w:shd w:val="clear" w:color="auto" w:fill="FFFFFF"/>
                 </w:rPr>
-                <w:t>https://nccastaff</w:t>
-              </w:r>
-              <w:r>
-                <w:rPr>
-                  <w:rStyle w:val="Hyperlink"/>
-                  <w:rFonts w:cs="Segoe UI"/>
-                  <w:shd w:val="clear" w:color="auto" w:fill="FFFFFF"/>
-                </w:rPr>
-                <w:br/>
-                <w:t>.bournemouth.ac.uk/</w:t>
-              </w:r>
-              <w:proofErr w:type="spellStart"/>
-              <w:r>
-                <w:rPr>
-                  <w:rStyle w:val="Hyperlink"/>
-                  <w:rFonts w:cs="Segoe UI"/>
-                  <w:shd w:val="clear" w:color="auto" w:fill="FFFFFF"/>
-                </w:rPr>
-                <w:t>jmacey</w:t>
-              </w:r>
-              <w:proofErr w:type="spellEnd"/>
-              <w:r>
-                <w:rPr>
-                  <w:rStyle w:val="Hyperlink"/>
-                  <w:rFonts w:cs="Segoe UI"/>
-                  <w:shd w:val="clear" w:color="auto" w:fill="FFFFFF"/>
-                </w:rPr>
-                <w:t>/</w:t>
-              </w:r>
-              <w:r>
-                <w:rPr>
-                  <w:rStyle w:val="Hyperlink"/>
-                  <w:rFonts w:cs="Segoe UI"/>
-                  <w:shd w:val="clear" w:color="auto" w:fill="FFFFFF"/>
-                </w:rPr>
-                <w:br/>
-              </w:r>
-              <w:proofErr w:type="spellStart"/>
-              <w:r>
-                <w:rPr>
-                  <w:rStyle w:val="Hyperlink"/>
-                  <w:rFonts w:cs="Segoe UI"/>
-                  <w:shd w:val="clear" w:color="auto" w:fill="FFFFFF"/>
-                </w:rPr>
-                <w:t>MastersProjects</w:t>
-              </w:r>
-              <w:proofErr w:type="spellEnd"/>
-              <w:r>
-                <w:rPr>
-                  <w:rStyle w:val="Hyperlink"/>
-                  <w:rFonts w:cs="Segoe UI"/>
-                  <w:shd w:val="clear" w:color="auto" w:fill="FFFFFF"/>
-                </w:rPr>
-                <w:t>/MSc09/</w:t>
-              </w:r>
-              <w:proofErr w:type="spellStart"/>
-              <w:r>
-                <w:rPr>
-                  <w:rStyle w:val="Hyperlink"/>
-                  <w:rFonts w:cs="Segoe UI"/>
-                  <w:shd w:val="clear" w:color="auto" w:fill="FFFFFF"/>
-                </w:rPr>
-                <w:t>Ilangovan</w:t>
-              </w:r>
-              <w:proofErr w:type="spellEnd"/>
-              <w:r>
-                <w:rPr>
-                  <w:rStyle w:val="Hyperlink"/>
-                  <w:rFonts w:cs="Segoe UI"/>
-                  <w:shd w:val="clear" w:color="auto" w:fill="FFFFFF"/>
-                </w:rPr>
-                <w:br/>
-                <w:t>/Thesis_i7834000.pdf</w:t>
+                <w:t>http://www.gameprogrammer.com</w:t>
               </w:r>
             </w:hyperlink>
             <w:r>
-              <w:rPr>
-                <w:rFonts w:cs="Segoe UI"/>
-                <w:color w:val="24292E"/>
-                <w:shd w:val="clear" w:color="auto" w:fill="FFFFFF"/>
-              </w:rPr>
-              <w:t xml:space="preserve"> (Accessed: 30 May 2017).</w:t>
-            </w:r>
-          </w:p>
-        </w:tc>
-        <w:tc>
-          <w:tcPr>
-            <w:tcW w:w="5025" w:type="dxa"/>
-          </w:tcPr>
-          <w:p>
-            <w:r>
-              <w:t xml:space="preserve">This paper talks about some techniques used for city generation such as L-systems, however this paper is useful to me as it talks about terrain generation; it takes grey scaled maps or contour maps as input and it uses these to create its own heightmap and can use this to create its own terrain. This is useful for me as I can use these techniques to find out where water will be in the world, and can also use these same techniques and treat them as a population density map which will define where my major roads are placed.  </w:t>
+              <w:br/>
+            </w:r>
+            <w:r>
+              <w:lastRenderedPageBreak/>
+              <w:t>/fractal.html [Date of access: 09 May 2016]</w:t>
+            </w:r>
+          </w:p>
+        </w:tc>
+        <w:tc>
+          <w:tcPr>
+            <w:tcW w:w="5052" w:type="dxa"/>
+          </w:tcPr>
+          <w:p>
+            <w:r>
+              <w:lastRenderedPageBreak/>
+              <w:t>This article speaks about creating fractal two-dimensional and three-dimensional terrains, and later goes onwards to show how these can create height maps.</w:t>
             </w:r>
           </w:p>
         </w:tc>
@@ -2891,136 +2317,55 @@
       <w:tr>
         <w:tc>
           <w:tcPr>
-            <w:tcW w:w="549" w:type="dxa"/>
-          </w:tcPr>
-          <w:p>
-            <w:pPr>
-              <w:rPr>
-                <w:rFonts w:cs="Segoe UI"/>
-                <w:color w:val="24292E"/>
-                <w:shd w:val="clear" w:color="auto" w:fill="FFFFFF"/>
-              </w:rPr>
-            </w:pPr>
-            <w:r>
-              <w:rPr>
-                <w:rFonts w:cs="Segoe UI"/>
-                <w:color w:val="24292E"/>
-                <w:shd w:val="clear" w:color="auto" w:fill="FFFFFF"/>
-              </w:rPr>
-              <w:lastRenderedPageBreak/>
+            <w:tcW w:w="538" w:type="dxa"/>
+          </w:tcPr>
+          <w:p>
+            <w:r>
               <w:t>8</w:t>
             </w:r>
           </w:p>
         </w:tc>
         <w:tc>
           <w:tcPr>
-            <w:tcW w:w="3442" w:type="dxa"/>
-          </w:tcPr>
-          <w:p>
-            <w:pPr>
-              <w:rPr>
-                <w:rFonts w:cs="Segoe UI"/>
-                <w:color w:val="24292E"/>
-                <w:shd w:val="clear" w:color="auto" w:fill="FFFFFF"/>
-              </w:rPr>
-            </w:pPr>
-            <w:r>
-              <w:rPr>
-                <w:rFonts w:cs="Segoe UI"/>
-                <w:color w:val="24292E"/>
-                <w:shd w:val="clear" w:color="auto" w:fill="FFFFFF"/>
-              </w:rPr>
-              <w:t>Martz, P. (1997).</w:t>
-            </w:r>
-            <w:r>
-              <w:rPr>
-                <w:rStyle w:val="apple-converted-space"/>
-                <w:rFonts w:cs="Segoe UI"/>
-                <w:color w:val="24292E"/>
-                <w:shd w:val="clear" w:color="auto" w:fill="FFFFFF"/>
-              </w:rPr>
-              <w:t> </w:t>
-            </w:r>
-            <w:r>
-              <w:rPr>
-                <w:rStyle w:val="Emphasis"/>
-                <w:rFonts w:cs="Segoe UI"/>
-                <w:color w:val="24292E"/>
-                <w:shd w:val="clear" w:color="auto" w:fill="FFFFFF"/>
-              </w:rPr>
-              <w:t>Generating Random Fractal Terrain</w:t>
-            </w:r>
-            <w:r>
-              <w:rPr>
-                <w:rFonts w:cs="Segoe UI"/>
-                <w:color w:val="24292E"/>
-                <w:shd w:val="clear" w:color="auto" w:fill="FFFFFF"/>
-              </w:rPr>
-              <w:t>. [Online] 1997. Available Online:</w:t>
-            </w:r>
-            <w:r>
-              <w:rPr>
-                <w:rStyle w:val="apple-converted-space"/>
-                <w:rFonts w:cs="Segoe UI"/>
-                <w:color w:val="24292E"/>
-                <w:shd w:val="clear" w:color="auto" w:fill="FFFFFF"/>
-              </w:rPr>
-              <w:t> </w:t>
-            </w:r>
-            <w:hyperlink r:id="rId14" w:history="1">
-              <w:r>
-                <w:rPr>
-                  <w:rStyle w:val="Hyperlink"/>
-                  <w:rFonts w:cs="Segoe UI"/>
-                  <w:shd w:val="clear" w:color="auto" w:fill="FFFFFF"/>
-                </w:rPr>
-                <w:t>http://www.game</w:t>
-              </w:r>
-              <w:r>
-                <w:rPr>
-                  <w:rStyle w:val="Hyperlink"/>
-                  <w:rFonts w:cs="Segoe UI"/>
-                  <w:shd w:val="clear" w:color="auto" w:fill="FFFFFF"/>
-                </w:rPr>
-                <w:br/>
-                <w:t>programmer.com/fractal.html</w:t>
-              </w:r>
-            </w:hyperlink>
-            <w:r>
-              <w:rPr>
-                <w:rStyle w:val="apple-converted-space"/>
-                <w:rFonts w:cs="Segoe UI"/>
-                <w:color w:val="24292E"/>
-                <w:shd w:val="clear" w:color="auto" w:fill="FFFFFF"/>
-              </w:rPr>
-              <w:t> </w:t>
-            </w:r>
-            <w:r>
-              <w:rPr>
-                <w:rStyle w:val="apple-converted-space"/>
-                <w:rFonts w:cs="Segoe UI"/>
-                <w:color w:val="24292E"/>
-                <w:shd w:val="clear" w:color="auto" w:fill="FFFFFF"/>
-              </w:rPr>
-              <w:br/>
-            </w:r>
-            <w:r>
-              <w:rPr>
-                <w:rFonts w:cs="Segoe UI"/>
-                <w:color w:val="24292E"/>
-                <w:shd w:val="clear" w:color="auto" w:fill="FFFFFF"/>
-              </w:rPr>
-              <w:t>[Date of access: 09 May 2016]</w:t>
-            </w:r>
-          </w:p>
-        </w:tc>
-        <w:tc>
-          <w:tcPr>
-            <w:tcW w:w="5025" w:type="dxa"/>
-          </w:tcPr>
-          <w:p>
-            <w:r>
-              <w:t>This article speaks about creating fractal two-dimensional and three-dimensional terrains, and later goes onwards to show how these can create height maps.</w:t>
+            <w:tcW w:w="3426" w:type="dxa"/>
+          </w:tcPr>
+          <w:p>
+            <w:r>
+              <w:t xml:space="preserve">Muller, P. Wonka, P. </w:t>
+            </w:r>
+            <w:proofErr w:type="spellStart"/>
+            <w:r>
+              <w:t>Haegler</w:t>
+            </w:r>
+            <w:proofErr w:type="spellEnd"/>
+            <w:r>
+              <w:t xml:space="preserve">, S. Ulmer, A. Goo, L, V. (2006). "Procedural </w:t>
+            </w:r>
+            <w:proofErr w:type="spellStart"/>
+            <w:r>
+              <w:t>modeling</w:t>
+            </w:r>
+            <w:proofErr w:type="spellEnd"/>
+            <w:r>
+              <w:t xml:space="preserve"> of buildings" In Proceedings of SIGGRAPH 06' ACM SIGGRAPH 2006. </w:t>
+            </w:r>
+            <w:proofErr w:type="spellStart"/>
+            <w:r>
+              <w:t>Acm</w:t>
+            </w:r>
+            <w:proofErr w:type="spellEnd"/>
+            <w:r>
+              <w:t>, New York, NY, USA, 614 - 623.</w:t>
+            </w:r>
+          </w:p>
+        </w:tc>
+        <w:tc>
+          <w:tcPr>
+            <w:tcW w:w="5052" w:type="dxa"/>
+          </w:tcPr>
+          <w:p>
+            <w:r>
+              <w:t>This paper focuses on the procedural modelling and texturing of buildings. It talks about the use of shape grammars in procedural building creation. When it comes to procedural texturing, it talks about using occlusion for checking for intersections between shapes and then uses snapping to avoid texturing errors that previous procedural texturing methods have faced such as having a window placed where an intersection of the building occurs.</w:t>
             </w:r>
           </w:p>
         </w:tc>
@@ -3028,186 +2373,55 @@
       <w:tr>
         <w:tc>
           <w:tcPr>
-            <w:tcW w:w="549" w:type="dxa"/>
-          </w:tcPr>
-          <w:p>
-            <w:pPr>
-              <w:rPr>
-                <w:rFonts w:cs="Segoe UI"/>
-                <w:color w:val="24292E"/>
-                <w:shd w:val="clear" w:color="auto" w:fill="FFFFFF"/>
-              </w:rPr>
-            </w:pPr>
-            <w:r>
-              <w:rPr>
-                <w:rFonts w:cs="Segoe UI"/>
-                <w:color w:val="24292E"/>
-                <w:shd w:val="clear" w:color="auto" w:fill="FFFFFF"/>
-              </w:rPr>
+            <w:tcW w:w="538" w:type="dxa"/>
+          </w:tcPr>
+          <w:p>
+            <w:r>
               <w:t>9</w:t>
             </w:r>
           </w:p>
         </w:tc>
         <w:tc>
           <w:tcPr>
-            <w:tcW w:w="3442" w:type="dxa"/>
-          </w:tcPr>
-          <w:p>
-            <w:pPr>
-              <w:rPr>
-                <w:rStyle w:val="Emphasis"/>
-                <w:rFonts w:cs="Segoe UI"/>
-                <w:color w:val="24292E"/>
-                <w:shd w:val="clear" w:color="auto" w:fill="FFFFFF"/>
-              </w:rPr>
-            </w:pPr>
+            <w:tcW w:w="3426" w:type="dxa"/>
+          </w:tcPr>
+          <w:p>
+            <w:r>
+              <w:t xml:space="preserve">Parish, Y, I, H. Muller, Pascal. (2001). "Procedural </w:t>
+            </w:r>
             <w:proofErr w:type="spellStart"/>
             <w:r>
-              <w:rPr>
-                <w:rFonts w:cs="Segoe UI"/>
-                <w:color w:val="24292E"/>
-                <w:shd w:val="clear" w:color="auto" w:fill="FFFFFF"/>
-              </w:rPr>
-              <w:t>Greuter</w:t>
+              <w:t>modeling</w:t>
             </w:r>
             <w:proofErr w:type="spellEnd"/>
             <w:r>
-              <w:rPr>
-                <w:rFonts w:cs="Segoe UI"/>
-                <w:color w:val="24292E"/>
-                <w:shd w:val="clear" w:color="auto" w:fill="FFFFFF"/>
-              </w:rPr>
-              <w:t>, S. Parker, J. Stewart, N. Leach, G. (2003). "Real-time procedural generation of 'pseudo infinite' cities". In</w:t>
-            </w:r>
-            <w:r>
-              <w:rPr>
-                <w:rStyle w:val="apple-converted-space"/>
-                <w:rFonts w:cs="Segoe UI"/>
-                <w:color w:val="24292E"/>
-                <w:shd w:val="clear" w:color="auto" w:fill="FFFFFF"/>
-              </w:rPr>
-              <w:t> </w:t>
-            </w:r>
-            <w:r>
-              <w:rPr>
-                <w:rStyle w:val="Emphasis"/>
-                <w:rFonts w:cs="Segoe UI"/>
-                <w:color w:val="24292E"/>
-                <w:shd w:val="clear" w:color="auto" w:fill="FFFFFF"/>
-              </w:rPr>
-              <w:t xml:space="preserve">Proceedings of the 1st international conference on Computer graphics and interactive techniques in </w:t>
+              <w:t xml:space="preserve"> of cities". In Proceedings of the 28th annual conference on Computer graphics and interactive techniques (SIGGRAPH '01). </w:t>
             </w:r>
             <w:proofErr w:type="spellStart"/>
             <w:r>
-              <w:rPr>
-                <w:rStyle w:val="Emphasis"/>
-                <w:rFonts w:cs="Segoe UI"/>
-                <w:color w:val="24292E"/>
-                <w:shd w:val="clear" w:color="auto" w:fill="FFFFFF"/>
-              </w:rPr>
-              <w:t>Astralasia</w:t>
+              <w:t>Acm</w:t>
             </w:r>
             <w:proofErr w:type="spellEnd"/>
             <w:r>
-              <w:rPr>
-                <w:rStyle w:val="Emphasis"/>
-                <w:rFonts w:cs="Segoe UI"/>
-                <w:color w:val="24292E"/>
-                <w:shd w:val="clear" w:color="auto" w:fill="FFFFFF"/>
-              </w:rPr>
-              <w:t xml:space="preserve"> and South </w:t>
+              <w:t>, New York, NY, USA, 301 - 308.</w:t>
+            </w:r>
+          </w:p>
+        </w:tc>
+        <w:tc>
+          <w:tcPr>
+            <w:tcW w:w="5052" w:type="dxa"/>
+          </w:tcPr>
+          <w:p>
+            <w:r>
+              <w:t xml:space="preserve">In this paper, the authors present </w:t>
             </w:r>
             <w:proofErr w:type="spellStart"/>
             <w:r>
-              <w:rPr>
-                <w:rStyle w:val="Emphasis"/>
-                <w:rFonts w:cs="Segoe UI"/>
-                <w:color w:val="24292E"/>
-                <w:shd w:val="clear" w:color="auto" w:fill="FFFFFF"/>
-              </w:rPr>
-              <w:t>Eas</w:t>
+              <w:t>CityEngine</w:t>
             </w:r>
             <w:proofErr w:type="spellEnd"/>
-          </w:p>
-          <w:p>
-            <w:pPr>
-              <w:rPr>
-                <w:rFonts w:cs="Segoe UI"/>
-                <w:color w:val="24292E"/>
-                <w:shd w:val="clear" w:color="auto" w:fill="FFFFFF"/>
-              </w:rPr>
-            </w:pPr>
-            <w:r>
-              <w:rPr>
-                <w:rStyle w:val="Emphasis"/>
-                <w:rFonts w:cs="Segoe UI"/>
-                <w:color w:val="24292E"/>
-                <w:shd w:val="clear" w:color="auto" w:fill="FFFFFF"/>
-              </w:rPr>
-              <w:t>t Asia</w:t>
-            </w:r>
-            <w:r>
-              <w:rPr>
-                <w:rStyle w:val="apple-converted-space"/>
-                <w:rFonts w:cs="Segoe UI"/>
-                <w:color w:val="24292E"/>
-                <w:shd w:val="clear" w:color="auto" w:fill="FFFFFF"/>
-              </w:rPr>
-              <w:t> </w:t>
-            </w:r>
-            <w:r>
-              <w:rPr>
-                <w:rFonts w:cs="Segoe UI"/>
-                <w:color w:val="24292E"/>
-                <w:shd w:val="clear" w:color="auto" w:fill="FFFFFF"/>
-              </w:rPr>
-              <w:t xml:space="preserve">(GRAPHITE '03) </w:t>
-            </w:r>
-            <w:proofErr w:type="spellStart"/>
-            <w:r>
-              <w:rPr>
-                <w:rFonts w:cs="Segoe UI"/>
-                <w:color w:val="24292E"/>
-                <w:shd w:val="clear" w:color="auto" w:fill="FFFFFF"/>
-              </w:rPr>
-              <w:t>Acm</w:t>
-            </w:r>
-            <w:proofErr w:type="spellEnd"/>
-            <w:r>
-              <w:rPr>
-                <w:rFonts w:cs="Segoe UI"/>
-                <w:color w:val="24292E"/>
-                <w:shd w:val="clear" w:color="auto" w:fill="FFFFFF"/>
-              </w:rPr>
-              <w:t xml:space="preserve">, New York, </w:t>
-            </w:r>
-            <w:proofErr w:type="spellStart"/>
-            <w:r>
-              <w:rPr>
-                <w:rFonts w:cs="Segoe UI"/>
-                <w:color w:val="24292E"/>
-                <w:shd w:val="clear" w:color="auto" w:fill="FFFFFF"/>
-              </w:rPr>
-              <w:t>Ny</w:t>
-            </w:r>
-            <w:proofErr w:type="spellEnd"/>
-            <w:r>
-              <w:rPr>
-                <w:rFonts w:cs="Segoe UI"/>
-                <w:color w:val="24292E"/>
-                <w:shd w:val="clear" w:color="auto" w:fill="FFFFFF"/>
-              </w:rPr>
-              <w:t>, USA, 87 - ff.</w:t>
-            </w:r>
-          </w:p>
-        </w:tc>
-        <w:tc>
-          <w:tcPr>
-            <w:tcW w:w="5025" w:type="dxa"/>
-          </w:tcPr>
-          <w:p>
-            <w:r>
-              <w:t>This paper focuses on creating cities with a diverse range of buildings, and thus focuses on building generation and not generating the city layout. It proposes a method of building generation by splitting the city up into cells and using a hash function to create a number for each cell to be used as seed. This seed determines the properties of the buildings in the cell (number of floors, height, number of shapes, etc). The building is created by creating and placing several shapes together within the confined space of the building and then extruding each shape to the height of a specific floor. This creates a diverse range of buildings.</w:t>
+            <w:r>
+              <w:t xml:space="preserve"> which is a system capable of procedurally generating cities using user-controlled input data such as height maps and population density maps. They talk about using L-Systems and road patterns for creating the city layout and go on to talking about procedural building geometry (buildings) and textures.</w:t>
             </w:r>
           </w:p>
         </w:tc>
@@ -3215,293 +2429,55 @@
       <w:tr>
         <w:tc>
           <w:tcPr>
-            <w:tcW w:w="549" w:type="dxa"/>
-          </w:tcPr>
-          <w:p>
-            <w:pPr>
-              <w:rPr>
-                <w:rFonts w:cs="Segoe UI"/>
-                <w:color w:val="24292E"/>
-                <w:shd w:val="clear" w:color="auto" w:fill="FFFFFF"/>
-              </w:rPr>
-            </w:pPr>
-            <w:r>
-              <w:rPr>
-                <w:rFonts w:cs="Segoe UI"/>
-                <w:color w:val="24292E"/>
-                <w:shd w:val="clear" w:color="auto" w:fill="FFFFFF"/>
-              </w:rPr>
+            <w:tcW w:w="538" w:type="dxa"/>
+          </w:tcPr>
+          <w:p>
+            <w:r>
               <w:t>10</w:t>
             </w:r>
           </w:p>
         </w:tc>
         <w:tc>
           <w:tcPr>
-            <w:tcW w:w="3442" w:type="dxa"/>
-          </w:tcPr>
-          <w:p>
-            <w:pPr>
-              <w:rPr>
-                <w:rFonts w:cs="Segoe UI"/>
-                <w:color w:val="24292E"/>
-                <w:shd w:val="clear" w:color="auto" w:fill="FFFFFF"/>
-              </w:rPr>
-            </w:pPr>
+            <w:tcW w:w="3426" w:type="dxa"/>
+          </w:tcPr>
+          <w:p>
+            <w:r>
+              <w:t xml:space="preserve">Sun, J. Yu, X. </w:t>
+            </w:r>
             <w:proofErr w:type="spellStart"/>
             <w:r>
-              <w:rPr>
-                <w:rFonts w:cs="Segoe UI"/>
-                <w:color w:val="24292E"/>
-                <w:shd w:val="clear" w:color="auto" w:fill="FFFFFF"/>
-              </w:rPr>
-              <w:t>Ilangovan</w:t>
+              <w:t>Baciu</w:t>
             </w:r>
             <w:proofErr w:type="spellEnd"/>
             <w:r>
-              <w:rPr>
-                <w:rFonts w:cs="Segoe UI"/>
-                <w:color w:val="24292E"/>
-                <w:shd w:val="clear" w:color="auto" w:fill="FFFFFF"/>
-              </w:rPr>
-              <w:t xml:space="preserve">, K, P. (2009) Procedural </w:t>
-            </w:r>
-          </w:p>
-          <w:p>
-            <w:pPr>
-              <w:rPr>
-                <w:rFonts w:cs="Segoe UI"/>
-                <w:color w:val="24292E"/>
-                <w:shd w:val="clear" w:color="auto" w:fill="FFFFFF"/>
-              </w:rPr>
-            </w:pPr>
-            <w:r>
-              <w:rPr>
-                <w:rFonts w:cs="Segoe UI"/>
-                <w:color w:val="24292E"/>
-                <w:shd w:val="clear" w:color="auto" w:fill="FFFFFF"/>
-              </w:rPr>
-              <w:t xml:space="preserve">City </w:t>
+              <w:t xml:space="preserve">, G. Green, M. (2002). "Template-based generation of road networks for virtual city </w:t>
             </w:r>
             <w:proofErr w:type="spellStart"/>
             <w:r>
-              <w:rPr>
-                <w:rFonts w:cs="Segoe UI"/>
-                <w:color w:val="24292E"/>
-                <w:shd w:val="clear" w:color="auto" w:fill="FFFFFF"/>
-              </w:rPr>
-              <w:t>Generaror</w:t>
+              <w:t>modeling</w:t>
             </w:r>
             <w:proofErr w:type="spellEnd"/>
             <w:r>
-              <w:rPr>
-                <w:rFonts w:cs="Segoe UI"/>
-                <w:color w:val="24292E"/>
-                <w:shd w:val="clear" w:color="auto" w:fill="FFFFFF"/>
-              </w:rPr>
-              <w:t xml:space="preserve">, MSc </w:t>
+              <w:t xml:space="preserve">". In *Proceedings of the ACM symposium on Virtual reality software and technology* (VRST '02). </w:t>
             </w:r>
             <w:proofErr w:type="spellStart"/>
             <w:r>
-              <w:rPr>
-                <w:rFonts w:cs="Segoe UI"/>
-                <w:color w:val="24292E"/>
-                <w:shd w:val="clear" w:color="auto" w:fill="FFFFFF"/>
-              </w:rPr>
-              <w:t>thesus</w:t>
+              <w:t>Acm</w:t>
             </w:r>
             <w:proofErr w:type="spellEnd"/>
             <w:r>
-              <w:rPr>
-                <w:rFonts w:cs="Segoe UI"/>
-                <w:color w:val="24292E"/>
-                <w:shd w:val="clear" w:color="auto" w:fill="FFFFFF"/>
-              </w:rPr>
-              <w:t xml:space="preserve">, Bournemouth </w:t>
-            </w:r>
-          </w:p>
-          <w:p>
-            <w:pPr>
-              <w:rPr>
-                <w:rFonts w:cs="Segoe UI"/>
-                <w:color w:val="24292E"/>
-                <w:shd w:val="clear" w:color="auto" w:fill="FFFFFF"/>
-              </w:rPr>
-            </w:pPr>
-            <w:r>
-              <w:rPr>
-                <w:rFonts w:cs="Segoe UI"/>
-                <w:color w:val="24292E"/>
-                <w:shd w:val="clear" w:color="auto" w:fill="FFFFFF"/>
-              </w:rPr>
-              <w:t>University.</w:t>
-            </w:r>
-            <w:r>
-              <w:rPr>
-                <w:rFonts w:cs="Segoe UI"/>
-                <w:color w:val="24292E"/>
-                <w:shd w:val="clear" w:color="auto" w:fill="FFFFFF"/>
-              </w:rPr>
-              <w:t xml:space="preserve"> </w:t>
-            </w:r>
-            <w:r>
-              <w:rPr>
-                <w:rFonts w:cs="Segoe UI"/>
-                <w:color w:val="24292E"/>
-                <w:shd w:val="clear" w:color="auto" w:fill="FFFFFF"/>
-              </w:rPr>
-              <w:t>Available at:</w:t>
-            </w:r>
-          </w:p>
-          <w:p>
-            <w:pPr>
-              <w:rPr>
-                <w:rFonts w:cs="Segoe UI"/>
-                <w:color w:val="24292E"/>
-                <w:shd w:val="clear" w:color="auto" w:fill="FFFFFF"/>
-              </w:rPr>
-            </w:pPr>
-            <w:hyperlink r:id="rId15" w:history="1">
-              <w:r>
-                <w:rPr>
-                  <w:rStyle w:val="Hyperlink"/>
-                  <w:rFonts w:cs="Segoe UI"/>
-                  <w:shd w:val="clear" w:color="auto" w:fill="FFFFFF"/>
-                </w:rPr>
-                <w:t>https://nccastaff.bournemouth.ac.u</w:t>
-              </w:r>
-              <w:r>
-                <w:rPr>
-                  <w:rStyle w:val="Hyperlink"/>
-                  <w:rFonts w:cs="Segoe UI"/>
-                  <w:shd w:val="clear" w:color="auto" w:fill="FFFFFF"/>
-                </w:rPr>
-                <w:br/>
-                <w:t>k</w:t>
-              </w:r>
-            </w:hyperlink>
-            <w:r>
-              <w:rPr>
-                <w:rFonts w:cs="Segoe UI"/>
-                <w:color w:val="24292E"/>
-                <w:shd w:val="clear" w:color="auto" w:fill="FFFFFF"/>
-              </w:rPr>
-              <w:t>/</w:t>
-            </w:r>
-            <w:proofErr w:type="spellStart"/>
-            <w:r>
-              <w:rPr>
-                <w:rFonts w:cs="Segoe UI"/>
-                <w:color w:val="24292E"/>
-                <w:shd w:val="clear" w:color="auto" w:fill="FFFFFF"/>
-              </w:rPr>
-              <w:t>jmacey</w:t>
-            </w:r>
-            <w:proofErr w:type="spellEnd"/>
-            <w:r>
-              <w:rPr>
-                <w:rFonts w:cs="Segoe UI"/>
-                <w:color w:val="24292E"/>
-                <w:shd w:val="clear" w:color="auto" w:fill="FFFFFF"/>
-              </w:rPr>
-              <w:t>/</w:t>
-            </w:r>
-            <w:proofErr w:type="spellStart"/>
-            <w:r>
-              <w:rPr>
-                <w:rFonts w:cs="Segoe UI"/>
-                <w:color w:val="24292E"/>
-                <w:shd w:val="clear" w:color="auto" w:fill="FFFFFF"/>
-              </w:rPr>
-              <w:t>MastersProjects</w:t>
-            </w:r>
-            <w:proofErr w:type="spellEnd"/>
-            <w:r>
-              <w:rPr>
-                <w:rFonts w:cs="Segoe UI"/>
-                <w:color w:val="24292E"/>
-                <w:shd w:val="clear" w:color="auto" w:fill="FFFFFF"/>
-              </w:rPr>
-              <w:t>/MSc09</w:t>
-            </w:r>
-            <w:r>
-              <w:rPr>
-                <w:rFonts w:cs="Segoe UI"/>
-                <w:color w:val="24292E"/>
-                <w:shd w:val="clear" w:color="auto" w:fill="FFFFFF"/>
-              </w:rPr>
-              <w:br/>
-            </w:r>
-            <w:r>
-              <w:rPr>
-                <w:rFonts w:cs="Segoe UI"/>
-                <w:color w:val="24292E"/>
-                <w:shd w:val="clear" w:color="auto" w:fill="FFFFFF"/>
-              </w:rPr>
-              <w:t>/</w:t>
-            </w:r>
-            <w:proofErr w:type="spellStart"/>
-            <w:r>
-              <w:rPr>
-                <w:rFonts w:cs="Segoe UI"/>
-                <w:color w:val="24292E"/>
-                <w:shd w:val="clear" w:color="auto" w:fill="FFFFFF"/>
-              </w:rPr>
-              <w:t>Ilangovan</w:t>
-            </w:r>
-            <w:proofErr w:type="spellEnd"/>
-            <w:r>
-              <w:rPr>
-                <w:rFonts w:cs="Segoe UI"/>
-                <w:color w:val="24292E"/>
-                <w:shd w:val="clear" w:color="auto" w:fill="FFFFFF"/>
-              </w:rPr>
-              <w:t>/Thesis_i7834000.pdf</w:t>
-            </w:r>
-            <w:r>
-              <w:rPr>
-                <w:rFonts w:cs="Segoe UI"/>
-                <w:color w:val="24292E"/>
-                <w:shd w:val="clear" w:color="auto" w:fill="FFFFFF"/>
-              </w:rPr>
-              <w:t xml:space="preserve"> </w:t>
-            </w:r>
-            <w:r>
-              <w:rPr>
-                <w:rFonts w:cs="Segoe UI"/>
-                <w:color w:val="24292E"/>
-                <w:shd w:val="clear" w:color="auto" w:fill="FFFFFF"/>
-              </w:rPr>
-              <w:t>(Accessed: 30 May 2017).</w:t>
-            </w:r>
-          </w:p>
-        </w:tc>
-        <w:tc>
-          <w:tcPr>
-            <w:tcW w:w="5025" w:type="dxa"/>
-          </w:tcPr>
-          <w:p>
-            <w:r>
-              <w:t xml:space="preserve">This paper starts by talking about some previous work in this field such as L-systems and fractals. </w:t>
-            </w:r>
-            <w:r>
-              <w:t>It then goes on to talk about terrain generatio</w:t>
-            </w:r>
-            <w:r>
-              <w:t xml:space="preserve">n using grey scaled height maps </w:t>
-            </w:r>
-            <w:proofErr w:type="gramStart"/>
-            <w:r>
-              <w:t xml:space="preserve">and </w:t>
-            </w:r>
-            <w:r>
-              <w:t>also</w:t>
-            </w:r>
-            <w:proofErr w:type="gramEnd"/>
-            <w:r>
-              <w:t xml:space="preserve"> </w:t>
-            </w:r>
-            <w:r>
-              <w:t>talks about techniques for introducing water bodies and having roads avoid these bodies of water.</w:t>
+              <w:t>, New Work, NY, USA, 33 - 40.</w:t>
+            </w:r>
+          </w:p>
+        </w:tc>
+        <w:tc>
+          <w:tcPr>
+            <w:tcW w:w="5052" w:type="dxa"/>
+          </w:tcPr>
+          <w:p>
+            <w:r>
+              <w:t>This paper talks about various road-templates such as population-based, raster and radial which are used in template-based generation. It explains each of these templates and goes onwards to talk about validity control in the creation of major and minor roads.</w:t>
             </w:r>
           </w:p>
         </w:tc>
@@ -3509,127 +2485,68 @@
       <w:tr>
         <w:tc>
           <w:tcPr>
-            <w:tcW w:w="549" w:type="dxa"/>
-          </w:tcPr>
-          <w:p>
-            <w:pPr>
-              <w:rPr>
-                <w:rFonts w:cs="Segoe UI"/>
-                <w:color w:val="24292E"/>
-                <w:shd w:val="clear" w:color="auto" w:fill="FFFFFF"/>
-              </w:rPr>
-            </w:pPr>
-            <w:r>
-              <w:rPr>
-                <w:rFonts w:cs="Segoe UI"/>
-                <w:color w:val="24292E"/>
-                <w:shd w:val="clear" w:color="auto" w:fill="FFFFFF"/>
-              </w:rPr>
+            <w:tcW w:w="538" w:type="dxa"/>
+          </w:tcPr>
+          <w:p>
+            <w:r>
               <w:t>11</w:t>
             </w:r>
           </w:p>
         </w:tc>
         <w:tc>
           <w:tcPr>
-            <w:tcW w:w="3442" w:type="dxa"/>
-          </w:tcPr>
-          <w:p>
-            <w:r>
-              <w:rPr>
-                <w:rFonts w:cs="Segoe UI"/>
-                <w:color w:val="24292E"/>
-                <w:shd w:val="clear" w:color="auto" w:fill="FFFFFF"/>
-              </w:rPr>
-              <w:t xml:space="preserve">Parish, Y, I, H. Muller, Pascal. (2001). "Procedural </w:t>
-            </w:r>
+            <w:tcW w:w="3426" w:type="dxa"/>
+          </w:tcPr>
+          <w:p>
             <w:proofErr w:type="spellStart"/>
             <w:r>
-              <w:rPr>
-                <w:rFonts w:cs="Segoe UI"/>
-                <w:color w:val="24292E"/>
-                <w:shd w:val="clear" w:color="auto" w:fill="FFFFFF"/>
-              </w:rPr>
-              <w:t>modeling</w:t>
+              <w:t>Greuter</w:t>
             </w:r>
             <w:proofErr w:type="spellEnd"/>
             <w:r>
-              <w:rPr>
-                <w:rFonts w:cs="Segoe UI"/>
-                <w:color w:val="24292E"/>
-                <w:shd w:val="clear" w:color="auto" w:fill="FFFFFF"/>
-              </w:rPr>
-              <w:t xml:space="preserve"> of cities". In</w:t>
-            </w:r>
-            <w:r>
-              <w:rPr>
-                <w:rStyle w:val="apple-converted-space"/>
-                <w:rFonts w:cs="Segoe UI"/>
-                <w:color w:val="24292E"/>
-                <w:shd w:val="clear" w:color="auto" w:fill="FFFFFF"/>
-              </w:rPr>
-              <w:t> </w:t>
-            </w:r>
-            <w:r>
-              <w:rPr>
-                <w:rStyle w:val="Emphasis"/>
-                <w:rFonts w:cs="Segoe UI"/>
-                <w:color w:val="24292E"/>
-                <w:shd w:val="clear" w:color="auto" w:fill="FFFFFF"/>
-              </w:rPr>
-              <w:t>Proceedings of the 28th annual conference on Computer graphics and interactive techniques</w:t>
-            </w:r>
-            <w:r>
-              <w:rPr>
-                <w:rStyle w:val="apple-converted-space"/>
-                <w:rFonts w:cs="Segoe UI"/>
-                <w:color w:val="24292E"/>
-                <w:shd w:val="clear" w:color="auto" w:fill="FFFFFF"/>
-              </w:rPr>
-              <w:t> </w:t>
-            </w:r>
-            <w:r>
-              <w:rPr>
-                <w:rFonts w:cs="Segoe UI"/>
-                <w:color w:val="24292E"/>
-                <w:shd w:val="clear" w:color="auto" w:fill="FFFFFF"/>
-              </w:rPr>
-              <w:t xml:space="preserve">(SIGGRAPH '01). </w:t>
+              <w:t xml:space="preserve">, S. Parker, J. Stewart, N. Leach, G. (2003). "Real-time procedural generation of 'pseudo infinite' cities". In *Proceedings of the 1st international conference on Computer graphics and interactive techniques in </w:t>
             </w:r>
             <w:proofErr w:type="spellStart"/>
             <w:r>
-              <w:rPr>
-                <w:rFonts w:cs="Segoe UI"/>
-                <w:color w:val="24292E"/>
-                <w:shd w:val="clear" w:color="auto" w:fill="FFFFFF"/>
-              </w:rPr>
+              <w:t>Astralasia</w:t>
+            </w:r>
+            <w:proofErr w:type="spellEnd"/>
+            <w:r>
+              <w:t xml:space="preserve"> and </w:t>
+            </w:r>
+            <w:proofErr w:type="gramStart"/>
+            <w:r>
+              <w:t>South East</w:t>
+            </w:r>
+            <w:proofErr w:type="gramEnd"/>
+            <w:r>
+              <w:t xml:space="preserve"> Asia* (GRAPHITE '03) </w:t>
+            </w:r>
+            <w:proofErr w:type="spellStart"/>
+            <w:r>
               <w:t>Acm</w:t>
             </w:r>
             <w:proofErr w:type="spellEnd"/>
             <w:r>
-              <w:rPr>
-                <w:rFonts w:cs="Segoe UI"/>
-                <w:color w:val="24292E"/>
-                <w:shd w:val="clear" w:color="auto" w:fill="FFFFFF"/>
-              </w:rPr>
-              <w:t>, New York, NY, USA, 301 - 308.</w:t>
-            </w:r>
-          </w:p>
-        </w:tc>
-        <w:tc>
-          <w:tcPr>
-            <w:tcW w:w="5025" w:type="dxa"/>
-          </w:tcPr>
-          <w:p>
-            <w:r>
-              <w:t xml:space="preserve">In this paper, the authors present </w:t>
+              <w:t xml:space="preserve">, New York, </w:t>
             </w:r>
             <w:proofErr w:type="spellStart"/>
             <w:r>
-              <w:t>CityEngine</w:t>
+              <w:t>Ny</w:t>
             </w:r>
             <w:proofErr w:type="spellEnd"/>
             <w:r>
-              <w:t xml:space="preserve"> which is a system capable of procedurally generating cities using user-controlled input data such as height maps and population density maps. They talk about using L-Systems and road patterns for creating the city layout and go on to talking about procedural building geometry (buildings) and textures. </w:t>
+              <w:t>, USA, 87 - ff.</w:t>
+            </w:r>
+          </w:p>
+        </w:tc>
+        <w:tc>
+          <w:tcPr>
+            <w:tcW w:w="5052" w:type="dxa"/>
+          </w:tcPr>
+          <w:p>
+            <w:r>
+              <w:t>This paper focuses on creating cities with a diverse range of buildings, and thus focuses on building generation and not generating the city layout. It proposes a method of building generation by splitting the city up into cells and using a hash function to create a number for each cell to be used as seed. This seed determines the properties of the buildings in the cell (number of floors, height, number of shapes, etc). The building is created by creating and placing several shapes together within the confined space of the building and then extruding each shape to the height of a specific floor. This creates a diverse range of buildings.</w:t>
             </w:r>
           </w:p>
         </w:tc>
@@ -3637,7 +2554,7 @@
     </w:tbl>
     <w:p/>
     <w:sectPr>
-      <w:headerReference w:type="default" r:id="rId16"/>
+      <w:headerReference w:type="default" r:id="rId14"/>
       <w:pgSz w:w="11906" w:h="16838"/>
       <w:pgMar w:top="1440" w:right="1440" w:bottom="1440" w:left="1440" w:header="708" w:footer="708" w:gutter="0"/>
       <w:cols w:space="708"/>

</xml_diff>

<commit_message>
Bibliography and proposal update.
</commit_message>
<xml_diff>
--- a/Proposals/JosephBarber_FinalProject_SecondDraft.docx
+++ b/Proposals/JosephBarber_FinalProject_SecondDraft.docx
@@ -1,6 +1,6 @@
 
 <file path=word/document.xml><?xml version="1.0" encoding="utf-8"?>
-<w:document xmlns:wpc="http://schemas.microsoft.com/office/word/2010/wordprocessingCanvas" xmlns:cx="http://schemas.microsoft.com/office/drawing/2014/chartex" xmlns:cx1="http://schemas.microsoft.com/office/drawing/2015/9/8/chartex" xmlns:cx2="http://schemas.microsoft.com/office/drawing/2015/10/21/chartex" xmlns:cx3="http://schemas.microsoft.com/office/drawing/2016/5/9/chartex" xmlns:cx4="http://schemas.microsoft.com/office/drawing/2016/5/10/chartex" xmlns:cx5="http://schemas.microsoft.com/office/drawing/2016/5/11/chartex" xmlns:cx6="http://schemas.microsoft.com/office/drawing/2016/5/12/chartex" xmlns:cx7="http://schemas.microsoft.com/office/drawing/2016/5/13/chartex" xmlns:cx8="http://schemas.microsoft.com/office/drawing/2016/5/14/chartex" xmlns:mc="http://schemas.openxmlformats.org/markup-compatibility/2006" xmlns:aink="http://schemas.microsoft.com/office/drawing/2016/ink" xmlns:am3d="http://schemas.microsoft.com/office/drawing/2017/model3d" xmlns:o="urn:schemas-microsoft-com:office:office" xmlns:r="http://schemas.openxmlformats.org/officeDocument/2006/relationships" xmlns:m="http://schemas.openxmlformats.org/officeDocument/2006/math" xmlns:v="urn:schemas-microsoft-com:vml" xmlns:wp14="http://schemas.microsoft.com/office/word/2010/wordprocessingDrawing" xmlns:wp="http://schemas.openxmlformats.org/drawingml/2006/wordprocessingDrawing" xmlns:w10="urn:schemas-microsoft-com:office:word" xmlns:w="http://schemas.openxmlformats.org/wordprocessingml/2006/main" xmlns:w14="http://schemas.microsoft.com/office/word/2010/wordml" xmlns:w15="http://schemas.microsoft.com/office/word/2012/wordml" xmlns:w16cid="http://schemas.microsoft.com/office/word/2016/wordml/cid" xmlns:w16se="http://schemas.microsoft.com/office/word/2015/wordml/symex" xmlns:wpg="http://schemas.microsoft.com/office/word/2010/wordprocessingGroup" xmlns:wpi="http://schemas.microsoft.com/office/word/2010/wordprocessingInk" xmlns:wne="http://schemas.microsoft.com/office/word/2006/wordml" xmlns:wps="http://schemas.microsoft.com/office/word/2010/wordprocessingShape" mc:Ignorable="w14 w15 w16se w16cid wp14">
+<w:document xmlns:wpc="http://schemas.microsoft.com/office/word/2010/wordprocessingCanvas" xmlns:cx="http://schemas.microsoft.com/office/drawing/2014/chartex" xmlns:cx1="http://schemas.microsoft.com/office/drawing/2015/9/8/chartex" xmlns:cx2="http://schemas.microsoft.com/office/drawing/2015/10/21/chartex" xmlns:cx3="http://schemas.microsoft.com/office/drawing/2016/5/9/chartex" xmlns:cx4="http://schemas.microsoft.com/office/drawing/2016/5/10/chartex" xmlns:cx5="http://schemas.microsoft.com/office/drawing/2016/5/11/chartex" xmlns:cx6="http://schemas.microsoft.com/office/drawing/2016/5/12/chartex" xmlns:cx7="http://schemas.microsoft.com/office/drawing/2016/5/13/chartex" xmlns:cx8="http://schemas.microsoft.com/office/drawing/2016/5/14/chartex" xmlns:mc="http://schemas.openxmlformats.org/markup-compatibility/2006" xmlns:aink="http://schemas.microsoft.com/office/drawing/2016/ink" xmlns:am3d="http://schemas.microsoft.com/office/drawing/2017/model3d" xmlns:o="urn:schemas-microsoft-com:office:office" xmlns:r="http://schemas.openxmlformats.org/officeDocument/2006/relationships" xmlns:m="http://schemas.openxmlformats.org/officeDocument/2006/math" xmlns:v="urn:schemas-microsoft-com:vml" xmlns:wp14="http://schemas.microsoft.com/office/word/2010/wordprocessingDrawing" xmlns:wp="http://schemas.openxmlformats.org/drawingml/2006/wordprocessingDrawing" xmlns:w10="urn:schemas-microsoft-com:office:word" xmlns:w="http://schemas.openxmlformats.org/wordprocessingml/2006/main" xmlns:w14="http://schemas.microsoft.com/office/word/2010/wordml" xmlns:w15="http://schemas.microsoft.com/office/word/2012/wordml" xmlns:w16se="http://schemas.microsoft.com/office/word/2015/wordml/symex" xmlns:wpg="http://schemas.microsoft.com/office/word/2010/wordprocessingGroup" xmlns:wpi="http://schemas.microsoft.com/office/word/2010/wordprocessingInk" xmlns:wne="http://schemas.microsoft.com/office/word/2006/wordml" xmlns:wps="http://schemas.microsoft.com/office/word/2010/wordprocessingShape" mc:Ignorable="w14 w15 w16se wp14">
   <w:body>
     <w:p>
       <w:r>
@@ -994,8 +994,6 @@
             <w:pPr>
               <w:jc w:val="center"/>
             </w:pPr>
-            <w:bookmarkStart w:id="0" w:name="_GoBack"/>
-            <w:bookmarkEnd w:id="0"/>
             <w:r>
               <w:rPr>
                 <w:b/>
@@ -2765,6 +2763,59 @@
             <w:tcW w:w="3679" w:type="dxa"/>
           </w:tcPr>
           <w:p>
+            <w:proofErr w:type="spellStart"/>
+            <w:r>
+              <w:t>Prusinkiewicx</w:t>
+            </w:r>
+            <w:proofErr w:type="spellEnd"/>
+            <w:r>
+              <w:t xml:space="preserve">, P. and </w:t>
+            </w:r>
+            <w:proofErr w:type="spellStart"/>
+            <w:r>
+              <w:t>Janan</w:t>
+            </w:r>
+            <w:proofErr w:type="spellEnd"/>
+            <w:r>
+              <w:t>, J. (1992). “</w:t>
+            </w:r>
+            <w:proofErr w:type="spellStart"/>
+            <w:r>
+              <w:t>Lindenmayer</w:t>
+            </w:r>
+            <w:proofErr w:type="spellEnd"/>
+            <w:r>
+              <w:t xml:space="preserve"> systems, fractals, and plants.” New York, N.Y.: Springer-Verlag.</w:t>
+            </w:r>
+          </w:p>
+        </w:tc>
+        <w:tc>
+          <w:tcPr>
+            <w:tcW w:w="4799" w:type="dxa"/>
+          </w:tcPr>
+          <w:p>
+            <w:r>
+              <w:t>The beginning chapters of this book explain many techniques of procedural generation useful to city generation including Re-writing systems, fractals, L-systems and Bracketed L-systems</w:t>
+            </w:r>
+          </w:p>
+        </w:tc>
+      </w:tr>
+      <w:tr>
+        <w:tc>
+          <w:tcPr>
+            <w:tcW w:w="538" w:type="dxa"/>
+          </w:tcPr>
+          <w:p>
+            <w:r>
+              <w:t>13</w:t>
+            </w:r>
+          </w:p>
+        </w:tc>
+        <w:tc>
+          <w:tcPr>
+            <w:tcW w:w="3679" w:type="dxa"/>
+          </w:tcPr>
+          <w:p>
             <w:r>
               <w:t xml:space="preserve">Red Blob Games. (2014) </w:t>
             </w:r>
@@ -2797,7 +2848,19 @@
           <w:tcPr>
             <w:tcW w:w="4799" w:type="dxa"/>
           </w:tcPr>
-          <w:p/>
+          <w:p>
+            <w:r>
+              <w:t xml:space="preserve">This page </w:t>
+            </w:r>
+            <w:r>
+              <w:t xml:space="preserve">covers </w:t>
+            </w:r>
+            <w:r>
+              <w:t>the Breadth First search, Dijkstra and A* path finding algorithms. A* is a path finding technique I will be using for road generation of an MST to follow the path of least elevation.</w:t>
+            </w:r>
+            <w:bookmarkStart w:id="0" w:name="_GoBack"/>
+            <w:bookmarkEnd w:id="0"/>
+          </w:p>
         </w:tc>
       </w:tr>
       <w:tr>
@@ -2807,7 +2870,7 @@
           </w:tcPr>
           <w:p>
             <w:r>
-              <w:t>13</w:t>
+              <w:t>14</w:t>
             </w:r>
           </w:p>
         </w:tc>
@@ -2829,11 +2892,27 @@
             </w:r>
             <w:proofErr w:type="spellStart"/>
             <w:r>
+              <w:lastRenderedPageBreak/>
               <w:t>modeling</w:t>
             </w:r>
             <w:proofErr w:type="spellEnd"/>
             <w:r>
-              <w:t xml:space="preserve">". In *Proceedings of the ACM symposium on Virtual reality software and technology* (VRST '02). </w:t>
+              <w:t xml:space="preserve">". In </w:t>
+            </w:r>
+            <w:r>
+              <w:rPr>
+                <w:i/>
+              </w:rPr>
+              <w:t xml:space="preserve">Proceedings of the ACM symposium on Virtual </w:t>
+            </w:r>
+            <w:r>
+              <w:rPr>
+                <w:i/>
+              </w:rPr>
+              <w:t>reality software and technology</w:t>
+            </w:r>
+            <w:r>
+              <w:t xml:space="preserve"> (VRST '02). </w:t>
             </w:r>
             <w:proofErr w:type="spellStart"/>
             <w:r>
@@ -2851,7 +2930,12 @@
           </w:tcPr>
           <w:p>
             <w:r>
-              <w:t>This paper talks about various road-templates such as population-based, raster and radial which are used in template-based generation. It explains each of these templates and goes onwards to talk about validity control in the creation of major and minor roads.</w:t>
+              <w:lastRenderedPageBreak/>
+              <w:t xml:space="preserve">This paper talks about various road-templates such as population-based, raster and radial which are used in template-based generation. It explains </w:t>
+            </w:r>
+            <w:r>
+              <w:lastRenderedPageBreak/>
+              <w:t>each of these templates and goes onwards to talk about validity control in the creation of major and minor roads.</w:t>
             </w:r>
           </w:p>
         </w:tc>
@@ -2863,8 +2947,7 @@
           </w:tcPr>
           <w:p>
             <w:r>
-              <w:lastRenderedPageBreak/>
-              <w:t>14</w:t>
+              <w:t>15</w:t>
             </w:r>
           </w:p>
         </w:tc>
@@ -2879,23 +2962,56 @@
             </w:r>
             <w:proofErr w:type="spellEnd"/>
             <w:r>
-              <w:t xml:space="preserve">, S. Parker, J. Stewart, N. Leach, G. (2003). "Real-time procedural generation of 'pseudo infinite' cities". In *Proceedings of the 1st international conference on Computer graphics and interactive techniques in </w:t>
+              <w:t xml:space="preserve">, S. Parker, J. Stewart, N. Leach, G. (2003). "Real-time procedural generation of 'pseudo infinite' cities". In </w:t>
+            </w:r>
+            <w:r>
+              <w:rPr>
+                <w:i/>
+              </w:rPr>
+              <w:t xml:space="preserve">Proceedings of the 1st international conference on Computer graphics and interactive techniques in </w:t>
             </w:r>
             <w:proofErr w:type="spellStart"/>
             <w:r>
+              <w:rPr>
+                <w:i/>
+              </w:rPr>
               <w:t>Astralasia</w:t>
             </w:r>
             <w:proofErr w:type="spellEnd"/>
             <w:r>
-              <w:t xml:space="preserve"> and </w:t>
+              <w:rPr>
+                <w:i/>
+              </w:rPr>
+              <w:t xml:space="preserve"> a</w:t>
+            </w:r>
+            <w:r>
+              <w:rPr>
+                <w:i/>
+              </w:rPr>
+              <w:t xml:space="preserve">nd </w:t>
             </w:r>
             <w:proofErr w:type="gramStart"/>
             <w:r>
+              <w:rPr>
+                <w:i/>
+              </w:rPr>
               <w:t>South East</w:t>
             </w:r>
             <w:proofErr w:type="gramEnd"/>
             <w:r>
-              <w:t xml:space="preserve"> Asia* (GRAPHITE '03) </w:t>
+              <w:rPr>
+                <w:i/>
+              </w:rPr>
+              <w:t xml:space="preserve"> Asia</w:t>
+            </w:r>
+            <w:r>
+              <w:rPr>
+                <w:i/>
+              </w:rPr>
+              <w:t xml:space="preserve"> </w:t>
+            </w:r>
+            <w:r>
+              <w:t xml:space="preserve">(GRAPHITE '03) </w:t>
             </w:r>
             <w:proofErr w:type="spellStart"/>
             <w:r>
@@ -2940,7 +3056,7 @@
 </file>
 
 <file path=word/endnotes.xml><?xml version="1.0" encoding="utf-8"?>
-<w:endnotes xmlns:wpc="http://schemas.microsoft.com/office/word/2010/wordprocessingCanvas" xmlns:cx="http://schemas.microsoft.com/office/drawing/2014/chartex" xmlns:cx1="http://schemas.microsoft.com/office/drawing/2015/9/8/chartex" xmlns:cx2="http://schemas.microsoft.com/office/drawing/2015/10/21/chartex" xmlns:cx3="http://schemas.microsoft.com/office/drawing/2016/5/9/chartex" xmlns:cx4="http://schemas.microsoft.com/office/drawing/2016/5/10/chartex" xmlns:cx5="http://schemas.microsoft.com/office/drawing/2016/5/11/chartex" xmlns:cx6="http://schemas.microsoft.com/office/drawing/2016/5/12/chartex" xmlns:cx7="http://schemas.microsoft.com/office/drawing/2016/5/13/chartex" xmlns:cx8="http://schemas.microsoft.com/office/drawing/2016/5/14/chartex" xmlns:mc="http://schemas.openxmlformats.org/markup-compatibility/2006" xmlns:aink="http://schemas.microsoft.com/office/drawing/2016/ink" xmlns:am3d="http://schemas.microsoft.com/office/drawing/2017/model3d" xmlns:o="urn:schemas-microsoft-com:office:office" xmlns:r="http://schemas.openxmlformats.org/officeDocument/2006/relationships" xmlns:m="http://schemas.openxmlformats.org/officeDocument/2006/math" xmlns:v="urn:schemas-microsoft-com:vml" xmlns:wp14="http://schemas.microsoft.com/office/word/2010/wordprocessingDrawing" xmlns:wp="http://schemas.openxmlformats.org/drawingml/2006/wordprocessingDrawing" xmlns:w10="urn:schemas-microsoft-com:office:word" xmlns:w="http://schemas.openxmlformats.org/wordprocessingml/2006/main" xmlns:w14="http://schemas.microsoft.com/office/word/2010/wordml" xmlns:w15="http://schemas.microsoft.com/office/word/2012/wordml" xmlns:w16cid="http://schemas.microsoft.com/office/word/2016/wordml/cid" xmlns:w16se="http://schemas.microsoft.com/office/word/2015/wordml/symex" xmlns:wpg="http://schemas.microsoft.com/office/word/2010/wordprocessingGroup" xmlns:wpi="http://schemas.microsoft.com/office/word/2010/wordprocessingInk" xmlns:wne="http://schemas.microsoft.com/office/word/2006/wordml" xmlns:wps="http://schemas.microsoft.com/office/word/2010/wordprocessingShape" mc:Ignorable="w14 w15 w16se w16cid wp14">
+<w:endnotes xmlns:wpc="http://schemas.microsoft.com/office/word/2010/wordprocessingCanvas" xmlns:cx="http://schemas.microsoft.com/office/drawing/2014/chartex" xmlns:cx1="http://schemas.microsoft.com/office/drawing/2015/9/8/chartex" xmlns:cx2="http://schemas.microsoft.com/office/drawing/2015/10/21/chartex" xmlns:cx3="http://schemas.microsoft.com/office/drawing/2016/5/9/chartex" xmlns:cx4="http://schemas.microsoft.com/office/drawing/2016/5/10/chartex" xmlns:cx5="http://schemas.microsoft.com/office/drawing/2016/5/11/chartex" xmlns:cx6="http://schemas.microsoft.com/office/drawing/2016/5/12/chartex" xmlns:cx7="http://schemas.microsoft.com/office/drawing/2016/5/13/chartex" xmlns:cx8="http://schemas.microsoft.com/office/drawing/2016/5/14/chartex" xmlns:mc="http://schemas.openxmlformats.org/markup-compatibility/2006" xmlns:aink="http://schemas.microsoft.com/office/drawing/2016/ink" xmlns:am3d="http://schemas.microsoft.com/office/drawing/2017/model3d" xmlns:o="urn:schemas-microsoft-com:office:office" xmlns:r="http://schemas.openxmlformats.org/officeDocument/2006/relationships" xmlns:m="http://schemas.openxmlformats.org/officeDocument/2006/math" xmlns:v="urn:schemas-microsoft-com:vml" xmlns:wp14="http://schemas.microsoft.com/office/word/2010/wordprocessingDrawing" xmlns:wp="http://schemas.openxmlformats.org/drawingml/2006/wordprocessingDrawing" xmlns:w10="urn:schemas-microsoft-com:office:word" xmlns:w="http://schemas.openxmlformats.org/wordprocessingml/2006/main" xmlns:w14="http://schemas.microsoft.com/office/word/2010/wordml" xmlns:w15="http://schemas.microsoft.com/office/word/2012/wordml" xmlns:w16se="http://schemas.microsoft.com/office/word/2015/wordml/symex" xmlns:wpg="http://schemas.microsoft.com/office/word/2010/wordprocessingGroup" xmlns:wpi="http://schemas.microsoft.com/office/word/2010/wordprocessingInk" xmlns:wne="http://schemas.microsoft.com/office/word/2006/wordml" xmlns:wps="http://schemas.microsoft.com/office/word/2010/wordprocessingShape" mc:Ignorable="w14 w15 w16se wp14">
   <w:endnote w:type="separator" w:id="-1">
     <w:p>
       <w:pPr>
@@ -2965,7 +3081,7 @@
 </file>
 
 <file path=word/footnotes.xml><?xml version="1.0" encoding="utf-8"?>
-<w:footnotes xmlns:wpc="http://schemas.microsoft.com/office/word/2010/wordprocessingCanvas" xmlns:cx="http://schemas.microsoft.com/office/drawing/2014/chartex" xmlns:cx1="http://schemas.microsoft.com/office/drawing/2015/9/8/chartex" xmlns:cx2="http://schemas.microsoft.com/office/drawing/2015/10/21/chartex" xmlns:cx3="http://schemas.microsoft.com/office/drawing/2016/5/9/chartex" xmlns:cx4="http://schemas.microsoft.com/office/drawing/2016/5/10/chartex" xmlns:cx5="http://schemas.microsoft.com/office/drawing/2016/5/11/chartex" xmlns:cx6="http://schemas.microsoft.com/office/drawing/2016/5/12/chartex" xmlns:cx7="http://schemas.microsoft.com/office/drawing/2016/5/13/chartex" xmlns:cx8="http://schemas.microsoft.com/office/drawing/2016/5/14/chartex" xmlns:mc="http://schemas.openxmlformats.org/markup-compatibility/2006" xmlns:aink="http://schemas.microsoft.com/office/drawing/2016/ink" xmlns:am3d="http://schemas.microsoft.com/office/drawing/2017/model3d" xmlns:o="urn:schemas-microsoft-com:office:office" xmlns:r="http://schemas.openxmlformats.org/officeDocument/2006/relationships" xmlns:m="http://schemas.openxmlformats.org/officeDocument/2006/math" xmlns:v="urn:schemas-microsoft-com:vml" xmlns:wp14="http://schemas.microsoft.com/office/word/2010/wordprocessingDrawing" xmlns:wp="http://schemas.openxmlformats.org/drawingml/2006/wordprocessingDrawing" xmlns:w10="urn:schemas-microsoft-com:office:word" xmlns:w="http://schemas.openxmlformats.org/wordprocessingml/2006/main" xmlns:w14="http://schemas.microsoft.com/office/word/2010/wordml" xmlns:w15="http://schemas.microsoft.com/office/word/2012/wordml" xmlns:w16cid="http://schemas.microsoft.com/office/word/2016/wordml/cid" xmlns:w16se="http://schemas.microsoft.com/office/word/2015/wordml/symex" xmlns:wpg="http://schemas.microsoft.com/office/word/2010/wordprocessingGroup" xmlns:wpi="http://schemas.microsoft.com/office/word/2010/wordprocessingInk" xmlns:wne="http://schemas.microsoft.com/office/word/2006/wordml" xmlns:wps="http://schemas.microsoft.com/office/word/2010/wordprocessingShape" mc:Ignorable="w14 w15 w16se w16cid wp14">
+<w:footnotes xmlns:wpc="http://schemas.microsoft.com/office/word/2010/wordprocessingCanvas" xmlns:cx="http://schemas.microsoft.com/office/drawing/2014/chartex" xmlns:cx1="http://schemas.microsoft.com/office/drawing/2015/9/8/chartex" xmlns:cx2="http://schemas.microsoft.com/office/drawing/2015/10/21/chartex" xmlns:cx3="http://schemas.microsoft.com/office/drawing/2016/5/9/chartex" xmlns:cx4="http://schemas.microsoft.com/office/drawing/2016/5/10/chartex" xmlns:cx5="http://schemas.microsoft.com/office/drawing/2016/5/11/chartex" xmlns:cx6="http://schemas.microsoft.com/office/drawing/2016/5/12/chartex" xmlns:cx7="http://schemas.microsoft.com/office/drawing/2016/5/13/chartex" xmlns:cx8="http://schemas.microsoft.com/office/drawing/2016/5/14/chartex" xmlns:mc="http://schemas.openxmlformats.org/markup-compatibility/2006" xmlns:aink="http://schemas.microsoft.com/office/drawing/2016/ink" xmlns:am3d="http://schemas.microsoft.com/office/drawing/2017/model3d" xmlns:o="urn:schemas-microsoft-com:office:office" xmlns:r="http://schemas.openxmlformats.org/officeDocument/2006/relationships" xmlns:m="http://schemas.openxmlformats.org/officeDocument/2006/math" xmlns:v="urn:schemas-microsoft-com:vml" xmlns:wp14="http://schemas.microsoft.com/office/word/2010/wordprocessingDrawing" xmlns:wp="http://schemas.openxmlformats.org/drawingml/2006/wordprocessingDrawing" xmlns:w10="urn:schemas-microsoft-com:office:word" xmlns:w="http://schemas.openxmlformats.org/wordprocessingml/2006/main" xmlns:w14="http://schemas.microsoft.com/office/word/2010/wordml" xmlns:w15="http://schemas.microsoft.com/office/word/2012/wordml" xmlns:w16se="http://schemas.microsoft.com/office/word/2015/wordml/symex" xmlns:wpg="http://schemas.microsoft.com/office/word/2010/wordprocessingGroup" xmlns:wpi="http://schemas.microsoft.com/office/word/2010/wordprocessingInk" xmlns:wne="http://schemas.microsoft.com/office/word/2006/wordml" xmlns:wps="http://schemas.microsoft.com/office/word/2010/wordprocessingShape" mc:Ignorable="w14 w15 w16se wp14">
   <w:footnote w:type="separator" w:id="-1">
     <w:p>
       <w:pPr>
@@ -2990,7 +3106,7 @@
 </file>
 
 <file path=word/header1.xml><?xml version="1.0" encoding="utf-8"?>
-<w:hdr xmlns:wpc="http://schemas.microsoft.com/office/word/2010/wordprocessingCanvas" xmlns:cx="http://schemas.microsoft.com/office/drawing/2014/chartex" xmlns:cx1="http://schemas.microsoft.com/office/drawing/2015/9/8/chartex" xmlns:cx2="http://schemas.microsoft.com/office/drawing/2015/10/21/chartex" xmlns:cx3="http://schemas.microsoft.com/office/drawing/2016/5/9/chartex" xmlns:cx4="http://schemas.microsoft.com/office/drawing/2016/5/10/chartex" xmlns:cx5="http://schemas.microsoft.com/office/drawing/2016/5/11/chartex" xmlns:cx6="http://schemas.microsoft.com/office/drawing/2016/5/12/chartex" xmlns:cx7="http://schemas.microsoft.com/office/drawing/2016/5/13/chartex" xmlns:cx8="http://schemas.microsoft.com/office/drawing/2016/5/14/chartex" xmlns:mc="http://schemas.openxmlformats.org/markup-compatibility/2006" xmlns:aink="http://schemas.microsoft.com/office/drawing/2016/ink" xmlns:am3d="http://schemas.microsoft.com/office/drawing/2017/model3d" xmlns:o="urn:schemas-microsoft-com:office:office" xmlns:r="http://schemas.openxmlformats.org/officeDocument/2006/relationships" xmlns:m="http://schemas.openxmlformats.org/officeDocument/2006/math" xmlns:v="urn:schemas-microsoft-com:vml" xmlns:wp14="http://schemas.microsoft.com/office/word/2010/wordprocessingDrawing" xmlns:wp="http://schemas.openxmlformats.org/drawingml/2006/wordprocessingDrawing" xmlns:w10="urn:schemas-microsoft-com:office:word" xmlns:w="http://schemas.openxmlformats.org/wordprocessingml/2006/main" xmlns:w14="http://schemas.microsoft.com/office/word/2010/wordml" xmlns:w15="http://schemas.microsoft.com/office/word/2012/wordml" xmlns:w16cid="http://schemas.microsoft.com/office/word/2016/wordml/cid" xmlns:w16se="http://schemas.microsoft.com/office/word/2015/wordml/symex" xmlns:wpg="http://schemas.microsoft.com/office/word/2010/wordprocessingGroup" xmlns:wpi="http://schemas.microsoft.com/office/word/2010/wordprocessingInk" xmlns:wne="http://schemas.microsoft.com/office/word/2006/wordml" xmlns:wps="http://schemas.microsoft.com/office/word/2010/wordprocessingShape" mc:Ignorable="w14 w15 w16se w16cid wp14">
+<w:hdr xmlns:wpc="http://schemas.microsoft.com/office/word/2010/wordprocessingCanvas" xmlns:cx="http://schemas.microsoft.com/office/drawing/2014/chartex" xmlns:cx1="http://schemas.microsoft.com/office/drawing/2015/9/8/chartex" xmlns:cx2="http://schemas.microsoft.com/office/drawing/2015/10/21/chartex" xmlns:cx3="http://schemas.microsoft.com/office/drawing/2016/5/9/chartex" xmlns:cx4="http://schemas.microsoft.com/office/drawing/2016/5/10/chartex" xmlns:cx5="http://schemas.microsoft.com/office/drawing/2016/5/11/chartex" xmlns:cx6="http://schemas.microsoft.com/office/drawing/2016/5/12/chartex" xmlns:cx7="http://schemas.microsoft.com/office/drawing/2016/5/13/chartex" xmlns:cx8="http://schemas.microsoft.com/office/drawing/2016/5/14/chartex" xmlns:mc="http://schemas.openxmlformats.org/markup-compatibility/2006" xmlns:aink="http://schemas.microsoft.com/office/drawing/2016/ink" xmlns:am3d="http://schemas.microsoft.com/office/drawing/2017/model3d" xmlns:o="urn:schemas-microsoft-com:office:office" xmlns:r="http://schemas.openxmlformats.org/officeDocument/2006/relationships" xmlns:m="http://schemas.openxmlformats.org/officeDocument/2006/math" xmlns:v="urn:schemas-microsoft-com:vml" xmlns:wp14="http://schemas.microsoft.com/office/word/2010/wordprocessingDrawing" xmlns:wp="http://schemas.openxmlformats.org/drawingml/2006/wordprocessingDrawing" xmlns:w10="urn:schemas-microsoft-com:office:word" xmlns:w="http://schemas.openxmlformats.org/wordprocessingml/2006/main" xmlns:w14="http://schemas.microsoft.com/office/word/2010/wordml" xmlns:w15="http://schemas.microsoft.com/office/word/2012/wordml" xmlns:w16se="http://schemas.microsoft.com/office/word/2015/wordml/symex" xmlns:wpg="http://schemas.microsoft.com/office/word/2010/wordprocessingGroup" xmlns:wpi="http://schemas.microsoft.com/office/word/2010/wordprocessingInk" xmlns:wne="http://schemas.microsoft.com/office/word/2006/wordml" xmlns:wps="http://schemas.microsoft.com/office/word/2010/wordprocessingShape" mc:Ignorable="w14 w15 w16se wp14">
   <w:p>
     <w:pPr>
       <w:pStyle w:val="Header"/>
@@ -3003,7 +3119,7 @@
 </file>
 
 <file path=word/numbering.xml><?xml version="1.0" encoding="utf-8"?>
-<w:numbering xmlns:wpc="http://schemas.microsoft.com/office/word/2010/wordprocessingCanvas" xmlns:cx="http://schemas.microsoft.com/office/drawing/2014/chartex" xmlns:cx1="http://schemas.microsoft.com/office/drawing/2015/9/8/chartex" xmlns:cx2="http://schemas.microsoft.com/office/drawing/2015/10/21/chartex" xmlns:cx3="http://schemas.microsoft.com/office/drawing/2016/5/9/chartex" xmlns:cx4="http://schemas.microsoft.com/office/drawing/2016/5/10/chartex" xmlns:cx5="http://schemas.microsoft.com/office/drawing/2016/5/11/chartex" xmlns:cx6="http://schemas.microsoft.com/office/drawing/2016/5/12/chartex" xmlns:cx7="http://schemas.microsoft.com/office/drawing/2016/5/13/chartex" xmlns:cx8="http://schemas.microsoft.com/office/drawing/2016/5/14/chartex" xmlns:mc="http://schemas.openxmlformats.org/markup-compatibility/2006" xmlns:aink="http://schemas.microsoft.com/office/drawing/2016/ink" xmlns:am3d="http://schemas.microsoft.com/office/drawing/2017/model3d" xmlns:o="urn:schemas-microsoft-com:office:office" xmlns:r="http://schemas.openxmlformats.org/officeDocument/2006/relationships" xmlns:m="http://schemas.openxmlformats.org/officeDocument/2006/math" xmlns:v="urn:schemas-microsoft-com:vml" xmlns:wp14="http://schemas.microsoft.com/office/word/2010/wordprocessingDrawing" xmlns:wp="http://schemas.openxmlformats.org/drawingml/2006/wordprocessingDrawing" xmlns:w10="urn:schemas-microsoft-com:office:word" xmlns:w="http://schemas.openxmlformats.org/wordprocessingml/2006/main" xmlns:w14="http://schemas.microsoft.com/office/word/2010/wordml" xmlns:w15="http://schemas.microsoft.com/office/word/2012/wordml" xmlns:w16cid="http://schemas.microsoft.com/office/word/2016/wordml/cid" xmlns:w16se="http://schemas.microsoft.com/office/word/2015/wordml/symex" xmlns:wpg="http://schemas.microsoft.com/office/word/2010/wordprocessingGroup" xmlns:wpi="http://schemas.microsoft.com/office/word/2010/wordprocessingInk" xmlns:wne="http://schemas.microsoft.com/office/word/2006/wordml" xmlns:wps="http://schemas.microsoft.com/office/word/2010/wordprocessingShape" mc:Ignorable="w14 w15 w16se w16cid wp14">
+<w:numbering xmlns:wpc="http://schemas.microsoft.com/office/word/2010/wordprocessingCanvas" xmlns:cx="http://schemas.microsoft.com/office/drawing/2014/chartex" xmlns:cx1="http://schemas.microsoft.com/office/drawing/2015/9/8/chartex" xmlns:cx2="http://schemas.microsoft.com/office/drawing/2015/10/21/chartex" xmlns:cx3="http://schemas.microsoft.com/office/drawing/2016/5/9/chartex" xmlns:cx4="http://schemas.microsoft.com/office/drawing/2016/5/10/chartex" xmlns:cx5="http://schemas.microsoft.com/office/drawing/2016/5/11/chartex" xmlns:cx6="http://schemas.microsoft.com/office/drawing/2016/5/12/chartex" xmlns:cx7="http://schemas.microsoft.com/office/drawing/2016/5/13/chartex" xmlns:cx8="http://schemas.microsoft.com/office/drawing/2016/5/14/chartex" xmlns:mc="http://schemas.openxmlformats.org/markup-compatibility/2006" xmlns:aink="http://schemas.microsoft.com/office/drawing/2016/ink" xmlns:am3d="http://schemas.microsoft.com/office/drawing/2017/model3d" xmlns:o="urn:schemas-microsoft-com:office:office" xmlns:r="http://schemas.openxmlformats.org/officeDocument/2006/relationships" xmlns:m="http://schemas.openxmlformats.org/officeDocument/2006/math" xmlns:v="urn:schemas-microsoft-com:vml" xmlns:wp14="http://schemas.microsoft.com/office/word/2010/wordprocessingDrawing" xmlns:wp="http://schemas.openxmlformats.org/drawingml/2006/wordprocessingDrawing" xmlns:w10="urn:schemas-microsoft-com:office:word" xmlns:w="http://schemas.openxmlformats.org/wordprocessingml/2006/main" xmlns:w14="http://schemas.microsoft.com/office/word/2010/wordml" xmlns:w15="http://schemas.microsoft.com/office/word/2012/wordml" xmlns:w16se="http://schemas.microsoft.com/office/word/2015/wordml/symex" xmlns:wpg="http://schemas.microsoft.com/office/word/2010/wordprocessingGroup" xmlns:wpi="http://schemas.microsoft.com/office/word/2010/wordprocessingInk" xmlns:wne="http://schemas.microsoft.com/office/word/2006/wordml" xmlns:wps="http://schemas.microsoft.com/office/word/2010/wordprocessingShape" mc:Ignorable="w14 w15 w16se wp14">
   <w:abstractNum w:abstractNumId="0" w15:restartNumberingAfterBreak="0">
     <w:nsid w:val="00916748"/>
     <w:multiLevelType w:val="hybridMultilevel"/>
@@ -4632,7 +4748,7 @@
 </file>
 
 <file path=word/styles.xml><?xml version="1.0" encoding="utf-8"?>
-<w:styles xmlns:mc="http://schemas.openxmlformats.org/markup-compatibility/2006" xmlns:r="http://schemas.openxmlformats.org/officeDocument/2006/relationships" xmlns:w="http://schemas.openxmlformats.org/wordprocessingml/2006/main" xmlns:w14="http://schemas.microsoft.com/office/word/2010/wordml" xmlns:w15="http://schemas.microsoft.com/office/word/2012/wordml" xmlns:w16cid="http://schemas.microsoft.com/office/word/2016/wordml/cid" xmlns:w16se="http://schemas.microsoft.com/office/word/2015/wordml/symex" mc:Ignorable="w14 w15 w16se w16cid">
+<w:styles xmlns:mc="http://schemas.openxmlformats.org/markup-compatibility/2006" xmlns:r="http://schemas.openxmlformats.org/officeDocument/2006/relationships" xmlns:w="http://schemas.openxmlformats.org/wordprocessingml/2006/main" xmlns:w14="http://schemas.microsoft.com/office/word/2010/wordml" xmlns:w15="http://schemas.microsoft.com/office/word/2012/wordml" xmlns:w16se="http://schemas.microsoft.com/office/word/2015/wordml/symex" mc:Ignorable="w14 w15 w16se">
   <w:docDefaults>
     <w:rPrDefault>
       <w:rPr>

</xml_diff>

<commit_message>
Minor proposal changes and bibliography update.
</commit_message>
<xml_diff>
--- a/Proposals/JosephBarber_FinalProject_SecondDraft.docx
+++ b/Proposals/JosephBarber_FinalProject_SecondDraft.docx
@@ -1,6 +1,6 @@
 
 <file path=word/document.xml><?xml version="1.0" encoding="utf-8"?>
-<w:document xmlns:wpc="http://schemas.microsoft.com/office/word/2010/wordprocessingCanvas" xmlns:cx="http://schemas.microsoft.com/office/drawing/2014/chartex" xmlns:cx1="http://schemas.microsoft.com/office/drawing/2015/9/8/chartex" xmlns:cx2="http://schemas.microsoft.com/office/drawing/2015/10/21/chartex" xmlns:cx3="http://schemas.microsoft.com/office/drawing/2016/5/9/chartex" xmlns:cx4="http://schemas.microsoft.com/office/drawing/2016/5/10/chartex" xmlns:cx5="http://schemas.microsoft.com/office/drawing/2016/5/11/chartex" xmlns:cx6="http://schemas.microsoft.com/office/drawing/2016/5/12/chartex" xmlns:cx7="http://schemas.microsoft.com/office/drawing/2016/5/13/chartex" xmlns:cx8="http://schemas.microsoft.com/office/drawing/2016/5/14/chartex" xmlns:mc="http://schemas.openxmlformats.org/markup-compatibility/2006" xmlns:aink="http://schemas.microsoft.com/office/drawing/2016/ink" xmlns:am3d="http://schemas.microsoft.com/office/drawing/2017/model3d" xmlns:o="urn:schemas-microsoft-com:office:office" xmlns:r="http://schemas.openxmlformats.org/officeDocument/2006/relationships" xmlns:m="http://schemas.openxmlformats.org/officeDocument/2006/math" xmlns:v="urn:schemas-microsoft-com:vml" xmlns:wp14="http://schemas.microsoft.com/office/word/2010/wordprocessingDrawing" xmlns:wp="http://schemas.openxmlformats.org/drawingml/2006/wordprocessingDrawing" xmlns:w10="urn:schemas-microsoft-com:office:word" xmlns:w="http://schemas.openxmlformats.org/wordprocessingml/2006/main" xmlns:w14="http://schemas.microsoft.com/office/word/2010/wordml" xmlns:w15="http://schemas.microsoft.com/office/word/2012/wordml" xmlns:w16se="http://schemas.microsoft.com/office/word/2015/wordml/symex" xmlns:wpg="http://schemas.microsoft.com/office/word/2010/wordprocessingGroup" xmlns:wpi="http://schemas.microsoft.com/office/word/2010/wordprocessingInk" xmlns:wne="http://schemas.microsoft.com/office/word/2006/wordml" xmlns:wps="http://schemas.microsoft.com/office/word/2010/wordprocessingShape" mc:Ignorable="w14 w15 w16se wp14">
+<w:document xmlns:wpc="http://schemas.microsoft.com/office/word/2010/wordprocessingCanvas" xmlns:cx="http://schemas.microsoft.com/office/drawing/2014/chartex" xmlns:cx1="http://schemas.microsoft.com/office/drawing/2015/9/8/chartex" xmlns:cx2="http://schemas.microsoft.com/office/drawing/2015/10/21/chartex" xmlns:cx3="http://schemas.microsoft.com/office/drawing/2016/5/9/chartex" xmlns:cx4="http://schemas.microsoft.com/office/drawing/2016/5/10/chartex" xmlns:cx5="http://schemas.microsoft.com/office/drawing/2016/5/11/chartex" xmlns:cx6="http://schemas.microsoft.com/office/drawing/2016/5/12/chartex" xmlns:cx7="http://schemas.microsoft.com/office/drawing/2016/5/13/chartex" xmlns:cx8="http://schemas.microsoft.com/office/drawing/2016/5/14/chartex" xmlns:mc="http://schemas.openxmlformats.org/markup-compatibility/2006" xmlns:aink="http://schemas.microsoft.com/office/drawing/2016/ink" xmlns:am3d="http://schemas.microsoft.com/office/drawing/2017/model3d" xmlns:o="urn:schemas-microsoft-com:office:office" xmlns:r="http://schemas.openxmlformats.org/officeDocument/2006/relationships" xmlns:m="http://schemas.openxmlformats.org/officeDocument/2006/math" xmlns:v="urn:schemas-microsoft-com:vml" xmlns:wp14="http://schemas.microsoft.com/office/word/2010/wordprocessingDrawing" xmlns:wp="http://schemas.openxmlformats.org/drawingml/2006/wordprocessingDrawing" xmlns:w10="urn:schemas-microsoft-com:office:word" xmlns:w="http://schemas.openxmlformats.org/wordprocessingml/2006/main" xmlns:w14="http://schemas.microsoft.com/office/word/2010/wordml" xmlns:w15="http://schemas.microsoft.com/office/word/2012/wordml" xmlns:w16cid="http://schemas.microsoft.com/office/word/2016/wordml/cid" xmlns:w16se="http://schemas.microsoft.com/office/word/2015/wordml/symex" xmlns:wpg="http://schemas.microsoft.com/office/word/2010/wordprocessingGroup" xmlns:wpi="http://schemas.microsoft.com/office/word/2010/wordprocessingInk" xmlns:wne="http://schemas.microsoft.com/office/word/2006/wordml" xmlns:wps="http://schemas.microsoft.com/office/word/2010/wordprocessingShape" mc:Ignorable="w14 w15 w16se w16cid wp14">
   <w:body>
     <w:p>
       <w:r>
@@ -35,6 +35,8 @@
       <w:r>
         <w:t xml:space="preserve"> </w:t>
       </w:r>
+      <w:bookmarkStart w:id="0" w:name="_GoBack"/>
+      <w:bookmarkEnd w:id="0"/>
     </w:p>
     <w:p>
       <w:r>
@@ -65,7 +67,35 @@
     </w:p>
     <w:p>
       <w:r>
-        <w:t>I will be prototyping multiple techniques for procedural city generation. This will include techniques for road generation such as L-systems and template-based generation, techniques for terrain generation such as noise or mid-point displacement, and if time allows it, techniques for procedural building generation such as shape grammars and fractals.</w:t>
+        <w:t xml:space="preserve">To begin with </w:t>
+      </w:r>
+      <w:r>
+        <w:t>I will be prototyping multiple techniques for procedural city generation. This will include techniques for road generation such as L-systems and template-based generation, techniques for terrain generation such as noise or mid-point displacement, and</w:t>
+      </w:r>
+      <w:r>
+        <w:t>,</w:t>
+      </w:r>
+      <w:r>
+        <w:t xml:space="preserve"> if time allows it, techniques for procedural building generation such as shape grammars and fractals.</w:t>
+      </w:r>
+    </w:p>
+    <w:p>
+      <w:r>
+        <w:t xml:space="preserve">After prototyping these </w:t>
+      </w:r>
+      <w:r>
+        <w:t>systems,</w:t>
+      </w:r>
+      <w:r>
+        <w:t xml:space="preserve"> I will pick one method to move forward with and modify / extend upon </w:t>
+      </w:r>
+      <w:proofErr w:type="gramStart"/>
+      <w:r>
+        <w:t>in order to</w:t>
+      </w:r>
+      <w:proofErr w:type="gramEnd"/>
+      <w:r>
+        <w:t xml:space="preserve"> improve the method and implementation.</w:t>
       </w:r>
     </w:p>
     <w:p>
@@ -78,13 +108,25 @@
     </w:p>
     <w:p>
       <w:r>
-        <w:t>Previously I have worked with some procedural algorithms for dungeon generation in a dungeon crawler game and found this to be fantastic</w:t>
+        <w:t>Previously I have worked with some procedural algorithms for dungeon generation in a dungeon crawler game and found this to be</w:t>
+      </w:r>
+      <w:r>
+        <w:t xml:space="preserve"> a</w:t>
+      </w:r>
+      <w:r>
+        <w:t xml:space="preserve"> fantastic</w:t>
+      </w:r>
+      <w:r>
+        <w:t xml:space="preserve"> approach to building the levels</w:t>
       </w:r>
       <w:r>
         <w:t>, i</w:t>
       </w:r>
       <w:r>
-        <w:t>t allows for more re-playability as the game will be different every time it’s played. I’</w:t>
+        <w:t>t allowed</w:t>
+      </w:r>
+      <w:r>
+        <w:t xml:space="preserve"> for more re-playability as the game will be different every time it’s played. I’</w:t>
       </w:r>
       <w:r>
         <w:t>m interested in further researching procedural generation techniques and this project allows me to do so.</w:t>
@@ -101,7 +143,7 @@
         <w:t xml:space="preserve"> whether using rules and restrictions can control the output of procedurally generated content in such a way that the output is both reali</w:t>
       </w:r>
       <w:r>
-        <w:t>stic and suitable for gameplay, and research whether the use of global bounds and local constraints creates makes this a more viable approach to creating large and diverse cities when compared to manually creating levels.</w:t>
+        <w:t>stic and suitable for gameplay, and research whether the use of global bounds and local constraints makes this a more viable approach to creating large and diverse cities when compared to manually creating levels.</w:t>
       </w:r>
       <w:r>
         <w:t xml:space="preserve"> </w:t>
@@ -127,19 +169,35 @@
     </w:p>
     <w:p>
       <w:r>
-        <w:t xml:space="preserve">Algorithms such as Drunkard walk are fully-random methods of procedurally generating content, however, fully-random methods such as these have little-to-no rules or condition checks in place, and therefore are not well suited for making realistic and believable worlds, and does not ensure that they are appropriate for gameplay. This project allows me to demonstrate the ability to restrict and control the random elements in such a way that the content is created sensibly and a realistic output is created. </w:t>
+        <w:t xml:space="preserve">Algorithms such as Drunkard walk are fully-random methods of procedurally generating content, however, fully-random methods such as these have little-to-no rules or condition checks in place, </w:t>
+      </w:r>
+      <w:r>
+        <w:t>this means that they are not well suited for making realistic and believable worlds, nor do they ensure that they are appropriate for gameplay.</w:t>
+      </w:r>
+      <w:r>
+        <w:t xml:space="preserve"> This project allows me to demonstrate the ability to restrict and control the random elements in such a way that the content is created </w:t>
+      </w:r>
+      <w:r>
+        <w:t>sensibly,</w:t>
+      </w:r>
+      <w:r>
+        <w:t xml:space="preserve"> and a realistic output is created. </w:t>
       </w:r>
     </w:p>
     <w:p>
       <w:r>
-        <w:t>I’ll be demonstrating my ability to pick up, learn and use new systems and methodologies, ability to problem solve and ability to work with C++, these are all valued skills in many job listings I have researched.</w:t>
+        <w:t>I’ll also be demonstrating my ability to research, pick up and learn new systems and methodologies, ability to problem solve and ability to work with C++. These are all valued skills in many job listings I have researched.</w:t>
       </w:r>
     </w:p>
+    <w:p/>
+    <w:p/>
+    <w:p/>
     <w:p>
       <w:r>
         <w:rPr>
           <w:u w:val="single"/>
         </w:rPr>
+        <w:lastRenderedPageBreak/>
         <w:t>Examples of specific organisations and/or jobs in the relevant industry sector in which these specialist skills will be of value:</w:t>
       </w:r>
     </w:p>
@@ -273,12 +331,6 @@
                   <w:rStyle w:val="Hyperlink"/>
                 </w:rPr>
                 <w:br/>
-              </w:r>
-              <w:r>
-                <w:rPr>
-                  <w:rStyle w:val="Hyperlink"/>
-                </w:rPr>
-                <w:lastRenderedPageBreak/>
                 <w:t>AAA-games-studio-Job-North-</w:t>
               </w:r>
               <w:r>
@@ -303,7 +355,6 @@
           <w:p>
             <w:proofErr w:type="spellStart"/>
             <w:r>
-              <w:lastRenderedPageBreak/>
               <w:t>Utswo</w:t>
             </w:r>
             <w:proofErr w:type="spellEnd"/>
@@ -803,6 +854,7 @@
         <w:rPr>
           <w:u w:val="single"/>
         </w:rPr>
+        <w:lastRenderedPageBreak/>
         <w:t>Diversity of the generated city:</w:t>
       </w:r>
     </w:p>
@@ -853,7 +905,6 @@
         <w:rPr>
           <w:b/>
         </w:rPr>
-        <w:lastRenderedPageBreak/>
         <w:t>Project timeline and Milestone deliverables</w:t>
       </w:r>
     </w:p>
@@ -1655,6 +1706,7 @@
           </w:tcPr>
           <w:p>
             <w:r>
+              <w:lastRenderedPageBreak/>
               <w:t>February 12</w:t>
             </w:r>
           </w:p>
@@ -1899,7 +1951,6 @@
               <w:rPr>
                 <w:i/>
               </w:rPr>
-              <w:lastRenderedPageBreak/>
               <w:t>(Code and implementation polish)</w:t>
             </w:r>
           </w:p>
@@ -1912,7 +1963,6 @@
           </w:tcPr>
           <w:p>
             <w:r>
-              <w:lastRenderedPageBreak/>
               <w:t>April 2</w:t>
             </w:r>
           </w:p>
@@ -2164,6 +2214,54 @@
             <w:tcW w:w="3679" w:type="dxa"/>
           </w:tcPr>
           <w:p>
+            <w:r>
+              <w:t xml:space="preserve">Chen G. </w:t>
+            </w:r>
+            <w:proofErr w:type="spellStart"/>
+            <w:r>
+              <w:t>Esch</w:t>
+            </w:r>
+            <w:proofErr w:type="spellEnd"/>
+            <w:r>
+              <w:t xml:space="preserve"> G. Wonka P. Mueller P. Zhang E. (2008). "Interactive Procedural Street </w:t>
+            </w:r>
+            <w:proofErr w:type="spellStart"/>
+            <w:r>
+              <w:t>Modeling</w:t>
+            </w:r>
+            <w:proofErr w:type="spellEnd"/>
+            <w:r>
+              <w:t>" In Proceedings of SIGGRAPH 2008. ACM Trans. Graph. Article 103: 1-10.</w:t>
+            </w:r>
+          </w:p>
+        </w:tc>
+        <w:tc>
+          <w:tcPr>
+            <w:tcW w:w="4799" w:type="dxa"/>
+          </w:tcPr>
+          <w:p>
+            <w:r>
+              <w:t>This paper discusses the use of tensor fields and focuses more on user interactivity. It talks about a system which creates a tensor graph and allows the user to edit/adjust this graph to edit the generated city.</w:t>
+            </w:r>
+          </w:p>
+        </w:tc>
+      </w:tr>
+      <w:tr>
+        <w:tc>
+          <w:tcPr>
+            <w:tcW w:w="538" w:type="dxa"/>
+          </w:tcPr>
+          <w:p>
+            <w:r>
+              <w:t>3</w:t>
+            </w:r>
+          </w:p>
+        </w:tc>
+        <w:tc>
+          <w:tcPr>
+            <w:tcW w:w="3679" w:type="dxa"/>
+          </w:tcPr>
+          <w:p>
             <w:proofErr w:type="spellStart"/>
             <w:r>
               <w:t>Eppstein</w:t>
@@ -2222,7 +2320,7 @@
           </w:tcPr>
           <w:p>
             <w:r>
-              <w:t>3</w:t>
+              <w:t>4</w:t>
             </w:r>
           </w:p>
         </w:tc>
@@ -2282,7 +2380,7 @@
           </w:tcPr>
           <w:p>
             <w:r>
-              <w:t>4</w:t>
+              <w:t>5</w:t>
             </w:r>
           </w:p>
         </w:tc>
@@ -2292,23 +2390,16 @@
           </w:tcPr>
           <w:p>
             <w:r>
-              <w:t xml:space="preserve">Chen G. </w:t>
-            </w:r>
-            <w:proofErr w:type="spellStart"/>
-            <w:r>
-              <w:t>Esch</w:t>
-            </w:r>
-            <w:proofErr w:type="spellEnd"/>
-            <w:r>
-              <w:t xml:space="preserve"> G. Wonka P. Mueller P. Zhang E. (2008). "Interactive Procedural Street </w:t>
-            </w:r>
-            <w:proofErr w:type="spellStart"/>
-            <w:r>
-              <w:t>Modeling</w:t>
-            </w:r>
-            <w:proofErr w:type="spellEnd"/>
-            <w:r>
-              <w:t>" In Proceedings of SIGGRAPH 2008. ACM Trans. Graph. Article 103: 1-10.</w:t>
+              <w:t xml:space="preserve">Goldman, R.  Schaefer, S and Ju, T. (2004). Turtle geometry in computer graphics and computer-aided design. </w:t>
+            </w:r>
+            <w:r>
+              <w:rPr>
+                <w:i/>
+              </w:rPr>
+              <w:t>Computer Aided Design</w:t>
+            </w:r>
+            <w:r>
+              <w:t xml:space="preserve"> 36(14), pp.1471-1482</w:t>
             </w:r>
           </w:p>
         </w:tc>
@@ -2318,13 +2409,7 @@
           </w:tcPr>
           <w:p>
             <w:r>
-              <w:t xml:space="preserve">This paper discusses the use of tensor fields and focuses more on user interactivity. It talks about a system which creates a tensor graph and allows the user to edit/adjust this </w:t>
-            </w:r>
-            <w:r>
-              <w:t xml:space="preserve">graph </w:t>
-            </w:r>
-            <w:r>
-              <w:t>to edit the generated city.</w:t>
+              <w:t xml:space="preserve">This paper discusses and over views the turtle graphics system, implementations of turtle graphics are often used alongside L-systems to visualise procedurally generated content. </w:t>
             </w:r>
           </w:p>
         </w:tc>
@@ -2336,7 +2421,7 @@
           </w:tcPr>
           <w:p>
             <w:r>
-              <w:t>5</w:t>
+              <w:t>6</w:t>
             </w:r>
           </w:p>
         </w:tc>
@@ -2345,16 +2430,82 @@
             <w:tcW w:w="3679" w:type="dxa"/>
           </w:tcPr>
           <w:p>
-            <w:r>
-              <w:t xml:space="preserve">Kelly, G. </w:t>
-            </w:r>
             <w:proofErr w:type="spellStart"/>
             <w:r>
-              <w:t>Mccave</w:t>
+              <w:t>Greuter</w:t>
             </w:r>
             <w:proofErr w:type="spellEnd"/>
             <w:r>
-              <w:t>, H. (2006). "A Survey of Procedural Techniques for City Generation". In *ITB Journal, No. 14*.</w:t>
+              <w:t xml:space="preserve">, S. Parker, J. Stewart, N. Leach, G. (2003). "Real-time procedural generation of 'pseudo </w:t>
+            </w:r>
+            <w:r>
+              <w:lastRenderedPageBreak/>
+              <w:t xml:space="preserve">infinite' cities". In </w:t>
+            </w:r>
+            <w:r>
+              <w:rPr>
+                <w:i/>
+              </w:rPr>
+              <w:t xml:space="preserve">Proceedings of the 1st international conference on Computer graphics and interactive techniques in </w:t>
+            </w:r>
+            <w:proofErr w:type="spellStart"/>
+            <w:r>
+              <w:rPr>
+                <w:i/>
+              </w:rPr>
+              <w:t>Astralasia</w:t>
+            </w:r>
+            <w:proofErr w:type="spellEnd"/>
+            <w:r>
+              <w:rPr>
+                <w:i/>
+              </w:rPr>
+              <w:t xml:space="preserve"> a</w:t>
+            </w:r>
+            <w:r>
+              <w:rPr>
+                <w:i/>
+              </w:rPr>
+              <w:t xml:space="preserve">nd </w:t>
+            </w:r>
+            <w:proofErr w:type="gramStart"/>
+            <w:r>
+              <w:rPr>
+                <w:i/>
+              </w:rPr>
+              <w:t>South East</w:t>
+            </w:r>
+            <w:proofErr w:type="gramEnd"/>
+            <w:r>
+              <w:rPr>
+                <w:i/>
+              </w:rPr>
+              <w:t xml:space="preserve"> Asia</w:t>
+            </w:r>
+            <w:r>
+              <w:rPr>
+                <w:i/>
+              </w:rPr>
+              <w:t xml:space="preserve"> </w:t>
+            </w:r>
+            <w:r>
+              <w:t xml:space="preserve">(GRAPHITE '03) </w:t>
+            </w:r>
+            <w:proofErr w:type="spellStart"/>
+            <w:r>
+              <w:t>Acm</w:t>
+            </w:r>
+            <w:proofErr w:type="spellEnd"/>
+            <w:r>
+              <w:t xml:space="preserve">, New York, </w:t>
+            </w:r>
+            <w:proofErr w:type="spellStart"/>
+            <w:r>
+              <w:t>Ny</w:t>
+            </w:r>
+            <w:proofErr w:type="spellEnd"/>
+            <w:r>
+              <w:t>, USA, 87 - ff.</w:t>
             </w:r>
           </w:p>
         </w:tc>
@@ -2364,7 +2515,12 @@
           </w:tcPr>
           <w:p>
             <w:r>
-              <w:t>This paper starts by introducing multiple procedural techniques such as fractal, l-systems and noise. It goes on to evaluate these techniques in city generation based on criteria such as realism, scale, input, efficiency, etc.</w:t>
+              <w:lastRenderedPageBreak/>
+              <w:t xml:space="preserve">This paper focuses on creating cities with a diverse range of buildings, and thus focuses on building generation and not generating the city layout. It </w:t>
+            </w:r>
+            <w:r>
+              <w:lastRenderedPageBreak/>
+              <w:t>proposes a method of building generation by splitting the city up into cells and using a hash function to create a number for each cell to be used as seed. This seed determines the properties of the buildings in the cell (number of floors, height, number of shapes, etc). The building is created by creating and placing several shapes together within the confined space of the building and then extruding each shape to the height of a specific floor. This creates a diverse range of buildings.</w:t>
             </w:r>
           </w:p>
         </w:tc>
@@ -2376,7 +2532,8 @@
           </w:tcPr>
           <w:p>
             <w:r>
-              <w:t>6</w:t>
+              <w:lastRenderedPageBreak/>
+              <w:t>7</w:t>
             </w:r>
           </w:p>
         </w:tc>
@@ -2449,7 +2606,7 @@
           </w:tcPr>
           <w:p>
             <w:r>
-              <w:t>7</w:t>
+              <w:t>8</w:t>
             </w:r>
           </w:p>
         </w:tc>
@@ -2494,7 +2651,6 @@
               <w:br/>
             </w:r>
             <w:r>
-              <w:lastRenderedPageBreak/>
               <w:t>/</w:t>
             </w:r>
             <w:proofErr w:type="spellStart"/>
@@ -2535,12 +2691,7 @@
           </w:tcPr>
           <w:p>
             <w:r>
-              <w:lastRenderedPageBreak/>
-              <w:t xml:space="preserve">This paper talks about some techniques used for city generation such as L-systems, however this paper is useful to me as it talks about terrain generation; it takes grey scaled maps or contour </w:t>
-            </w:r>
-            <w:r>
-              <w:lastRenderedPageBreak/>
-              <w:t xml:space="preserve">maps as input and it uses these to create its own heightmap and can use this to create its own terrain. This is useful for me as I can use these techniques to find out where water will be in the world, and can also use these same techniques and treat them as a population density map which will define where my major roads are placed.  </w:t>
+              <w:t>This paper talks about some techniques used for city generation such as L-systems, however this paper is useful to me as it talks about terrain generation; it takes grey scaled maps or contour maps as input and it uses these to create its own heightmap and can use this to create its own terrain. This is useful for me as I can use these techniques to find out where water will be in the world, and can also use these same techniques and treat them as a population density map which will define where my major roads are placed.</w:t>
             </w:r>
           </w:p>
         </w:tc>
@@ -2552,8 +2703,7 @@
           </w:tcPr>
           <w:p>
             <w:r>
-              <w:lastRenderedPageBreak/>
-              <w:t>8</w:t>
+              <w:t>9</w:t>
             </w:r>
           </w:p>
         </w:tc>
@@ -2562,19 +2712,23 @@
             <w:tcW w:w="3679" w:type="dxa"/>
           </w:tcPr>
           <w:p>
-            <w:proofErr w:type="spellStart"/>
-            <w:r>
-              <w:t>Martek</w:t>
-            </w:r>
-            <w:proofErr w:type="spellEnd"/>
-            <w:r>
-              <w:t>, C. (2012). "Procedural generation of road networks for lar</w:t>
-            </w:r>
-            <w:r>
-              <w:t>g</w:t>
-            </w:r>
-            <w:r>
-              <w:t>e virtual environments." Rochester Institute of Technology.</w:t>
+            <w:r>
+              <w:t>Kelly, G and McCab</w:t>
+            </w:r>
+            <w:r>
+              <w:t>e, H. (2006). "A Survey of Procedural Techniques for City Gener</w:t>
+            </w:r>
+            <w:r>
+              <w:t xml:space="preserve">ation". In </w:t>
+            </w:r>
+            <w:r>
+              <w:rPr>
+                <w:i/>
+              </w:rPr>
+              <w:t>ITB Journal, No. 14</w:t>
+            </w:r>
+            <w:r>
+              <w:t>.</w:t>
             </w:r>
           </w:p>
         </w:tc>
@@ -2584,7 +2738,7 @@
           </w:tcPr>
           <w:p>
             <w:r>
-              <w:t>This paper proposes some new techniques for procedural road generation. It uses population data and places points on the highest populated areas, it makes connections between these points using a minimum spanning tree and then creates the connections using an A* implementation that uses elevation as a cost.</w:t>
+              <w:t>This paper starts by introducing multiple procedural techniques such as fractal, l-systems and noise. It goes on to evaluate these techniques in city generation based on criteria such as realism, scale, input, efficiency, etc.</w:t>
             </w:r>
           </w:p>
         </w:tc>
@@ -2596,7 +2750,7 @@
           </w:tcPr>
           <w:p>
             <w:r>
-              <w:t>9</w:t>
+              <w:t>10</w:t>
             </w:r>
           </w:p>
         </w:tc>
@@ -2606,7 +2760,104 @@
           </w:tcPr>
           <w:p>
             <w:r>
-              <w:t xml:space="preserve">Martz, P. (1997). *Generating Random Fractal Terrain*. [Online] 1997. Available Online: </w:t>
+              <w:t xml:space="preserve">Kelly G and McCabe H. (2006). “Interactive generation of cities for real-time applications” In Proceedings of </w:t>
+            </w:r>
+            <w:proofErr w:type="spellStart"/>
+            <w:r>
+              <w:rPr>
+                <w:i/>
+              </w:rPr>
+              <w:t>Siggraph</w:t>
+            </w:r>
+            <w:proofErr w:type="spellEnd"/>
+            <w:r>
+              <w:rPr>
+                <w:i/>
+              </w:rPr>
+              <w:t xml:space="preserve"> ’06 ACM SIGGRAPH 2006 Research Posters</w:t>
+            </w:r>
+            <w:r>
+              <w:t xml:space="preserve"> – SIGGRAPH ’06.</w:t>
+            </w:r>
+          </w:p>
+        </w:tc>
+        <w:tc>
+          <w:tcPr>
+            <w:tcW w:w="4799" w:type="dxa"/>
+          </w:tcPr>
+          <w:p/>
+        </w:tc>
+      </w:tr>
+      <w:tr>
+        <w:tc>
+          <w:tcPr>
+            <w:tcW w:w="538" w:type="dxa"/>
+          </w:tcPr>
+          <w:p>
+            <w:r>
+              <w:t>11</w:t>
+            </w:r>
+          </w:p>
+        </w:tc>
+        <w:tc>
+          <w:tcPr>
+            <w:tcW w:w="3679" w:type="dxa"/>
+          </w:tcPr>
+          <w:p>
+            <w:proofErr w:type="spellStart"/>
+            <w:r>
+              <w:t>Martek</w:t>
+            </w:r>
+            <w:proofErr w:type="spellEnd"/>
+            <w:r>
+              <w:t>, C. (2012). "Procedural generation of road networks for lar</w:t>
+            </w:r>
+            <w:r>
+              <w:t>g</w:t>
+            </w:r>
+            <w:r>
+              <w:t>e virtual environments." Rochester Institute of Technology.</w:t>
+            </w:r>
+          </w:p>
+        </w:tc>
+        <w:tc>
+          <w:tcPr>
+            <w:tcW w:w="4799" w:type="dxa"/>
+          </w:tcPr>
+          <w:p>
+            <w:r>
+              <w:t>This paper proposes some new techniques for procedural road generation. It uses population data and places points on the highest populated areas, it makes connections between these points using a minimum spanning tree and then creates the connections using an A* implementation that uses elevation as a cost.</w:t>
+            </w:r>
+          </w:p>
+        </w:tc>
+      </w:tr>
+      <w:tr>
+        <w:tc>
+          <w:tcPr>
+            <w:tcW w:w="538" w:type="dxa"/>
+          </w:tcPr>
+          <w:p>
+            <w:r>
+              <w:t>12</w:t>
+            </w:r>
+          </w:p>
+        </w:tc>
+        <w:tc>
+          <w:tcPr>
+            <w:tcW w:w="3679" w:type="dxa"/>
+          </w:tcPr>
+          <w:p>
+            <w:r>
+              <w:t xml:space="preserve">Martz, P. (1997). </w:t>
+            </w:r>
+            <w:r>
+              <w:rPr>
+                <w:i/>
+              </w:rPr>
+              <w:t>Generating Random Fractal Terrain</w:t>
+            </w:r>
+            <w:r>
+              <w:t xml:space="preserve">. [Online] 1997. Available Online: </w:t>
             </w:r>
             <w:hyperlink r:id="rId17" w:history="1">
               <w:r>
@@ -2642,7 +2893,8 @@
           </w:tcPr>
           <w:p>
             <w:r>
-              <w:t>10</w:t>
+              <w:lastRenderedPageBreak/>
+              <w:t>13</w:t>
             </w:r>
           </w:p>
         </w:tc>
@@ -2652,41 +2904,44 @@
           </w:tcPr>
           <w:p>
             <w:r>
-              <w:t xml:space="preserve">Muller, P. Wonka, P. </w:t>
+              <w:t xml:space="preserve">Muller, P and Parish, Y, I, H. </w:t>
+            </w:r>
+            <w:r>
+              <w:t xml:space="preserve">(2001). "Procedural </w:t>
             </w:r>
             <w:proofErr w:type="spellStart"/>
             <w:r>
-              <w:t>Haegler</w:t>
+              <w:t>modeling</w:t>
             </w:r>
             <w:proofErr w:type="spellEnd"/>
             <w:r>
-              <w:t xml:space="preserve">, S. Ulmer, A. Goo, L, V. (2006). "Procedural </w:t>
+              <w:t xml:space="preserve"> of cities". In Proceedings of the 28th annual conference on Computer graphics and interactive techniques (SIGGRAPH '01). </w:t>
             </w:r>
             <w:proofErr w:type="spellStart"/>
             <w:r>
-              <w:t>modeling</w:t>
+              <w:t>Acm</w:t>
             </w:r>
             <w:proofErr w:type="spellEnd"/>
             <w:r>
-              <w:t xml:space="preserve"> of buildings" In Proceedings of SIGGRAPH 06' ACM SIGGRAPH 2006. </w:t>
+              <w:t>, New York, NY, USA, 301 - 308.</w:t>
+            </w:r>
+          </w:p>
+        </w:tc>
+        <w:tc>
+          <w:tcPr>
+            <w:tcW w:w="4799" w:type="dxa"/>
+          </w:tcPr>
+          <w:p>
+            <w:r>
+              <w:t xml:space="preserve">In this paper, the authors present </w:t>
             </w:r>
             <w:proofErr w:type="spellStart"/>
             <w:r>
-              <w:t>Acm</w:t>
+              <w:t>CityEngine</w:t>
             </w:r>
             <w:proofErr w:type="spellEnd"/>
             <w:r>
-              <w:t>, New York, NY, USA, 614 - 623.</w:t>
-            </w:r>
-          </w:p>
-        </w:tc>
-        <w:tc>
-          <w:tcPr>
-            <w:tcW w:w="4799" w:type="dxa"/>
-          </w:tcPr>
-          <w:p>
-            <w:r>
-              <w:t>This paper focuses on the procedural modelling and texturing of buildings. It talks about the use of shape grammars in procedural building creation. When it comes to procedural texturing, it talks about using occlusion for checking for intersections between shapes and then uses snapping to avoid texturing errors that previous procedural texturing methods have faced such as having a window placed where an intersection of the building occurs.</w:t>
+              <w:t xml:space="preserve"> which is a system capable of procedurally generating cities using user-controlled input data such as height maps and population density maps. They talk about using L-Systems and road patterns for creating the city layout and go on to talking about procedural building geometry (buildings) and textures.</w:t>
             </w:r>
           </w:p>
         </w:tc>
@@ -2698,7 +2953,7 @@
           </w:tcPr>
           <w:p>
             <w:r>
-              <w:t>11</w:t>
+              <w:t>14</w:t>
             </w:r>
           </w:p>
         </w:tc>
@@ -2708,15 +2963,23 @@
           </w:tcPr>
           <w:p>
             <w:r>
-              <w:t xml:space="preserve">Parish, Y, I, H. Muller, Pascal. (2001). "Procedural </w:t>
+              <w:t xml:space="preserve">Muller, P. Wonka, P. </w:t>
             </w:r>
             <w:proofErr w:type="spellStart"/>
             <w:r>
+              <w:t>Haegler</w:t>
+            </w:r>
+            <w:proofErr w:type="spellEnd"/>
+            <w:r>
+              <w:t xml:space="preserve">, S. Ulmer, A. Goo, L, V. (2006). "Procedural </w:t>
+            </w:r>
+            <w:proofErr w:type="spellStart"/>
+            <w:r>
               <w:t>modeling</w:t>
             </w:r>
             <w:proofErr w:type="spellEnd"/>
             <w:r>
-              <w:t xml:space="preserve"> of cities". In Proceedings of the 28th annual conference on Computer graphics and interactive techniques (SIGGRAPH '01). </w:t>
+              <w:t xml:space="preserve"> of buildings" In Proceedings of SIGGRAPH 06' ACM SIGGRAPH 2006. </w:t>
             </w:r>
             <w:proofErr w:type="spellStart"/>
             <w:r>
@@ -2724,7 +2987,7 @@
             </w:r>
             <w:proofErr w:type="spellEnd"/>
             <w:r>
-              <w:t>, New York, NY, USA, 301 - 308.</w:t>
+              <w:t>, New York, NY, USA, 614 - 623.</w:t>
             </w:r>
           </w:p>
         </w:tc>
@@ -2734,15 +2997,7 @@
           </w:tcPr>
           <w:p>
             <w:r>
-              <w:t xml:space="preserve">In this paper, the authors present </w:t>
-            </w:r>
-            <w:proofErr w:type="spellStart"/>
-            <w:r>
-              <w:t>CityEngine</w:t>
-            </w:r>
-            <w:proofErr w:type="spellEnd"/>
-            <w:r>
-              <w:t xml:space="preserve"> which is a system capable of procedurally generating cities using user-controlled input data such as height maps and population density maps. They talk about using L-Systems and road patterns for creating the city layout and go on to talking about procedural building geometry (buildings) and textures.</w:t>
+              <w:t>This paper focuses on the procedural modelling and texturing of buildings. It talks about the use of shape grammars in procedural building creation. When it comes to procedural texturing, it talks about using occlusion for checking for intersections between shapes and then uses snapping to avoid texturing errors that previous procedural texturing methods have faced such as having a window placed where an intersection of the building occurs.</w:t>
             </w:r>
           </w:p>
         </w:tc>
@@ -2754,7 +3009,7 @@
           </w:tcPr>
           <w:p>
             <w:r>
-              <w:t>12</w:t>
+              <w:t>15</w:t>
             </w:r>
           </w:p>
         </w:tc>
@@ -2794,6 +3049,9 @@
             <w:tcW w:w="4799" w:type="dxa"/>
           </w:tcPr>
           <w:p>
+            <w:r>
+              <w:t xml:space="preserve">  </w:t>
+            </w:r>
             <w:r>
               <w:t>The beginning chapters of this book explain many techniques of procedural generation useful to city generation including Re-writing systems, fractals, L-systems and Bracketed L-systems</w:t>
             </w:r>
@@ -2807,7 +3065,7 @@
           </w:tcPr>
           <w:p>
             <w:r>
-              <w:t>13</w:t>
+              <w:t>16</w:t>
             </w:r>
           </w:p>
         </w:tc>
@@ -2850,16 +3108,8 @@
           </w:tcPr>
           <w:p>
             <w:r>
-              <w:t xml:space="preserve">This page </w:t>
-            </w:r>
-            <w:r>
-              <w:t xml:space="preserve">covers </w:t>
-            </w:r>
-            <w:r>
-              <w:t>the Breadth First search, Dijkstra and A* path finding algorithms. A* is a path finding technique I will be using for road generation of an MST to follow the path of least elevation.</w:t>
-            </w:r>
-            <w:bookmarkStart w:id="0" w:name="_GoBack"/>
-            <w:bookmarkEnd w:id="0"/>
+              <w:t>This page covers the Breadth First search, Dijkstra and A* path finding algorithms. A* is a path finding technique I will be using for road generation of an MST to follow the path of least elevation.</w:t>
+            </w:r>
           </w:p>
         </w:tc>
       </w:tr>
@@ -2870,7 +3120,7 @@
           </w:tcPr>
           <w:p>
             <w:r>
-              <w:t>14</w:t>
+              <w:t>17</w:t>
             </w:r>
           </w:p>
         </w:tc>
@@ -2892,7 +3142,6 @@
             </w:r>
             <w:proofErr w:type="spellStart"/>
             <w:r>
-              <w:lastRenderedPageBreak/>
               <w:t>modeling</w:t>
             </w:r>
             <w:proofErr w:type="spellEnd"/>
@@ -2930,114 +3179,7 @@
           </w:tcPr>
           <w:p>
             <w:r>
-              <w:lastRenderedPageBreak/>
-              <w:t xml:space="preserve">This paper talks about various road-templates such as population-based, raster and radial which are used in template-based generation. It explains </w:t>
-            </w:r>
-            <w:r>
-              <w:lastRenderedPageBreak/>
-              <w:t>each of these templates and goes onwards to talk about validity control in the creation of major and minor roads.</w:t>
-            </w:r>
-          </w:p>
-        </w:tc>
-      </w:tr>
-      <w:tr>
-        <w:tc>
-          <w:tcPr>
-            <w:tcW w:w="538" w:type="dxa"/>
-          </w:tcPr>
-          <w:p>
-            <w:r>
-              <w:t>15</w:t>
-            </w:r>
-          </w:p>
-        </w:tc>
-        <w:tc>
-          <w:tcPr>
-            <w:tcW w:w="3679" w:type="dxa"/>
-          </w:tcPr>
-          <w:p>
-            <w:proofErr w:type="spellStart"/>
-            <w:r>
-              <w:t>Greuter</w:t>
-            </w:r>
-            <w:proofErr w:type="spellEnd"/>
-            <w:r>
-              <w:t xml:space="preserve">, S. Parker, J. Stewart, N. Leach, G. (2003). "Real-time procedural generation of 'pseudo infinite' cities". In </w:t>
-            </w:r>
-            <w:r>
-              <w:rPr>
-                <w:i/>
-              </w:rPr>
-              <w:t xml:space="preserve">Proceedings of the 1st international conference on Computer graphics and interactive techniques in </w:t>
-            </w:r>
-            <w:proofErr w:type="spellStart"/>
-            <w:r>
-              <w:rPr>
-                <w:i/>
-              </w:rPr>
-              <w:t>Astralasia</w:t>
-            </w:r>
-            <w:proofErr w:type="spellEnd"/>
-            <w:r>
-              <w:rPr>
-                <w:i/>
-              </w:rPr>
-              <w:t xml:space="preserve"> a</w:t>
-            </w:r>
-            <w:r>
-              <w:rPr>
-                <w:i/>
-              </w:rPr>
-              <w:t xml:space="preserve">nd </w:t>
-            </w:r>
-            <w:proofErr w:type="gramStart"/>
-            <w:r>
-              <w:rPr>
-                <w:i/>
-              </w:rPr>
-              <w:t>South East</w:t>
-            </w:r>
-            <w:proofErr w:type="gramEnd"/>
-            <w:r>
-              <w:rPr>
-                <w:i/>
-              </w:rPr>
-              <w:t xml:space="preserve"> Asia</w:t>
-            </w:r>
-            <w:r>
-              <w:rPr>
-                <w:i/>
-              </w:rPr>
-              <w:t xml:space="preserve"> </w:t>
-            </w:r>
-            <w:r>
-              <w:t xml:space="preserve">(GRAPHITE '03) </w:t>
-            </w:r>
-            <w:proofErr w:type="spellStart"/>
-            <w:r>
-              <w:t>Acm</w:t>
-            </w:r>
-            <w:proofErr w:type="spellEnd"/>
-            <w:r>
-              <w:t xml:space="preserve">, New York, </w:t>
-            </w:r>
-            <w:proofErr w:type="spellStart"/>
-            <w:r>
-              <w:t>Ny</w:t>
-            </w:r>
-            <w:proofErr w:type="spellEnd"/>
-            <w:r>
-              <w:t>, USA, 87 - ff.</w:t>
-            </w:r>
-          </w:p>
-        </w:tc>
-        <w:tc>
-          <w:tcPr>
-            <w:tcW w:w="4799" w:type="dxa"/>
-          </w:tcPr>
-          <w:p>
-            <w:r>
-              <w:t>This paper focuses on creating cities with a diverse range of buildings, and thus focuses on building generation and not generating the city layout. It proposes a method of building generation by splitting the city up into cells and using a hash function to create a number for each cell to be used as seed. This seed determines the properties of the buildings in the cell (number of floors, height, number of shapes, etc). The building is created by creating and placing several shapes together within the confined space of the building and then extruding each shape to the height of a specific floor. This creates a diverse range of buildings.</w:t>
+              <w:t>This paper talks about various road-templates such as population-based, raster and radial which are used in template-based generation. It explains each of these templates and goes onwards to talk about validity control in the creation of major and minor roads.</w:t>
             </w:r>
           </w:p>
         </w:tc>
@@ -3056,7 +3198,7 @@
 </file>
 
 <file path=word/endnotes.xml><?xml version="1.0" encoding="utf-8"?>
-<w:endnotes xmlns:wpc="http://schemas.microsoft.com/office/word/2010/wordprocessingCanvas" xmlns:cx="http://schemas.microsoft.com/office/drawing/2014/chartex" xmlns:cx1="http://schemas.microsoft.com/office/drawing/2015/9/8/chartex" xmlns:cx2="http://schemas.microsoft.com/office/drawing/2015/10/21/chartex" xmlns:cx3="http://schemas.microsoft.com/office/drawing/2016/5/9/chartex" xmlns:cx4="http://schemas.microsoft.com/office/drawing/2016/5/10/chartex" xmlns:cx5="http://schemas.microsoft.com/office/drawing/2016/5/11/chartex" xmlns:cx6="http://schemas.microsoft.com/office/drawing/2016/5/12/chartex" xmlns:cx7="http://schemas.microsoft.com/office/drawing/2016/5/13/chartex" xmlns:cx8="http://schemas.microsoft.com/office/drawing/2016/5/14/chartex" xmlns:mc="http://schemas.openxmlformats.org/markup-compatibility/2006" xmlns:aink="http://schemas.microsoft.com/office/drawing/2016/ink" xmlns:am3d="http://schemas.microsoft.com/office/drawing/2017/model3d" xmlns:o="urn:schemas-microsoft-com:office:office" xmlns:r="http://schemas.openxmlformats.org/officeDocument/2006/relationships" xmlns:m="http://schemas.openxmlformats.org/officeDocument/2006/math" xmlns:v="urn:schemas-microsoft-com:vml" xmlns:wp14="http://schemas.microsoft.com/office/word/2010/wordprocessingDrawing" xmlns:wp="http://schemas.openxmlformats.org/drawingml/2006/wordprocessingDrawing" xmlns:w10="urn:schemas-microsoft-com:office:word" xmlns:w="http://schemas.openxmlformats.org/wordprocessingml/2006/main" xmlns:w14="http://schemas.microsoft.com/office/word/2010/wordml" xmlns:w15="http://schemas.microsoft.com/office/word/2012/wordml" xmlns:w16se="http://schemas.microsoft.com/office/word/2015/wordml/symex" xmlns:wpg="http://schemas.microsoft.com/office/word/2010/wordprocessingGroup" xmlns:wpi="http://schemas.microsoft.com/office/word/2010/wordprocessingInk" xmlns:wne="http://schemas.microsoft.com/office/word/2006/wordml" xmlns:wps="http://schemas.microsoft.com/office/word/2010/wordprocessingShape" mc:Ignorable="w14 w15 w16se wp14">
+<w:endnotes xmlns:wpc="http://schemas.microsoft.com/office/word/2010/wordprocessingCanvas" xmlns:cx="http://schemas.microsoft.com/office/drawing/2014/chartex" xmlns:cx1="http://schemas.microsoft.com/office/drawing/2015/9/8/chartex" xmlns:cx2="http://schemas.microsoft.com/office/drawing/2015/10/21/chartex" xmlns:cx3="http://schemas.microsoft.com/office/drawing/2016/5/9/chartex" xmlns:cx4="http://schemas.microsoft.com/office/drawing/2016/5/10/chartex" xmlns:cx5="http://schemas.microsoft.com/office/drawing/2016/5/11/chartex" xmlns:cx6="http://schemas.microsoft.com/office/drawing/2016/5/12/chartex" xmlns:cx7="http://schemas.microsoft.com/office/drawing/2016/5/13/chartex" xmlns:cx8="http://schemas.microsoft.com/office/drawing/2016/5/14/chartex" xmlns:mc="http://schemas.openxmlformats.org/markup-compatibility/2006" xmlns:aink="http://schemas.microsoft.com/office/drawing/2016/ink" xmlns:am3d="http://schemas.microsoft.com/office/drawing/2017/model3d" xmlns:o="urn:schemas-microsoft-com:office:office" xmlns:r="http://schemas.openxmlformats.org/officeDocument/2006/relationships" xmlns:m="http://schemas.openxmlformats.org/officeDocument/2006/math" xmlns:v="urn:schemas-microsoft-com:vml" xmlns:wp14="http://schemas.microsoft.com/office/word/2010/wordprocessingDrawing" xmlns:wp="http://schemas.openxmlformats.org/drawingml/2006/wordprocessingDrawing" xmlns:w10="urn:schemas-microsoft-com:office:word" xmlns:w="http://schemas.openxmlformats.org/wordprocessingml/2006/main" xmlns:w14="http://schemas.microsoft.com/office/word/2010/wordml" xmlns:w15="http://schemas.microsoft.com/office/word/2012/wordml" xmlns:w16cid="http://schemas.microsoft.com/office/word/2016/wordml/cid" xmlns:w16se="http://schemas.microsoft.com/office/word/2015/wordml/symex" xmlns:wpg="http://schemas.microsoft.com/office/word/2010/wordprocessingGroup" xmlns:wpi="http://schemas.microsoft.com/office/word/2010/wordprocessingInk" xmlns:wne="http://schemas.microsoft.com/office/word/2006/wordml" xmlns:wps="http://schemas.microsoft.com/office/word/2010/wordprocessingShape" mc:Ignorable="w14 w15 w16se w16cid wp14">
   <w:endnote w:type="separator" w:id="-1">
     <w:p>
       <w:pPr>
@@ -3081,7 +3223,7 @@
 </file>
 
 <file path=word/footnotes.xml><?xml version="1.0" encoding="utf-8"?>
-<w:footnotes xmlns:wpc="http://schemas.microsoft.com/office/word/2010/wordprocessingCanvas" xmlns:cx="http://schemas.microsoft.com/office/drawing/2014/chartex" xmlns:cx1="http://schemas.microsoft.com/office/drawing/2015/9/8/chartex" xmlns:cx2="http://schemas.microsoft.com/office/drawing/2015/10/21/chartex" xmlns:cx3="http://schemas.microsoft.com/office/drawing/2016/5/9/chartex" xmlns:cx4="http://schemas.microsoft.com/office/drawing/2016/5/10/chartex" xmlns:cx5="http://schemas.microsoft.com/office/drawing/2016/5/11/chartex" xmlns:cx6="http://schemas.microsoft.com/office/drawing/2016/5/12/chartex" xmlns:cx7="http://schemas.microsoft.com/office/drawing/2016/5/13/chartex" xmlns:cx8="http://schemas.microsoft.com/office/drawing/2016/5/14/chartex" xmlns:mc="http://schemas.openxmlformats.org/markup-compatibility/2006" xmlns:aink="http://schemas.microsoft.com/office/drawing/2016/ink" xmlns:am3d="http://schemas.microsoft.com/office/drawing/2017/model3d" xmlns:o="urn:schemas-microsoft-com:office:office" xmlns:r="http://schemas.openxmlformats.org/officeDocument/2006/relationships" xmlns:m="http://schemas.openxmlformats.org/officeDocument/2006/math" xmlns:v="urn:schemas-microsoft-com:vml" xmlns:wp14="http://schemas.microsoft.com/office/word/2010/wordprocessingDrawing" xmlns:wp="http://schemas.openxmlformats.org/drawingml/2006/wordprocessingDrawing" xmlns:w10="urn:schemas-microsoft-com:office:word" xmlns:w="http://schemas.openxmlformats.org/wordprocessingml/2006/main" xmlns:w14="http://schemas.microsoft.com/office/word/2010/wordml" xmlns:w15="http://schemas.microsoft.com/office/word/2012/wordml" xmlns:w16se="http://schemas.microsoft.com/office/word/2015/wordml/symex" xmlns:wpg="http://schemas.microsoft.com/office/word/2010/wordprocessingGroup" xmlns:wpi="http://schemas.microsoft.com/office/word/2010/wordprocessingInk" xmlns:wne="http://schemas.microsoft.com/office/word/2006/wordml" xmlns:wps="http://schemas.microsoft.com/office/word/2010/wordprocessingShape" mc:Ignorable="w14 w15 w16se wp14">
+<w:footnotes xmlns:wpc="http://schemas.microsoft.com/office/word/2010/wordprocessingCanvas" xmlns:cx="http://schemas.microsoft.com/office/drawing/2014/chartex" xmlns:cx1="http://schemas.microsoft.com/office/drawing/2015/9/8/chartex" xmlns:cx2="http://schemas.microsoft.com/office/drawing/2015/10/21/chartex" xmlns:cx3="http://schemas.microsoft.com/office/drawing/2016/5/9/chartex" xmlns:cx4="http://schemas.microsoft.com/office/drawing/2016/5/10/chartex" xmlns:cx5="http://schemas.microsoft.com/office/drawing/2016/5/11/chartex" xmlns:cx6="http://schemas.microsoft.com/office/drawing/2016/5/12/chartex" xmlns:cx7="http://schemas.microsoft.com/office/drawing/2016/5/13/chartex" xmlns:cx8="http://schemas.microsoft.com/office/drawing/2016/5/14/chartex" xmlns:mc="http://schemas.openxmlformats.org/markup-compatibility/2006" xmlns:aink="http://schemas.microsoft.com/office/drawing/2016/ink" xmlns:am3d="http://schemas.microsoft.com/office/drawing/2017/model3d" xmlns:o="urn:schemas-microsoft-com:office:office" xmlns:r="http://schemas.openxmlformats.org/officeDocument/2006/relationships" xmlns:m="http://schemas.openxmlformats.org/officeDocument/2006/math" xmlns:v="urn:schemas-microsoft-com:vml" xmlns:wp14="http://schemas.microsoft.com/office/word/2010/wordprocessingDrawing" xmlns:wp="http://schemas.openxmlformats.org/drawingml/2006/wordprocessingDrawing" xmlns:w10="urn:schemas-microsoft-com:office:word" xmlns:w="http://schemas.openxmlformats.org/wordprocessingml/2006/main" xmlns:w14="http://schemas.microsoft.com/office/word/2010/wordml" xmlns:w15="http://schemas.microsoft.com/office/word/2012/wordml" xmlns:w16cid="http://schemas.microsoft.com/office/word/2016/wordml/cid" xmlns:w16se="http://schemas.microsoft.com/office/word/2015/wordml/symex" xmlns:wpg="http://schemas.microsoft.com/office/word/2010/wordprocessingGroup" xmlns:wpi="http://schemas.microsoft.com/office/word/2010/wordprocessingInk" xmlns:wne="http://schemas.microsoft.com/office/word/2006/wordml" xmlns:wps="http://schemas.microsoft.com/office/word/2010/wordprocessingShape" mc:Ignorable="w14 w15 w16se w16cid wp14">
   <w:footnote w:type="separator" w:id="-1">
     <w:p>
       <w:pPr>
@@ -3106,7 +3248,7 @@
 </file>
 
 <file path=word/header1.xml><?xml version="1.0" encoding="utf-8"?>
-<w:hdr xmlns:wpc="http://schemas.microsoft.com/office/word/2010/wordprocessingCanvas" xmlns:cx="http://schemas.microsoft.com/office/drawing/2014/chartex" xmlns:cx1="http://schemas.microsoft.com/office/drawing/2015/9/8/chartex" xmlns:cx2="http://schemas.microsoft.com/office/drawing/2015/10/21/chartex" xmlns:cx3="http://schemas.microsoft.com/office/drawing/2016/5/9/chartex" xmlns:cx4="http://schemas.microsoft.com/office/drawing/2016/5/10/chartex" xmlns:cx5="http://schemas.microsoft.com/office/drawing/2016/5/11/chartex" xmlns:cx6="http://schemas.microsoft.com/office/drawing/2016/5/12/chartex" xmlns:cx7="http://schemas.microsoft.com/office/drawing/2016/5/13/chartex" xmlns:cx8="http://schemas.microsoft.com/office/drawing/2016/5/14/chartex" xmlns:mc="http://schemas.openxmlformats.org/markup-compatibility/2006" xmlns:aink="http://schemas.microsoft.com/office/drawing/2016/ink" xmlns:am3d="http://schemas.microsoft.com/office/drawing/2017/model3d" xmlns:o="urn:schemas-microsoft-com:office:office" xmlns:r="http://schemas.openxmlformats.org/officeDocument/2006/relationships" xmlns:m="http://schemas.openxmlformats.org/officeDocument/2006/math" xmlns:v="urn:schemas-microsoft-com:vml" xmlns:wp14="http://schemas.microsoft.com/office/word/2010/wordprocessingDrawing" xmlns:wp="http://schemas.openxmlformats.org/drawingml/2006/wordprocessingDrawing" xmlns:w10="urn:schemas-microsoft-com:office:word" xmlns:w="http://schemas.openxmlformats.org/wordprocessingml/2006/main" xmlns:w14="http://schemas.microsoft.com/office/word/2010/wordml" xmlns:w15="http://schemas.microsoft.com/office/word/2012/wordml" xmlns:w16se="http://schemas.microsoft.com/office/word/2015/wordml/symex" xmlns:wpg="http://schemas.microsoft.com/office/word/2010/wordprocessingGroup" xmlns:wpi="http://schemas.microsoft.com/office/word/2010/wordprocessingInk" xmlns:wne="http://schemas.microsoft.com/office/word/2006/wordml" xmlns:wps="http://schemas.microsoft.com/office/word/2010/wordprocessingShape" mc:Ignorable="w14 w15 w16se wp14">
+<w:hdr xmlns:wpc="http://schemas.microsoft.com/office/word/2010/wordprocessingCanvas" xmlns:cx="http://schemas.microsoft.com/office/drawing/2014/chartex" xmlns:cx1="http://schemas.microsoft.com/office/drawing/2015/9/8/chartex" xmlns:cx2="http://schemas.microsoft.com/office/drawing/2015/10/21/chartex" xmlns:cx3="http://schemas.microsoft.com/office/drawing/2016/5/9/chartex" xmlns:cx4="http://schemas.microsoft.com/office/drawing/2016/5/10/chartex" xmlns:cx5="http://schemas.microsoft.com/office/drawing/2016/5/11/chartex" xmlns:cx6="http://schemas.microsoft.com/office/drawing/2016/5/12/chartex" xmlns:cx7="http://schemas.microsoft.com/office/drawing/2016/5/13/chartex" xmlns:cx8="http://schemas.microsoft.com/office/drawing/2016/5/14/chartex" xmlns:mc="http://schemas.openxmlformats.org/markup-compatibility/2006" xmlns:aink="http://schemas.microsoft.com/office/drawing/2016/ink" xmlns:am3d="http://schemas.microsoft.com/office/drawing/2017/model3d" xmlns:o="urn:schemas-microsoft-com:office:office" xmlns:r="http://schemas.openxmlformats.org/officeDocument/2006/relationships" xmlns:m="http://schemas.openxmlformats.org/officeDocument/2006/math" xmlns:v="urn:schemas-microsoft-com:vml" xmlns:wp14="http://schemas.microsoft.com/office/word/2010/wordprocessingDrawing" xmlns:wp="http://schemas.openxmlformats.org/drawingml/2006/wordprocessingDrawing" xmlns:w10="urn:schemas-microsoft-com:office:word" xmlns:w="http://schemas.openxmlformats.org/wordprocessingml/2006/main" xmlns:w14="http://schemas.microsoft.com/office/word/2010/wordml" xmlns:w15="http://schemas.microsoft.com/office/word/2012/wordml" xmlns:w16cid="http://schemas.microsoft.com/office/word/2016/wordml/cid" xmlns:w16se="http://schemas.microsoft.com/office/word/2015/wordml/symex" xmlns:wpg="http://schemas.microsoft.com/office/word/2010/wordprocessingGroup" xmlns:wpi="http://schemas.microsoft.com/office/word/2010/wordprocessingInk" xmlns:wne="http://schemas.microsoft.com/office/word/2006/wordml" xmlns:wps="http://schemas.microsoft.com/office/word/2010/wordprocessingShape" mc:Ignorable="w14 w15 w16se w16cid wp14">
   <w:p>
     <w:pPr>
       <w:pStyle w:val="Header"/>
@@ -3119,7 +3261,7 @@
 </file>
 
 <file path=word/numbering.xml><?xml version="1.0" encoding="utf-8"?>
-<w:numbering xmlns:wpc="http://schemas.microsoft.com/office/word/2010/wordprocessingCanvas" xmlns:cx="http://schemas.microsoft.com/office/drawing/2014/chartex" xmlns:cx1="http://schemas.microsoft.com/office/drawing/2015/9/8/chartex" xmlns:cx2="http://schemas.microsoft.com/office/drawing/2015/10/21/chartex" xmlns:cx3="http://schemas.microsoft.com/office/drawing/2016/5/9/chartex" xmlns:cx4="http://schemas.microsoft.com/office/drawing/2016/5/10/chartex" xmlns:cx5="http://schemas.microsoft.com/office/drawing/2016/5/11/chartex" xmlns:cx6="http://schemas.microsoft.com/office/drawing/2016/5/12/chartex" xmlns:cx7="http://schemas.microsoft.com/office/drawing/2016/5/13/chartex" xmlns:cx8="http://schemas.microsoft.com/office/drawing/2016/5/14/chartex" xmlns:mc="http://schemas.openxmlformats.org/markup-compatibility/2006" xmlns:aink="http://schemas.microsoft.com/office/drawing/2016/ink" xmlns:am3d="http://schemas.microsoft.com/office/drawing/2017/model3d" xmlns:o="urn:schemas-microsoft-com:office:office" xmlns:r="http://schemas.openxmlformats.org/officeDocument/2006/relationships" xmlns:m="http://schemas.openxmlformats.org/officeDocument/2006/math" xmlns:v="urn:schemas-microsoft-com:vml" xmlns:wp14="http://schemas.microsoft.com/office/word/2010/wordprocessingDrawing" xmlns:wp="http://schemas.openxmlformats.org/drawingml/2006/wordprocessingDrawing" xmlns:w10="urn:schemas-microsoft-com:office:word" xmlns:w="http://schemas.openxmlformats.org/wordprocessingml/2006/main" xmlns:w14="http://schemas.microsoft.com/office/word/2010/wordml" xmlns:w15="http://schemas.microsoft.com/office/word/2012/wordml" xmlns:w16se="http://schemas.microsoft.com/office/word/2015/wordml/symex" xmlns:wpg="http://schemas.microsoft.com/office/word/2010/wordprocessingGroup" xmlns:wpi="http://schemas.microsoft.com/office/word/2010/wordprocessingInk" xmlns:wne="http://schemas.microsoft.com/office/word/2006/wordml" xmlns:wps="http://schemas.microsoft.com/office/word/2010/wordprocessingShape" mc:Ignorable="w14 w15 w16se wp14">
+<w:numbering xmlns:wpc="http://schemas.microsoft.com/office/word/2010/wordprocessingCanvas" xmlns:cx="http://schemas.microsoft.com/office/drawing/2014/chartex" xmlns:cx1="http://schemas.microsoft.com/office/drawing/2015/9/8/chartex" xmlns:cx2="http://schemas.microsoft.com/office/drawing/2015/10/21/chartex" xmlns:cx3="http://schemas.microsoft.com/office/drawing/2016/5/9/chartex" xmlns:cx4="http://schemas.microsoft.com/office/drawing/2016/5/10/chartex" xmlns:cx5="http://schemas.microsoft.com/office/drawing/2016/5/11/chartex" xmlns:cx6="http://schemas.microsoft.com/office/drawing/2016/5/12/chartex" xmlns:cx7="http://schemas.microsoft.com/office/drawing/2016/5/13/chartex" xmlns:cx8="http://schemas.microsoft.com/office/drawing/2016/5/14/chartex" xmlns:mc="http://schemas.openxmlformats.org/markup-compatibility/2006" xmlns:aink="http://schemas.microsoft.com/office/drawing/2016/ink" xmlns:am3d="http://schemas.microsoft.com/office/drawing/2017/model3d" xmlns:o="urn:schemas-microsoft-com:office:office" xmlns:r="http://schemas.openxmlformats.org/officeDocument/2006/relationships" xmlns:m="http://schemas.openxmlformats.org/officeDocument/2006/math" xmlns:v="urn:schemas-microsoft-com:vml" xmlns:wp14="http://schemas.microsoft.com/office/word/2010/wordprocessingDrawing" xmlns:wp="http://schemas.openxmlformats.org/drawingml/2006/wordprocessingDrawing" xmlns:w10="urn:schemas-microsoft-com:office:word" xmlns:w="http://schemas.openxmlformats.org/wordprocessingml/2006/main" xmlns:w14="http://schemas.microsoft.com/office/word/2010/wordml" xmlns:w15="http://schemas.microsoft.com/office/word/2012/wordml" xmlns:w16cid="http://schemas.microsoft.com/office/word/2016/wordml/cid" xmlns:w16se="http://schemas.microsoft.com/office/word/2015/wordml/symex" xmlns:wpg="http://schemas.microsoft.com/office/word/2010/wordprocessingGroup" xmlns:wpi="http://schemas.microsoft.com/office/word/2010/wordprocessingInk" xmlns:wne="http://schemas.microsoft.com/office/word/2006/wordml" xmlns:wps="http://schemas.microsoft.com/office/word/2010/wordprocessingShape" mc:Ignorable="w14 w15 w16se w16cid wp14">
   <w:abstractNum w:abstractNumId="0" w15:restartNumberingAfterBreak="0">
     <w:nsid w:val="00916748"/>
     <w:multiLevelType w:val="hybridMultilevel"/>
@@ -4748,7 +4890,7 @@
 </file>
 
 <file path=word/styles.xml><?xml version="1.0" encoding="utf-8"?>
-<w:styles xmlns:mc="http://schemas.openxmlformats.org/markup-compatibility/2006" xmlns:r="http://schemas.openxmlformats.org/officeDocument/2006/relationships" xmlns:w="http://schemas.openxmlformats.org/wordprocessingml/2006/main" xmlns:w14="http://schemas.microsoft.com/office/word/2010/wordml" xmlns:w15="http://schemas.microsoft.com/office/word/2012/wordml" xmlns:w16se="http://schemas.microsoft.com/office/word/2015/wordml/symex" mc:Ignorable="w14 w15 w16se">
+<w:styles xmlns:mc="http://schemas.openxmlformats.org/markup-compatibility/2006" xmlns:r="http://schemas.openxmlformats.org/officeDocument/2006/relationships" xmlns:w="http://schemas.openxmlformats.org/wordprocessingml/2006/main" xmlns:w14="http://schemas.microsoft.com/office/word/2010/wordml" xmlns:w15="http://schemas.microsoft.com/office/word/2012/wordml" xmlns:w16cid="http://schemas.microsoft.com/office/word/2016/wordml/cid" xmlns:w16se="http://schemas.microsoft.com/office/word/2015/wordml/symex" mc:Ignorable="w14 w15 w16se w16cid">
   <w:docDefaults>
     <w:rPrDefault>
       <w:rPr>

</xml_diff>

<commit_message>
Another bibliography update and proposal typo fix.
</commit_message>
<xml_diff>
--- a/Proposals/JosephBarber_FinalProject_SecondDraft.docx
+++ b/Proposals/JosephBarber_FinalProject_SecondDraft.docx
@@ -35,8 +35,6 @@
       <w:r>
         <w:t xml:space="preserve"> </w:t>
       </w:r>
-      <w:bookmarkStart w:id="0" w:name="_GoBack"/>
-      <w:bookmarkEnd w:id="0"/>
     </w:p>
     <w:p>
       <w:r>
@@ -87,15 +85,7 @@
         <w:t>systems,</w:t>
       </w:r>
       <w:r>
-        <w:t xml:space="preserve"> I will pick one method to move forward with and modify / extend upon </w:t>
-      </w:r>
-      <w:proofErr w:type="gramStart"/>
-      <w:r>
-        <w:t>in order to</w:t>
-      </w:r>
-      <w:proofErr w:type="gramEnd"/>
-      <w:r>
-        <w:t xml:space="preserve"> improve the method and implementation.</w:t>
+        <w:t xml:space="preserve"> I will pick one method to move forward with and modify / extend upon in order to improve the method and implementation.</w:t>
       </w:r>
     </w:p>
     <w:p>
@@ -295,15 +285,7 @@
               </w:numPr>
             </w:pPr>
             <w:r>
-              <w:t xml:space="preserve">Excellent </w:t>
-            </w:r>
-            <w:proofErr w:type="gramStart"/>
-            <w:r>
-              <w:t>problem solving</w:t>
-            </w:r>
-            <w:proofErr w:type="gramEnd"/>
-            <w:r>
-              <w:t xml:space="preserve"> ability</w:t>
+              <w:t>Excellent problem solving ability</w:t>
             </w:r>
           </w:p>
         </w:tc>
@@ -353,13 +335,8 @@
             <w:tcW w:w="940" w:type="dxa"/>
           </w:tcPr>
           <w:p>
-            <w:proofErr w:type="spellStart"/>
-            <w:r>
-              <w:t>Utswo</w:t>
-            </w:r>
-            <w:proofErr w:type="spellEnd"/>
-            <w:r>
-              <w:t xml:space="preserve"> -</w:t>
+            <w:r>
+              <w:t>Utswo -</w:t>
             </w:r>
             <w:r>
               <w:br/>
@@ -403,61 +380,21 @@
                   <w:rStyle w:val="Hyperlink"/>
                 </w:rPr>
                 <w:br/>
-              </w:r>
-              <w:proofErr w:type="spellStart"/>
-              <w:r>
-                <w:rPr>
-                  <w:rStyle w:val="Hyperlink"/>
-                </w:rPr>
-                <w:t>viewjob?jk</w:t>
-              </w:r>
-              <w:proofErr w:type="spellEnd"/>
-              <w:r>
-                <w:rPr>
-                  <w:rStyle w:val="Hyperlink"/>
-                </w:rPr>
-                <w:t>=088e20a14735926a</w:t>
+                <w:t>viewjob?jk=088e20a14735926a</w:t>
               </w:r>
               <w:r>
                 <w:rPr>
                   <w:rStyle w:val="Hyperlink"/>
                 </w:rPr>
                 <w:br/>
-                <w:t>&amp;q=</w:t>
-              </w:r>
-              <w:proofErr w:type="spellStart"/>
-              <w:r>
-                <w:rPr>
-                  <w:rStyle w:val="Hyperlink"/>
-                </w:rPr>
-                <w:t>Games+Programmer</w:t>
-              </w:r>
-              <w:proofErr w:type="spellEnd"/>
-              <w:r>
-                <w:rPr>
-                  <w:rStyle w:val="Hyperlink"/>
-                </w:rPr>
-                <w:t>+</w:t>
+                <w:t>&amp;q=Games+Programmer+</w:t>
               </w:r>
               <w:r>
                 <w:rPr>
                   <w:rStyle w:val="Hyperlink"/>
                 </w:rPr>
                 <w:br/>
-              </w:r>
-              <w:proofErr w:type="spellStart"/>
-              <w:r>
-                <w:rPr>
-                  <w:rStyle w:val="Hyperlink"/>
-                </w:rPr>
-                <w:t>C&amp;tk</w:t>
-              </w:r>
-              <w:proofErr w:type="spellEnd"/>
-              <w:r>
-                <w:rPr>
-                  <w:rStyle w:val="Hyperlink"/>
-                </w:rPr>
-                <w:t>=1bqg26g55145r51m</w:t>
+                <w:t>C&amp;tk=1bqg26g55145r51m</w:t>
               </w:r>
             </w:hyperlink>
             <w:r>
@@ -694,17 +631,7 @@
               <w:br/>
             </w:r>
             <w:r>
-              <w:t>/</w:t>
-            </w:r>
-            <w:proofErr w:type="spellStart"/>
-            <w:proofErr w:type="gramStart"/>
-            <w:r>
-              <w:t>viewjob?jk</w:t>
-            </w:r>
-            <w:proofErr w:type="spellEnd"/>
-            <w:proofErr w:type="gramEnd"/>
-            <w:r>
-              <w:t>=590ce15437232e27</w:t>
+              <w:t>/viewjob?jk=590ce15437232e27</w:t>
             </w:r>
           </w:p>
         </w:tc>
@@ -961,15 +888,7 @@
         <w:t>If given no input, it could create its own maps using techniques such as noise or fractal displacement.</w:t>
       </w:r>
       <w:r>
-        <w:t xml:space="preserve"> Major roads would be further refined to use elevation maps to follow the path of least elevation. All buildings would also be procedurally generated. These would be exported in a suitable form (.</w:t>
-      </w:r>
-      <w:proofErr w:type="spellStart"/>
-      <w:r>
-        <w:t>obj</w:t>
-      </w:r>
-      <w:proofErr w:type="spellEnd"/>
-      <w:r>
-        <w:t>). This system could be compiled and exported into existing engines such as Unity or the city could be rendered and viewed within the system itself.</w:t>
+        <w:t xml:space="preserve"> Major roads would be further refined to use elevation maps to follow the path of least elevation. All buildings would also be procedurally generated. These would be exported in a suitable form (.obj). This system could be compiled and exported into existing engines such as Unity or the city could be rendered and viewed within the system itself.</w:t>
       </w:r>
     </w:p>
     <w:p>
@@ -2173,17 +2092,7 @@
               <w:br/>
             </w:r>
             <w:r>
-              <w:t>/</w:t>
-            </w:r>
-            <w:proofErr w:type="spellStart"/>
-            <w:proofErr w:type="gramStart"/>
-            <w:r>
-              <w:t>watch?v</w:t>
-            </w:r>
-            <w:proofErr w:type="spellEnd"/>
-            <w:proofErr w:type="gramEnd"/>
-            <w:r>
-              <w:t>=YyLaRffCdk4 [Date of access: 02 October 2017].</w:t>
+              <w:t>/watch?v=YyLaRffCdk4 [Date of access: 02 October 2017].</w:t>
             </w:r>
           </w:p>
         </w:tc>
@@ -2215,23 +2124,7 @@
           </w:tcPr>
           <w:p>
             <w:r>
-              <w:t xml:space="preserve">Chen G. </w:t>
-            </w:r>
-            <w:proofErr w:type="spellStart"/>
-            <w:r>
-              <w:t>Esch</w:t>
-            </w:r>
-            <w:proofErr w:type="spellEnd"/>
-            <w:r>
-              <w:t xml:space="preserve"> G. Wonka P. Mueller P. Zhang E. (2008). "Interactive Procedural Street </w:t>
-            </w:r>
-            <w:proofErr w:type="spellStart"/>
-            <w:r>
-              <w:t>Modeling</w:t>
-            </w:r>
-            <w:proofErr w:type="spellEnd"/>
-            <w:r>
-              <w:t>" In Proceedings of SIGGRAPH 2008. ACM Trans. Graph. Article 103: 1-10.</w:t>
+              <w:t>Chen G. Esch G. Wonka P. Mueller P. Zhang E. (2008). "Interactive Procedural Street Modeling" In Proceedings of SIGGRAPH 2008. ACM Trans. Graph. Article 103: 1-10.</w:t>
             </w:r>
           </w:p>
         </w:tc>
@@ -2262,21 +2155,8 @@
             <w:tcW w:w="3679" w:type="dxa"/>
           </w:tcPr>
           <w:p>
-            <w:proofErr w:type="spellStart"/>
-            <w:r>
-              <w:t>Eppstein</w:t>
-            </w:r>
-            <w:proofErr w:type="spellEnd"/>
-            <w:r>
-              <w:t xml:space="preserve">, D. (1996). Design and Analysis of Algorithms – Minimum Spanning Trees. [Online] 6th </w:t>
-            </w:r>
-            <w:proofErr w:type="spellStart"/>
-            <w:r>
-              <w:t>Feburary</w:t>
-            </w:r>
-            <w:proofErr w:type="spellEnd"/>
-            <w:r>
-              <w:t xml:space="preserve"> 1996. Available online: </w:t>
+            <w:r>
+              <w:t xml:space="preserve">Eppstein, D. (1996). Design and Analysis of Algorithms – Minimum Spanning Trees. [Online] 6th Feburary 1996. Available online: </w:t>
             </w:r>
             <w:hyperlink r:id="rId14" w:history="1">
               <w:r>
@@ -2290,15 +2170,7 @@
               <w:br/>
             </w:r>
             <w:r>
-              <w:t>/~</w:t>
-            </w:r>
-            <w:proofErr w:type="spellStart"/>
-            <w:r>
-              <w:t>eppstein</w:t>
-            </w:r>
-            <w:proofErr w:type="spellEnd"/>
-            <w:r>
-              <w:t>/161/960206.html [Date of access: 29 October 2017]</w:t>
+              <w:t>/~eppstein/161/960206.html [Date of access: 29 October 2017]</w:t>
             </w:r>
           </w:p>
         </w:tc>
@@ -2330,23 +2202,7 @@
           </w:tcPr>
           <w:p>
             <w:r>
-              <w:t xml:space="preserve">Evans, M. (2015). </w:t>
-            </w:r>
-            <w:proofErr w:type="spellStart"/>
-            <w:r>
-              <w:t>Procedual</w:t>
-            </w:r>
-            <w:proofErr w:type="spellEnd"/>
-            <w:r>
-              <w:t xml:space="preserve"> Generation </w:t>
-            </w:r>
-            <w:proofErr w:type="gramStart"/>
-            <w:r>
-              <w:t>For</w:t>
-            </w:r>
-            <w:proofErr w:type="gramEnd"/>
-            <w:r>
-              <w:t xml:space="preserve"> Dummies: Road Generation. [Online] 11 December 2015. Available online: http://martindevans.me/game-development/2015/12/11/Procedural-Generation-For-Dummies-Roads/ [Date of access: 19 May 2016]</w:t>
+              <w:t>Evans, M. (2015). Procedual Generation For Dummies: Road Generation. [Online] 11 December 2015. Available online: http://martindevans.me/game-development/2015/12/11/Procedural-Generation-For-Dummies-Roads/ [Date of access: 19 May 2016]</w:t>
             </w:r>
           </w:p>
         </w:tc>
@@ -2430,13 +2286,8 @@
             <w:tcW w:w="3679" w:type="dxa"/>
           </w:tcPr>
           <w:p>
-            <w:proofErr w:type="spellStart"/>
-            <w:r>
-              <w:t>Greuter</w:t>
-            </w:r>
-            <w:proofErr w:type="spellEnd"/>
-            <w:r>
-              <w:t xml:space="preserve">, S. Parker, J. Stewart, N. Leach, G. (2003). "Real-time procedural generation of 'pseudo </w:t>
+            <w:r>
+              <w:t xml:space="preserve">Greuter, S. Parker, J. Stewart, N. Leach, G. (2003). "Real-time procedural generation of 'pseudo </w:t>
             </w:r>
             <w:r>
               <w:lastRenderedPageBreak/>
@@ -2446,41 +2297,13 @@
               <w:rPr>
                 <w:i/>
               </w:rPr>
-              <w:t xml:space="preserve">Proceedings of the 1st international conference on Computer graphics and interactive techniques in </w:t>
-            </w:r>
-            <w:proofErr w:type="spellStart"/>
+              <w:t>Proceedings of the 1st international conference on Computer graphics and interactive techniques in Astralasia a</w:t>
+            </w:r>
             <w:r>
               <w:rPr>
                 <w:i/>
               </w:rPr>
-              <w:t>Astralasia</w:t>
-            </w:r>
-            <w:proofErr w:type="spellEnd"/>
-            <w:r>
-              <w:rPr>
-                <w:i/>
-              </w:rPr>
-              <w:t xml:space="preserve"> a</w:t>
-            </w:r>
-            <w:r>
-              <w:rPr>
-                <w:i/>
-              </w:rPr>
-              <w:t xml:space="preserve">nd </w:t>
-            </w:r>
-            <w:proofErr w:type="gramStart"/>
-            <w:r>
-              <w:rPr>
-                <w:i/>
-              </w:rPr>
-              <w:t>South East</w:t>
-            </w:r>
-            <w:proofErr w:type="gramEnd"/>
-            <w:r>
-              <w:rPr>
-                <w:i/>
-              </w:rPr>
-              <w:t xml:space="preserve"> Asia</w:t>
+              <w:t>nd South East Asia</w:t>
             </w:r>
             <w:r>
               <w:rPr>
@@ -2489,23 +2312,7 @@
               <w:t xml:space="preserve"> </w:t>
             </w:r>
             <w:r>
-              <w:t xml:space="preserve">(GRAPHITE '03) </w:t>
-            </w:r>
-            <w:proofErr w:type="spellStart"/>
-            <w:r>
-              <w:t>Acm</w:t>
-            </w:r>
-            <w:proofErr w:type="spellEnd"/>
-            <w:r>
-              <w:t xml:space="preserve">, New York, </w:t>
-            </w:r>
-            <w:proofErr w:type="spellStart"/>
-            <w:r>
-              <w:t>Ny</w:t>
-            </w:r>
-            <w:proofErr w:type="spellEnd"/>
-            <w:r>
-              <w:t>, USA, 87 - ff.</w:t>
+              <w:t>(GRAPHITE '03) Acm, New York, Ny, USA, 87 - ff.</w:t>
             </w:r>
           </w:p>
         </w:tc>
@@ -2542,21 +2349,8 @@
             <w:tcW w:w="3679" w:type="dxa"/>
           </w:tcPr>
           <w:p>
-            <w:proofErr w:type="spellStart"/>
-            <w:r>
-              <w:t>Havey</w:t>
-            </w:r>
-            <w:proofErr w:type="spellEnd"/>
-            <w:r>
-              <w:t xml:space="preserve">, D. (2008). Tutorial #7: </w:t>
-            </w:r>
-            <w:proofErr w:type="spellStart"/>
-            <w:r>
-              <w:t>Voronoi</w:t>
-            </w:r>
-            <w:proofErr w:type="spellEnd"/>
-            <w:r>
-              <w:t xml:space="preserve"> diagrams* [Online] May 4, 2008. Available online: </w:t>
+            <w:r>
+              <w:t xml:space="preserve">Havey, D. (2008). Tutorial #7: Voronoi diagrams* [Online] May 4, 2008. Available online: </w:t>
             </w:r>
             <w:hyperlink r:id="rId15" w:history="1">
               <w:r>
@@ -2586,15 +2380,7 @@
           </w:tcPr>
           <w:p>
             <w:r>
-              <w:t xml:space="preserve">This article talks about </w:t>
-            </w:r>
-            <w:proofErr w:type="spellStart"/>
-            <w:r>
-              <w:t>Voronoi</w:t>
-            </w:r>
-            <w:proofErr w:type="spellEnd"/>
-            <w:r>
-              <w:t xml:space="preserve"> diagrams, their use in creating real world maps and then goes on to talk about how these would be implemented, the logic behind how they’re created and what condition checking is necessary.</w:t>
+              <w:t>This article talks about Voronoi diagrams, their use in creating real world maps and then goes on to talk about how these would be implemented, the logic behind how they’re created and what condition checking is necessary.</w:t>
             </w:r>
           </w:p>
         </w:tc>
@@ -2615,29 +2401,8 @@
             <w:tcW w:w="3679" w:type="dxa"/>
           </w:tcPr>
           <w:p>
-            <w:proofErr w:type="spellStart"/>
-            <w:r>
-              <w:t>Ilangovan</w:t>
-            </w:r>
-            <w:proofErr w:type="spellEnd"/>
-            <w:r>
-              <w:t xml:space="preserve">, K, P. (2009) Procedural City </w:t>
-            </w:r>
-            <w:proofErr w:type="spellStart"/>
-            <w:r>
-              <w:t>Generaror</w:t>
-            </w:r>
-            <w:proofErr w:type="spellEnd"/>
-            <w:r>
-              <w:t xml:space="preserve">, MSc </w:t>
-            </w:r>
-            <w:proofErr w:type="spellStart"/>
-            <w:r>
-              <w:t>thesus</w:t>
-            </w:r>
-            <w:proofErr w:type="spellEnd"/>
-            <w:r>
-              <w:t xml:space="preserve">, Bournemouth University. Available at: </w:t>
+            <w:r>
+              <w:t xml:space="preserve">Ilangovan, K, P. (2009) Procedural City Generaror, MSc thesus, Bournemouth University. Available at: </w:t>
             </w:r>
             <w:hyperlink r:id="rId16" w:history="1">
               <w:r>
@@ -2651,34 +2416,11 @@
               <w:br/>
             </w:r>
             <w:r>
-              <w:t>/</w:t>
-            </w:r>
-            <w:proofErr w:type="spellStart"/>
-            <w:r>
-              <w:t>jmacey</w:t>
-            </w:r>
-            <w:proofErr w:type="spellEnd"/>
-            <w:r>
-              <w:t>/</w:t>
-            </w:r>
-            <w:proofErr w:type="spellStart"/>
-            <w:r>
-              <w:t>MastersProjects</w:t>
-            </w:r>
-            <w:proofErr w:type="spellEnd"/>
-            <w:r>
-              <w:t>/MSc09/</w:t>
+              <w:t>/jmacey/MastersProjects/MSc09/</w:t>
             </w:r>
             <w:r>
               <w:br/>
-            </w:r>
-            <w:proofErr w:type="spellStart"/>
-            <w:r>
-              <w:t>Ilangovan</w:t>
-            </w:r>
-            <w:proofErr w:type="spellEnd"/>
-            <w:r>
-              <w:t xml:space="preserve">/Thesis_i7834000.pdf </w:t>
+              <w:t xml:space="preserve">Ilangovan/Thesis_i7834000.pdf </w:t>
             </w:r>
             <w:r>
               <w:t>(Accessed: 30 May 2017).</w:t>
@@ -2762,19 +2504,11 @@
             <w:r>
               <w:t xml:space="preserve">Kelly G and McCabe H. (2006). “Interactive generation of cities for real-time applications” In Proceedings of </w:t>
             </w:r>
-            <w:proofErr w:type="spellStart"/>
             <w:r>
               <w:rPr>
                 <w:i/>
               </w:rPr>
-              <w:t>Siggraph</w:t>
-            </w:r>
-            <w:proofErr w:type="spellEnd"/>
-            <w:r>
-              <w:rPr>
-                <w:i/>
-              </w:rPr>
-              <w:t xml:space="preserve"> ’06 ACM SIGGRAPH 2006 Research Posters</w:t>
+              <w:t>Siggraph ’06 ACM SIGGRAPH 2006 Research Posters</w:t>
             </w:r>
             <w:r>
               <w:t xml:space="preserve"> – SIGGRAPH ’06.</w:t>
@@ -2804,13 +2538,8 @@
             <w:tcW w:w="3679" w:type="dxa"/>
           </w:tcPr>
           <w:p>
-            <w:proofErr w:type="spellStart"/>
-            <w:r>
-              <w:t>Martek</w:t>
-            </w:r>
-            <w:proofErr w:type="spellEnd"/>
-            <w:r>
-              <w:t>, C. (2012). "Procedural generation of road networks for lar</w:t>
+            <w:r>
+              <w:t>Martek, C. (2012). "Procedural generation of road networks for lar</w:t>
             </w:r>
             <w:r>
               <w:t>g</w:t>
@@ -2907,23 +2636,7 @@
               <w:t xml:space="preserve">Muller, P and Parish, Y, I, H. </w:t>
             </w:r>
             <w:r>
-              <w:t xml:space="preserve">(2001). "Procedural </w:t>
-            </w:r>
-            <w:proofErr w:type="spellStart"/>
-            <w:r>
-              <w:t>modeling</w:t>
-            </w:r>
-            <w:proofErr w:type="spellEnd"/>
-            <w:r>
-              <w:t xml:space="preserve"> of cities". In Proceedings of the 28th annual conference on Computer graphics and interactive techniques (SIGGRAPH '01). </w:t>
-            </w:r>
-            <w:proofErr w:type="spellStart"/>
-            <w:r>
-              <w:t>Acm</w:t>
-            </w:r>
-            <w:proofErr w:type="spellEnd"/>
-            <w:r>
-              <w:t>, New York, NY, USA, 301 - 308.</w:t>
+              <w:t>(2001). "Procedural modeling of cities". In Proceedings of the 28th annual conference on Computer graphics and interactive techniques (SIGGRAPH '01). Acm, New York, NY, USA, 301 - 308.</w:t>
             </w:r>
           </w:p>
         </w:tc>
@@ -2933,15 +2646,7 @@
           </w:tcPr>
           <w:p>
             <w:r>
-              <w:t xml:space="preserve">In this paper, the authors present </w:t>
-            </w:r>
-            <w:proofErr w:type="spellStart"/>
-            <w:r>
-              <w:t>CityEngine</w:t>
-            </w:r>
-            <w:proofErr w:type="spellEnd"/>
-            <w:r>
-              <w:t xml:space="preserve"> which is a system capable of procedurally generating cities using user-controlled input data such as height maps and population density maps. They talk about using L-Systems and road patterns for creating the city layout and go on to talking about procedural building geometry (buildings) and textures.</w:t>
+              <w:t>In this paper, the authors present CityEngine which is a system capable of procedurally generating cities using user-controlled input data such as height maps and population density maps. They talk about using L-Systems and road patterns for creating the city layout and go on to talking about procedural building geometry (buildings) and textures.</w:t>
             </w:r>
           </w:p>
         </w:tc>
@@ -2963,31 +2668,7 @@
           </w:tcPr>
           <w:p>
             <w:r>
-              <w:t xml:space="preserve">Muller, P. Wonka, P. </w:t>
-            </w:r>
-            <w:proofErr w:type="spellStart"/>
-            <w:r>
-              <w:t>Haegler</w:t>
-            </w:r>
-            <w:proofErr w:type="spellEnd"/>
-            <w:r>
-              <w:t xml:space="preserve">, S. Ulmer, A. Goo, L, V. (2006). "Procedural </w:t>
-            </w:r>
-            <w:proofErr w:type="spellStart"/>
-            <w:r>
-              <w:t>modeling</w:t>
-            </w:r>
-            <w:proofErr w:type="spellEnd"/>
-            <w:r>
-              <w:t xml:space="preserve"> of buildings" In Proceedings of SIGGRAPH 06' ACM SIGGRAPH 2006. </w:t>
-            </w:r>
-            <w:proofErr w:type="spellStart"/>
-            <w:r>
-              <w:t>Acm</w:t>
-            </w:r>
-            <w:proofErr w:type="spellEnd"/>
-            <w:r>
-              <w:t>, New York, NY, USA, 614 - 623.</w:t>
+              <w:t>Muller, P. Wonka, P. Haegler, S. Ulmer, A. Goo, L, V. (2006). "Procedural modeling of buildings" In Proceedings of SIGGRAPH 06' ACM SIGGRAPH 2006. Acm, New York, NY, USA, 614 - 623.</w:t>
             </w:r>
           </w:p>
         </w:tc>
@@ -3018,29 +2699,8 @@
             <w:tcW w:w="3679" w:type="dxa"/>
           </w:tcPr>
           <w:p>
-            <w:proofErr w:type="spellStart"/>
-            <w:r>
-              <w:t>Prusinkiewicx</w:t>
-            </w:r>
-            <w:proofErr w:type="spellEnd"/>
-            <w:r>
-              <w:t xml:space="preserve">, P. and </w:t>
-            </w:r>
-            <w:proofErr w:type="spellStart"/>
-            <w:r>
-              <w:t>Janan</w:t>
-            </w:r>
-            <w:proofErr w:type="spellEnd"/>
-            <w:r>
-              <w:t>, J. (1992). “</w:t>
-            </w:r>
-            <w:proofErr w:type="spellStart"/>
-            <w:r>
-              <w:t>Lindenmayer</w:t>
-            </w:r>
-            <w:proofErr w:type="spellEnd"/>
-            <w:r>
-              <w:t xml:space="preserve"> systems, fractals, and plants.” New York, N.Y.: Springer-Verlag.</w:t>
+            <w:r>
+              <w:t>Prusinkiewicx, P. and Janan, J. (1992). “Lindenmayer systems, fractals, and plants.” New York, N.Y.: Springer-Verlag.</w:t>
             </w:r>
           </w:p>
         </w:tc>
@@ -3098,7 +2758,15 @@
               <w:br/>
             </w:r>
             <w:r>
-              <w:t>/pathfinding/a-star/introduction.html [Date of access: 29 October 2017].</w:t>
+              <w:t xml:space="preserve">/pathfinding/a-star/introduction.html [Date of access: 29 </w:t>
+            </w:r>
+            <w:r>
+              <w:t>September</w:t>
+            </w:r>
+            <w:bookmarkStart w:id="0" w:name="_GoBack"/>
+            <w:bookmarkEnd w:id="0"/>
+            <w:r>
+              <w:t xml:space="preserve"> 2017].</w:t>
             </w:r>
           </w:p>
         </w:tc>
@@ -3130,23 +2798,7 @@
           </w:tcPr>
           <w:p>
             <w:r>
-              <w:t xml:space="preserve">Sun, J. Yu, X. </w:t>
-            </w:r>
-            <w:proofErr w:type="spellStart"/>
-            <w:r>
-              <w:t>Baciu</w:t>
-            </w:r>
-            <w:proofErr w:type="spellEnd"/>
-            <w:r>
-              <w:t xml:space="preserve">, G. Green, M. (2002). "Template-based generation of road networks for virtual city </w:t>
-            </w:r>
-            <w:proofErr w:type="spellStart"/>
-            <w:r>
-              <w:t>modeling</w:t>
-            </w:r>
-            <w:proofErr w:type="spellEnd"/>
-            <w:r>
-              <w:t xml:space="preserve">". In </w:t>
+              <w:t xml:space="preserve">Sun, J. Yu, X. Baciu, G. Green, M. (2002). "Template-based generation of road networks for virtual city modeling". In </w:t>
             </w:r>
             <w:r>
               <w:rPr>
@@ -3161,15 +2813,7 @@
               <w:t>reality software and technology</w:t>
             </w:r>
             <w:r>
-              <w:t xml:space="preserve"> (VRST '02). </w:t>
-            </w:r>
-            <w:proofErr w:type="spellStart"/>
-            <w:r>
-              <w:t>Acm</w:t>
-            </w:r>
-            <w:proofErr w:type="spellEnd"/>
-            <w:r>
-              <w:t>, New Work, NY, USA, 33 - 40.</w:t>
+              <w:t xml:space="preserve"> (VRST '02). Acm, New Work, NY, USA, 33 - 40.</w:t>
             </w:r>
           </w:p>
         </w:tc>

</xml_diff>

<commit_message>
Proposal update on chris' feedback, l-system minor road test, blog post word doc update.
</commit_message>
<xml_diff>
--- a/Proposals/JosephBarber_FinalProject_SecondDraft.docx
+++ b/Proposals/JosephBarber_FinalProject_SecondDraft.docx
@@ -85,7 +85,15 @@
         <w:t>systems,</w:t>
       </w:r>
       <w:r>
-        <w:t xml:space="preserve"> I will pick one method to move forward with and modify / extend upon in order to improve the method and implementation.</w:t>
+        <w:t xml:space="preserve"> I will pick one method to move forward with and modify / extend upon </w:t>
+      </w:r>
+      <w:proofErr w:type="gramStart"/>
+      <w:r>
+        <w:t>in order to</w:t>
+      </w:r>
+      <w:proofErr w:type="gramEnd"/>
+      <w:r>
+        <w:t xml:space="preserve"> improve the method and implementation.</w:t>
       </w:r>
     </w:p>
     <w:p>
@@ -154,7 +162,7 @@
     </w:p>
     <w:p>
       <w:r>
-        <w:t>This project will allow me to demonstrate the ability to procedurally generate “random” content in a controlled way.</w:t>
+        <w:t>This project will allow me to demonstrate the ability to procedurally generate content in a controlled way.</w:t>
       </w:r>
     </w:p>
     <w:p>
@@ -285,7 +293,15 @@
               </w:numPr>
             </w:pPr>
             <w:r>
-              <w:t>Excellent problem solving ability</w:t>
+              <w:t xml:space="preserve">Excellent </w:t>
+            </w:r>
+            <w:proofErr w:type="gramStart"/>
+            <w:r>
+              <w:t>problem solving</w:t>
+            </w:r>
+            <w:proofErr w:type="gramEnd"/>
+            <w:r>
+              <w:t xml:space="preserve"> ability</w:t>
             </w:r>
           </w:p>
         </w:tc>
@@ -335,8 +351,13 @@
             <w:tcW w:w="940" w:type="dxa"/>
           </w:tcPr>
           <w:p>
-            <w:r>
-              <w:t>Utswo -</w:t>
+            <w:proofErr w:type="spellStart"/>
+            <w:r>
+              <w:t>Utswo</w:t>
+            </w:r>
+            <w:proofErr w:type="spellEnd"/>
+            <w:r>
+              <w:t xml:space="preserve"> -</w:t>
             </w:r>
             <w:r>
               <w:br/>
@@ -380,21 +401,61 @@
                   <w:rStyle w:val="Hyperlink"/>
                 </w:rPr>
                 <w:br/>
-                <w:t>viewjob?jk=088e20a14735926a</w:t>
+              </w:r>
+              <w:proofErr w:type="spellStart"/>
+              <w:r>
+                <w:rPr>
+                  <w:rStyle w:val="Hyperlink"/>
+                </w:rPr>
+                <w:t>viewjob?jk</w:t>
+              </w:r>
+              <w:proofErr w:type="spellEnd"/>
+              <w:r>
+                <w:rPr>
+                  <w:rStyle w:val="Hyperlink"/>
+                </w:rPr>
+                <w:t>=088e20a14735926a</w:t>
               </w:r>
               <w:r>
                 <w:rPr>
                   <w:rStyle w:val="Hyperlink"/>
                 </w:rPr>
                 <w:br/>
-                <w:t>&amp;q=Games+Programmer+</w:t>
+                <w:t>&amp;q=</w:t>
+              </w:r>
+              <w:proofErr w:type="spellStart"/>
+              <w:r>
+                <w:rPr>
+                  <w:rStyle w:val="Hyperlink"/>
+                </w:rPr>
+                <w:t>Games+Programmer</w:t>
+              </w:r>
+              <w:proofErr w:type="spellEnd"/>
+              <w:r>
+                <w:rPr>
+                  <w:rStyle w:val="Hyperlink"/>
+                </w:rPr>
+                <w:t>+</w:t>
               </w:r>
               <w:r>
                 <w:rPr>
                   <w:rStyle w:val="Hyperlink"/>
                 </w:rPr>
                 <w:br/>
-                <w:t>C&amp;tk=1bqg26g55145r51m</w:t>
+              </w:r>
+              <w:proofErr w:type="spellStart"/>
+              <w:r>
+                <w:rPr>
+                  <w:rStyle w:val="Hyperlink"/>
+                </w:rPr>
+                <w:t>C&amp;tk</w:t>
+              </w:r>
+              <w:proofErr w:type="spellEnd"/>
+              <w:r>
+                <w:rPr>
+                  <w:rStyle w:val="Hyperlink"/>
+                </w:rPr>
+                <w:t>=1bqg26g55145r51m</w:t>
               </w:r>
             </w:hyperlink>
             <w:r>
@@ -631,7 +692,17 @@
               <w:br/>
             </w:r>
             <w:r>
-              <w:t>/viewjob?jk=590ce15437232e27</w:t>
+              <w:t>/</w:t>
+            </w:r>
+            <w:proofErr w:type="spellStart"/>
+            <w:proofErr w:type="gramStart"/>
+            <w:r>
+              <w:t>viewjob?jk</w:t>
+            </w:r>
+            <w:proofErr w:type="spellEnd"/>
+            <w:proofErr w:type="gramEnd"/>
+            <w:r>
+              <w:t>=590ce15437232e27</w:t>
             </w:r>
           </w:p>
         </w:tc>
@@ -806,18 +877,6 @@
         </w:numPr>
       </w:pPr>
       <w:r>
-        <w:t>Are buildings unique or are they often repeated?</w:t>
-      </w:r>
-    </w:p>
-    <w:p>
-      <w:pPr>
-        <w:pStyle w:val="ListParagraph"/>
-        <w:numPr>
-          <w:ilvl w:val="0"/>
-          <w:numId w:val="14"/>
-        </w:numPr>
-      </w:pPr>
-      <w:r>
         <w:t>Is it obvious the city was generated and wasn’t man made?</w:t>
       </w:r>
     </w:p>
@@ -862,7 +921,12 @@
     </w:p>
     <w:p>
       <w:r>
-        <w:t xml:space="preserve">By the end of the project I would like to have tested multiple methods of procedurally generating </w:t>
+        <w:t>By the end of the pr</w:t>
+      </w:r>
+      <w:bookmarkStart w:id="0" w:name="_GoBack"/>
+      <w:bookmarkEnd w:id="0"/>
+      <w:r>
+        <w:t xml:space="preserve">oject I would like to have tested multiple methods of procedurally generating </w:t>
       </w:r>
       <w:r>
         <w:t>road networks and building placement</w:t>
@@ -888,7 +952,15 @@
         <w:t>If given no input, it could create its own maps using techniques such as noise or fractal displacement.</w:t>
       </w:r>
       <w:r>
-        <w:t xml:space="preserve"> Major roads would be further refined to use elevation maps to follow the path of least elevation. All buildings would also be procedurally generated. These would be exported in a suitable form (.obj). This system could be compiled and exported into existing engines such as Unity or the city could be rendered and viewed within the system itself.</w:t>
+        <w:t xml:space="preserve"> Major roads would be further refined to use elevation maps to follow the path of least elevation. All buildings would also be procedurally generated. These would be exported in a suitable form (.</w:t>
+      </w:r>
+      <w:proofErr w:type="spellStart"/>
+      <w:r>
+        <w:t>obj</w:t>
+      </w:r>
+      <w:proofErr w:type="spellEnd"/>
+      <w:r>
+        <w:t>). This system could be compiled and exported into existing engines such as Unity or the city could be rendered and viewed within the system itself.</w:t>
       </w:r>
     </w:p>
     <w:p>
@@ -1625,7 +1697,6 @@
           </w:tcPr>
           <w:p>
             <w:r>
-              <w:lastRenderedPageBreak/>
               <w:t>February 12</w:t>
             </w:r>
           </w:p>
@@ -1668,6 +1739,7 @@
           </w:tcPr>
           <w:p>
             <w:r>
+              <w:lastRenderedPageBreak/>
               <w:t>February 19</w:t>
             </w:r>
           </w:p>
@@ -2092,7 +2164,17 @@
               <w:br/>
             </w:r>
             <w:r>
-              <w:t>/watch?v=YyLaRffCdk4 [Date of access: 02 October 2017].</w:t>
+              <w:t>/</w:t>
+            </w:r>
+            <w:proofErr w:type="spellStart"/>
+            <w:proofErr w:type="gramStart"/>
+            <w:r>
+              <w:t>watch?v</w:t>
+            </w:r>
+            <w:proofErr w:type="spellEnd"/>
+            <w:proofErr w:type="gramEnd"/>
+            <w:r>
+              <w:t>=YyLaRffCdk4 [Date of access: 02 October 2017].</w:t>
             </w:r>
           </w:p>
         </w:tc>
@@ -2124,7 +2206,23 @@
           </w:tcPr>
           <w:p>
             <w:r>
-              <w:t>Chen G. Esch G. Wonka P. Mueller P. Zhang E. (2008). "Interactive Procedural Street Modeling" In Proceedings of SIGGRAPH 2008. ACM Trans. Graph. Article 103: 1-10.</w:t>
+              <w:t xml:space="preserve">Chen G. </w:t>
+            </w:r>
+            <w:proofErr w:type="spellStart"/>
+            <w:r>
+              <w:t>Esch</w:t>
+            </w:r>
+            <w:proofErr w:type="spellEnd"/>
+            <w:r>
+              <w:t xml:space="preserve"> G. Wonka P. Mueller P. Zhang E. (2008). "Interactive Procedural Street </w:t>
+            </w:r>
+            <w:proofErr w:type="spellStart"/>
+            <w:r>
+              <w:t>Modeling</w:t>
+            </w:r>
+            <w:proofErr w:type="spellEnd"/>
+            <w:r>
+              <w:t>" In Proceedings of SIGGRAPH 2008. ACM Trans. Graph. Article 103: 1-10.</w:t>
             </w:r>
           </w:p>
         </w:tc>
@@ -2155,8 +2253,21 @@
             <w:tcW w:w="3679" w:type="dxa"/>
           </w:tcPr>
           <w:p>
-            <w:r>
-              <w:t xml:space="preserve">Eppstein, D. (1996). Design and Analysis of Algorithms – Minimum Spanning Trees. [Online] 6th Feburary 1996. Available online: </w:t>
+            <w:proofErr w:type="spellStart"/>
+            <w:r>
+              <w:t>Eppstein</w:t>
+            </w:r>
+            <w:proofErr w:type="spellEnd"/>
+            <w:r>
+              <w:t xml:space="preserve">, D. (1996). Design and Analysis of Algorithms – Minimum Spanning Trees. [Online] 6th </w:t>
+            </w:r>
+            <w:proofErr w:type="spellStart"/>
+            <w:r>
+              <w:t>Feburary</w:t>
+            </w:r>
+            <w:proofErr w:type="spellEnd"/>
+            <w:r>
+              <w:t xml:space="preserve"> 1996. Available online: </w:t>
             </w:r>
             <w:hyperlink r:id="rId14" w:history="1">
               <w:r>
@@ -2170,7 +2281,15 @@
               <w:br/>
             </w:r>
             <w:r>
-              <w:t>/~eppstein/161/960206.html [Date of access: 29 October 2017]</w:t>
+              <w:t>/~</w:t>
+            </w:r>
+            <w:proofErr w:type="spellStart"/>
+            <w:r>
+              <w:t>eppstein</w:t>
+            </w:r>
+            <w:proofErr w:type="spellEnd"/>
+            <w:r>
+              <w:t>/161/960206.html [Date of access: 29 October 2017]</w:t>
             </w:r>
           </w:p>
         </w:tc>
@@ -2202,7 +2321,23 @@
           </w:tcPr>
           <w:p>
             <w:r>
-              <w:t>Evans, M. (2015). Procedual Generation For Dummies: Road Generation. [Online] 11 December 2015. Available online: http://martindevans.me/game-development/2015/12/11/Procedural-Generation-For-Dummies-Roads/ [Date of access: 19 May 2016]</w:t>
+              <w:t xml:space="preserve">Evans, M. (2015). </w:t>
+            </w:r>
+            <w:proofErr w:type="spellStart"/>
+            <w:r>
+              <w:t>Procedual</w:t>
+            </w:r>
+            <w:proofErr w:type="spellEnd"/>
+            <w:r>
+              <w:t xml:space="preserve"> Generation </w:t>
+            </w:r>
+            <w:proofErr w:type="gramStart"/>
+            <w:r>
+              <w:t>For</w:t>
+            </w:r>
+            <w:proofErr w:type="gramEnd"/>
+            <w:r>
+              <w:t xml:space="preserve"> Dummies: Road Generation. [Online] 11 December 2015. Available online: http://martindevans.me/game-development/2015/12/11/Procedural-Generation-For-Dummies-Roads/ [Date of access: 19 May 2016]</w:t>
             </w:r>
           </w:p>
         </w:tc>
@@ -2286,24 +2421,60 @@
             <w:tcW w:w="3679" w:type="dxa"/>
           </w:tcPr>
           <w:p>
-            <w:r>
-              <w:t xml:space="preserve">Greuter, S. Parker, J. Stewart, N. Leach, G. (2003). "Real-time procedural generation of 'pseudo </w:t>
-            </w:r>
-            <w:r>
-              <w:lastRenderedPageBreak/>
-              <w:t xml:space="preserve">infinite' cities". In </w:t>
+            <w:proofErr w:type="spellStart"/>
+            <w:r>
+              <w:t>Greuter</w:t>
+            </w:r>
+            <w:proofErr w:type="spellEnd"/>
+            <w:r>
+              <w:t xml:space="preserve">, S. Parker, J. Stewart, N. Leach, G. (2003). "Real-time procedural generation of 'pseudo infinite' cities". In </w:t>
             </w:r>
             <w:r>
               <w:rPr>
                 <w:i/>
               </w:rPr>
-              <w:t>Proceedings of the 1st international conference on Computer graphics and interactive techniques in Astralasia a</w:t>
+              <w:t xml:space="preserve">Proceedings of the </w:t>
             </w:r>
             <w:r>
               <w:rPr>
                 <w:i/>
               </w:rPr>
-              <w:t>nd South East Asia</w:t>
+              <w:lastRenderedPageBreak/>
+              <w:t xml:space="preserve">1st international conference on Computer graphics and interactive techniques in </w:t>
+            </w:r>
+            <w:proofErr w:type="spellStart"/>
+            <w:r>
+              <w:rPr>
+                <w:i/>
+              </w:rPr>
+              <w:t>Astralasia</w:t>
+            </w:r>
+            <w:proofErr w:type="spellEnd"/>
+            <w:r>
+              <w:rPr>
+                <w:i/>
+              </w:rPr>
+              <w:t xml:space="preserve"> a</w:t>
+            </w:r>
+            <w:r>
+              <w:rPr>
+                <w:i/>
+              </w:rPr>
+              <w:t xml:space="preserve">nd </w:t>
+            </w:r>
+            <w:proofErr w:type="gramStart"/>
+            <w:r>
+              <w:rPr>
+                <w:i/>
+              </w:rPr>
+              <w:t>South East</w:t>
+            </w:r>
+            <w:proofErr w:type="gramEnd"/>
+            <w:r>
+              <w:rPr>
+                <w:i/>
+              </w:rPr>
+              <w:t xml:space="preserve"> Asia</w:t>
             </w:r>
             <w:r>
               <w:rPr>
@@ -2312,7 +2483,23 @@
               <w:t xml:space="preserve"> </w:t>
             </w:r>
             <w:r>
-              <w:t>(GRAPHITE '03) Acm, New York, Ny, USA, 87 - ff.</w:t>
+              <w:t xml:space="preserve">(GRAPHITE '03) </w:t>
+            </w:r>
+            <w:proofErr w:type="spellStart"/>
+            <w:r>
+              <w:t>Acm</w:t>
+            </w:r>
+            <w:proofErr w:type="spellEnd"/>
+            <w:r>
+              <w:t xml:space="preserve">, New York, </w:t>
+            </w:r>
+            <w:proofErr w:type="spellStart"/>
+            <w:r>
+              <w:t>Ny</w:t>
+            </w:r>
+            <w:proofErr w:type="spellEnd"/>
+            <w:r>
+              <w:t>, USA, 87 - ff.</w:t>
             </w:r>
           </w:p>
         </w:tc>
@@ -2323,11 +2510,11 @@
           <w:p>
             <w:r>
               <w:lastRenderedPageBreak/>
-              <w:t xml:space="preserve">This paper focuses on creating cities with a diverse range of buildings, and thus focuses on building generation and not generating the city layout. It </w:t>
+              <w:t xml:space="preserve">This paper focuses on creating cities with a diverse range of buildings, and thus focuses on building generation and not generating the city layout. It proposes a method of building generation by </w:t>
             </w:r>
             <w:r>
               <w:lastRenderedPageBreak/>
-              <w:t>proposes a method of building generation by splitting the city up into cells and using a hash function to create a number for each cell to be used as seed. This seed determines the properties of the buildings in the cell (number of floors, height, number of shapes, etc). The building is created by creating and placing several shapes together within the confined space of the building and then extruding each shape to the height of a specific floor. This creates a diverse range of buildings.</w:t>
+              <w:t>splitting the city up into cells and using a hash function to create a number for each cell to be used as seed. This seed determines the properties of the buildings in the cell (number of floors, height, number of shapes, etc). The building is created by creating and placing several shapes together within the confined space of the building and then extruding each shape to the height of a specific floor. This creates a diverse range of buildings.</w:t>
             </w:r>
           </w:p>
         </w:tc>
@@ -2349,8 +2536,21 @@
             <w:tcW w:w="3679" w:type="dxa"/>
           </w:tcPr>
           <w:p>
-            <w:r>
-              <w:t xml:space="preserve">Havey, D. (2008). Tutorial #7: Voronoi diagrams* [Online] May 4, 2008. Available online: </w:t>
+            <w:proofErr w:type="spellStart"/>
+            <w:r>
+              <w:t>Havey</w:t>
+            </w:r>
+            <w:proofErr w:type="spellEnd"/>
+            <w:r>
+              <w:t xml:space="preserve">, D. (2008). Tutorial #7: </w:t>
+            </w:r>
+            <w:proofErr w:type="spellStart"/>
+            <w:r>
+              <w:t>Voronoi</w:t>
+            </w:r>
+            <w:proofErr w:type="spellEnd"/>
+            <w:r>
+              <w:t xml:space="preserve"> diagrams* [Online] May 4, 2008. Available online: </w:t>
             </w:r>
             <w:hyperlink r:id="rId15" w:history="1">
               <w:r>
@@ -2380,7 +2580,15 @@
           </w:tcPr>
           <w:p>
             <w:r>
-              <w:t>This article talks about Voronoi diagrams, their use in creating real world maps and then goes on to talk about how these would be implemented, the logic behind how they’re created and what condition checking is necessary.</w:t>
+              <w:t xml:space="preserve">This article talks about </w:t>
+            </w:r>
+            <w:proofErr w:type="spellStart"/>
+            <w:r>
+              <w:t>Voronoi</w:t>
+            </w:r>
+            <w:proofErr w:type="spellEnd"/>
+            <w:r>
+              <w:t xml:space="preserve"> diagrams, their use in creating real world maps and then goes on to talk about how these would be implemented, the logic behind how they’re created and what condition checking is necessary.</w:t>
             </w:r>
           </w:p>
         </w:tc>
@@ -2401,8 +2609,29 @@
             <w:tcW w:w="3679" w:type="dxa"/>
           </w:tcPr>
           <w:p>
-            <w:r>
-              <w:t xml:space="preserve">Ilangovan, K, P. (2009) Procedural City Generaror, MSc thesus, Bournemouth University. Available at: </w:t>
+            <w:proofErr w:type="spellStart"/>
+            <w:r>
+              <w:t>Ilangovan</w:t>
+            </w:r>
+            <w:proofErr w:type="spellEnd"/>
+            <w:r>
+              <w:t xml:space="preserve">, K, P. (2009) Procedural City </w:t>
+            </w:r>
+            <w:proofErr w:type="spellStart"/>
+            <w:r>
+              <w:t>Generaror</w:t>
+            </w:r>
+            <w:proofErr w:type="spellEnd"/>
+            <w:r>
+              <w:t xml:space="preserve">, MSc </w:t>
+            </w:r>
+            <w:proofErr w:type="spellStart"/>
+            <w:r>
+              <w:t>thesus</w:t>
+            </w:r>
+            <w:proofErr w:type="spellEnd"/>
+            <w:r>
+              <w:t xml:space="preserve">, Bournemouth University. Available at: </w:t>
             </w:r>
             <w:hyperlink r:id="rId16" w:history="1">
               <w:r>
@@ -2416,11 +2645,34 @@
               <w:br/>
             </w:r>
             <w:r>
-              <w:t>/jmacey/MastersProjects/MSc09/</w:t>
+              <w:t>/</w:t>
+            </w:r>
+            <w:proofErr w:type="spellStart"/>
+            <w:r>
+              <w:t>jmacey</w:t>
+            </w:r>
+            <w:proofErr w:type="spellEnd"/>
+            <w:r>
+              <w:t>/</w:t>
+            </w:r>
+            <w:proofErr w:type="spellStart"/>
+            <w:r>
+              <w:t>MastersProjects</w:t>
+            </w:r>
+            <w:proofErr w:type="spellEnd"/>
+            <w:r>
+              <w:t>/MSc09/</w:t>
             </w:r>
             <w:r>
               <w:br/>
-              <w:t xml:space="preserve">Ilangovan/Thesis_i7834000.pdf </w:t>
+            </w:r>
+            <w:proofErr w:type="spellStart"/>
+            <w:r>
+              <w:t>Ilangovan</w:t>
+            </w:r>
+            <w:proofErr w:type="spellEnd"/>
+            <w:r>
+              <w:t xml:space="preserve">/Thesis_i7834000.pdf </w:t>
             </w:r>
             <w:r>
               <w:t>(Accessed: 30 May 2017).</w:t>
@@ -2504,11 +2756,19 @@
             <w:r>
               <w:t xml:space="preserve">Kelly G and McCabe H. (2006). “Interactive generation of cities for real-time applications” In Proceedings of </w:t>
             </w:r>
+            <w:proofErr w:type="spellStart"/>
             <w:r>
               <w:rPr>
                 <w:i/>
               </w:rPr>
-              <w:t>Siggraph ’06 ACM SIGGRAPH 2006 Research Posters</w:t>
+              <w:t>Siggraph</w:t>
+            </w:r>
+            <w:proofErr w:type="spellEnd"/>
+            <w:r>
+              <w:rPr>
+                <w:i/>
+              </w:rPr>
+              <w:t xml:space="preserve"> ’06 ACM SIGGRAPH 2006 Research Posters</w:t>
             </w:r>
             <w:r>
               <w:t xml:space="preserve"> – SIGGRAPH ’06.</w:t>
@@ -2538,8 +2798,13 @@
             <w:tcW w:w="3679" w:type="dxa"/>
           </w:tcPr>
           <w:p>
-            <w:r>
-              <w:t>Martek, C. (2012). "Procedural generation of road networks for lar</w:t>
+            <w:proofErr w:type="spellStart"/>
+            <w:r>
+              <w:t>Martek</w:t>
+            </w:r>
+            <w:proofErr w:type="spellEnd"/>
+            <w:r>
+              <w:t>, C. (2012). "Procedural generation of road networks for lar</w:t>
             </w:r>
             <w:r>
               <w:t>g</w:t>
@@ -2636,7 +2901,23 @@
               <w:t xml:space="preserve">Muller, P and Parish, Y, I, H. </w:t>
             </w:r>
             <w:r>
-              <w:t>(2001). "Procedural modeling of cities". In Proceedings of the 28th annual conference on Computer graphics and interactive techniques (SIGGRAPH '01). Acm, New York, NY, USA, 301 - 308.</w:t>
+              <w:t xml:space="preserve">(2001). "Procedural </w:t>
+            </w:r>
+            <w:proofErr w:type="spellStart"/>
+            <w:r>
+              <w:t>modeling</w:t>
+            </w:r>
+            <w:proofErr w:type="spellEnd"/>
+            <w:r>
+              <w:t xml:space="preserve"> of cities". In Proceedings of the 28th annual conference on Computer graphics and interactive techniques (SIGGRAPH '01). </w:t>
+            </w:r>
+            <w:proofErr w:type="spellStart"/>
+            <w:r>
+              <w:t>Acm</w:t>
+            </w:r>
+            <w:proofErr w:type="spellEnd"/>
+            <w:r>
+              <w:t>, New York, NY, USA, 301 - 308.</w:t>
             </w:r>
           </w:p>
         </w:tc>
@@ -2646,7 +2927,15 @@
           </w:tcPr>
           <w:p>
             <w:r>
-              <w:t>In this paper, the authors present CityEngine which is a system capable of procedurally generating cities using user-controlled input data such as height maps and population density maps. They talk about using L-Systems and road patterns for creating the city layout and go on to talking about procedural building geometry (buildings) and textures.</w:t>
+              <w:t xml:space="preserve">In this paper, the authors present </w:t>
+            </w:r>
+            <w:proofErr w:type="spellStart"/>
+            <w:r>
+              <w:t>CityEngine</w:t>
+            </w:r>
+            <w:proofErr w:type="spellEnd"/>
+            <w:r>
+              <w:t xml:space="preserve"> which is a system capable of procedurally generating cities using user-controlled input data such as height maps and population density maps. They talk about using L-Systems and road patterns for creating the city layout and go on to talking about procedural building geometry (buildings) and textures.</w:t>
             </w:r>
           </w:p>
         </w:tc>
@@ -2668,7 +2957,31 @@
           </w:tcPr>
           <w:p>
             <w:r>
-              <w:t>Muller, P. Wonka, P. Haegler, S. Ulmer, A. Goo, L, V. (2006). "Procedural modeling of buildings" In Proceedings of SIGGRAPH 06' ACM SIGGRAPH 2006. Acm, New York, NY, USA, 614 - 623.</w:t>
+              <w:t xml:space="preserve">Muller, P. Wonka, P. </w:t>
+            </w:r>
+            <w:proofErr w:type="spellStart"/>
+            <w:r>
+              <w:t>Haegler</w:t>
+            </w:r>
+            <w:proofErr w:type="spellEnd"/>
+            <w:r>
+              <w:t xml:space="preserve">, S. Ulmer, A. Goo, L, V. (2006). "Procedural </w:t>
+            </w:r>
+            <w:proofErr w:type="spellStart"/>
+            <w:r>
+              <w:t>modeling</w:t>
+            </w:r>
+            <w:proofErr w:type="spellEnd"/>
+            <w:r>
+              <w:t xml:space="preserve"> of buildings" In Proceedings of SIGGRAPH 06' ACM SIGGRAPH 2006. </w:t>
+            </w:r>
+            <w:proofErr w:type="spellStart"/>
+            <w:r>
+              <w:t>Acm</w:t>
+            </w:r>
+            <w:proofErr w:type="spellEnd"/>
+            <w:r>
+              <w:t>, New York, NY, USA, 614 - 623.</w:t>
             </w:r>
           </w:p>
         </w:tc>
@@ -2699,8 +3012,29 @@
             <w:tcW w:w="3679" w:type="dxa"/>
           </w:tcPr>
           <w:p>
-            <w:r>
-              <w:t>Prusinkiewicx, P. and Janan, J. (1992). “Lindenmayer systems, fractals, and plants.” New York, N.Y.: Springer-Verlag.</w:t>
+            <w:proofErr w:type="spellStart"/>
+            <w:r>
+              <w:t>Prusinkiewicx</w:t>
+            </w:r>
+            <w:proofErr w:type="spellEnd"/>
+            <w:r>
+              <w:t xml:space="preserve">, P. and </w:t>
+            </w:r>
+            <w:proofErr w:type="spellStart"/>
+            <w:r>
+              <w:t>Janan</w:t>
+            </w:r>
+            <w:proofErr w:type="spellEnd"/>
+            <w:r>
+              <w:t>, J. (1992). “</w:t>
+            </w:r>
+            <w:proofErr w:type="spellStart"/>
+            <w:r>
+              <w:t>Lindenmayer</w:t>
+            </w:r>
+            <w:proofErr w:type="spellEnd"/>
+            <w:r>
+              <w:t xml:space="preserve"> systems, fractals, and plants.” New York, N.Y.: Springer-Verlag.</w:t>
             </w:r>
           </w:p>
         </w:tc>
@@ -2763,8 +3097,6 @@
             <w:r>
               <w:t>September</w:t>
             </w:r>
-            <w:bookmarkStart w:id="0" w:name="_GoBack"/>
-            <w:bookmarkEnd w:id="0"/>
             <w:r>
               <w:t xml:space="preserve"> 2017].</w:t>
             </w:r>
@@ -2798,7 +3130,23 @@
           </w:tcPr>
           <w:p>
             <w:r>
-              <w:t xml:space="preserve">Sun, J. Yu, X. Baciu, G. Green, M. (2002). "Template-based generation of road networks for virtual city modeling". In </w:t>
+              <w:t xml:space="preserve">Sun, J. Yu, X. </w:t>
+            </w:r>
+            <w:proofErr w:type="spellStart"/>
+            <w:r>
+              <w:t>Baciu</w:t>
+            </w:r>
+            <w:proofErr w:type="spellEnd"/>
+            <w:r>
+              <w:t xml:space="preserve">, G. Green, M. (2002). "Template-based generation of road networks for virtual city </w:t>
+            </w:r>
+            <w:proofErr w:type="spellStart"/>
+            <w:r>
+              <w:t>modeling</w:t>
+            </w:r>
+            <w:proofErr w:type="spellEnd"/>
+            <w:r>
+              <w:t xml:space="preserve">". In </w:t>
             </w:r>
             <w:r>
               <w:rPr>
@@ -2813,7 +3161,15 @@
               <w:t>reality software and technology</w:t>
             </w:r>
             <w:r>
-              <w:t xml:space="preserve"> (VRST '02). Acm, New Work, NY, USA, 33 - 40.</w:t>
+              <w:t xml:space="preserve"> (VRST '02). </w:t>
+            </w:r>
+            <w:proofErr w:type="spellStart"/>
+            <w:r>
+              <w:t>Acm</w:t>
+            </w:r>
+            <w:proofErr w:type="spellEnd"/>
+            <w:r>
+              <w:t>, New Work, NY, USA, 33 - 40.</w:t>
             </w:r>
           </w:p>
         </w:tc>

</xml_diff>

<commit_message>
Final proposal changes before hand-in.
</commit_message>
<xml_diff>
--- a/Proposals/JosephBarber_FinalProject_SecondDraft.docx
+++ b/Proposals/JosephBarber_FinalProject_SecondDraft.docx
@@ -85,15 +85,13 @@
         <w:t>systems,</w:t>
       </w:r>
       <w:r>
-        <w:t xml:space="preserve"> I will pick one method to move forward with and modify / extend upon </w:t>
-      </w:r>
-      <w:proofErr w:type="gramStart"/>
-      <w:r>
-        <w:t>in order to</w:t>
-      </w:r>
-      <w:proofErr w:type="gramEnd"/>
-      <w:r>
-        <w:t xml:space="preserve"> improve the method and implementation.</w:t>
+        <w:t xml:space="preserve"> I will pick one method to move f</w:t>
+      </w:r>
+      <w:r>
+        <w:t xml:space="preserve">orward with and modify / extend </w:t>
+      </w:r>
+      <w:r>
+        <w:t>in order to improve the method and implementation.</w:t>
       </w:r>
     </w:p>
     <w:p>
@@ -293,15 +291,7 @@
               </w:numPr>
             </w:pPr>
             <w:r>
-              <w:t xml:space="preserve">Excellent </w:t>
-            </w:r>
-            <w:proofErr w:type="gramStart"/>
-            <w:r>
-              <w:t>problem solving</w:t>
-            </w:r>
-            <w:proofErr w:type="gramEnd"/>
-            <w:r>
-              <w:t xml:space="preserve"> ability</w:t>
+              <w:t>Excellent problem solving ability</w:t>
             </w:r>
           </w:p>
         </w:tc>
@@ -351,13 +341,8 @@
             <w:tcW w:w="940" w:type="dxa"/>
           </w:tcPr>
           <w:p>
-            <w:proofErr w:type="spellStart"/>
-            <w:r>
-              <w:t>Utswo</w:t>
-            </w:r>
-            <w:proofErr w:type="spellEnd"/>
-            <w:r>
-              <w:t xml:space="preserve"> -</w:t>
+            <w:r>
+              <w:t>Utswo -</w:t>
             </w:r>
             <w:r>
               <w:br/>
@@ -401,61 +386,21 @@
                   <w:rStyle w:val="Hyperlink"/>
                 </w:rPr>
                 <w:br/>
-              </w:r>
-              <w:proofErr w:type="spellStart"/>
-              <w:r>
-                <w:rPr>
-                  <w:rStyle w:val="Hyperlink"/>
-                </w:rPr>
-                <w:t>viewjob?jk</w:t>
-              </w:r>
-              <w:proofErr w:type="spellEnd"/>
-              <w:r>
-                <w:rPr>
-                  <w:rStyle w:val="Hyperlink"/>
-                </w:rPr>
-                <w:t>=088e20a14735926a</w:t>
+                <w:t>viewjob?jk=088e20a14735926a</w:t>
               </w:r>
               <w:r>
                 <w:rPr>
                   <w:rStyle w:val="Hyperlink"/>
                 </w:rPr>
                 <w:br/>
-                <w:t>&amp;q=</w:t>
-              </w:r>
-              <w:proofErr w:type="spellStart"/>
-              <w:r>
-                <w:rPr>
-                  <w:rStyle w:val="Hyperlink"/>
-                </w:rPr>
-                <w:t>Games+Programmer</w:t>
-              </w:r>
-              <w:proofErr w:type="spellEnd"/>
-              <w:r>
-                <w:rPr>
-                  <w:rStyle w:val="Hyperlink"/>
-                </w:rPr>
-                <w:t>+</w:t>
+                <w:t>&amp;q=Games+Programmer+</w:t>
               </w:r>
               <w:r>
                 <w:rPr>
                   <w:rStyle w:val="Hyperlink"/>
                 </w:rPr>
                 <w:br/>
-              </w:r>
-              <w:proofErr w:type="spellStart"/>
-              <w:r>
-                <w:rPr>
-                  <w:rStyle w:val="Hyperlink"/>
-                </w:rPr>
-                <w:t>C&amp;tk</w:t>
-              </w:r>
-              <w:proofErr w:type="spellEnd"/>
-              <w:r>
-                <w:rPr>
-                  <w:rStyle w:val="Hyperlink"/>
-                </w:rPr>
-                <w:t>=1bqg26g55145r51m</w:t>
+                <w:t>C&amp;tk=1bqg26g55145r51m</w:t>
               </w:r>
             </w:hyperlink>
             <w:r>
@@ -692,17 +637,7 @@
               <w:br/>
             </w:r>
             <w:r>
-              <w:t>/</w:t>
-            </w:r>
-            <w:proofErr w:type="spellStart"/>
-            <w:proofErr w:type="gramStart"/>
-            <w:r>
-              <w:t>viewjob?jk</w:t>
-            </w:r>
-            <w:proofErr w:type="spellEnd"/>
-            <w:proofErr w:type="gramEnd"/>
-            <w:r>
-              <w:t>=590ce15437232e27</w:t>
+              <w:t>/viewjob?jk=590ce15437232e27</w:t>
             </w:r>
           </w:p>
         </w:tc>
@@ -921,27 +856,27 @@
     </w:p>
     <w:p>
       <w:r>
-        <w:t>By the end of the pr</w:t>
+        <w:t xml:space="preserve">By the end of the project I would like to have tested multiple methods of procedurally generating </w:t>
+      </w:r>
+      <w:r>
+        <w:t>road networks and building placement</w:t>
+      </w:r>
+      <w:r>
+        <w:t xml:space="preserve"> and chosen one to</w:t>
+      </w:r>
+      <w:r>
+        <w:t xml:space="preserve"> move forward with and refine. User input may be fed into this in the form of maps such as population densi</w:t>
+      </w:r>
+      <w:r>
+        <w:t>t</w:t>
+      </w:r>
+      <w:r>
+        <w:t xml:space="preserve">y maps and elevation </w:t>
       </w:r>
       <w:bookmarkStart w:id="0" w:name="_GoBack"/>
       <w:bookmarkEnd w:id="0"/>
       <w:r>
-        <w:t xml:space="preserve">oject I would like to have tested multiple methods of procedurally generating </w:t>
-      </w:r>
-      <w:r>
-        <w:t>road networks and building placement</w:t>
-      </w:r>
-      <w:r>
-        <w:t xml:space="preserve"> and chosen one to</w:t>
-      </w:r>
-      <w:r>
-        <w:t xml:space="preserve"> move forward with and refine. User input may be fed into this in the form of maps such as population densi</w:t>
-      </w:r>
-      <w:r>
-        <w:t>t</w:t>
-      </w:r>
-      <w:r>
-        <w:t>y maps and water boundary maps.</w:t>
+        <w:t>maps.</w:t>
       </w:r>
     </w:p>
     <w:p>
@@ -952,15 +887,7 @@
         <w:t>If given no input, it could create its own maps using techniques such as noise or fractal displacement.</w:t>
       </w:r>
       <w:r>
-        <w:t xml:space="preserve"> Major roads would be further refined to use elevation maps to follow the path of least elevation. All buildings would also be procedurally generated. These would be exported in a suitable form (.</w:t>
-      </w:r>
-      <w:proofErr w:type="spellStart"/>
-      <w:r>
-        <w:t>obj</w:t>
-      </w:r>
-      <w:proofErr w:type="spellEnd"/>
-      <w:r>
-        <w:t>). This system could be compiled and exported into existing engines such as Unity or the city could be rendered and viewed within the system itself.</w:t>
+        <w:t xml:space="preserve"> Major roads would be further refined to use elevation maps to follow the path of least elevation. All buildings would also be procedurally generated. These would be exported in a suitable form (.obj). This system could be compiled and exported into existing engines such as Unity or the city could be rendered and viewed within the system itself.</w:t>
       </w:r>
     </w:p>
     <w:p>
@@ -2164,17 +2091,7 @@
               <w:br/>
             </w:r>
             <w:r>
-              <w:t>/</w:t>
-            </w:r>
-            <w:proofErr w:type="spellStart"/>
-            <w:proofErr w:type="gramStart"/>
-            <w:r>
-              <w:t>watch?v</w:t>
-            </w:r>
-            <w:proofErr w:type="spellEnd"/>
-            <w:proofErr w:type="gramEnd"/>
-            <w:r>
-              <w:t>=YyLaRffCdk4 [Date of access: 02 October 2017].</w:t>
+              <w:t>/watch?v=YyLaRffCdk4 [Date of access: 02 October 2017].</w:t>
             </w:r>
           </w:p>
         </w:tc>
@@ -2206,23 +2123,7 @@
           </w:tcPr>
           <w:p>
             <w:r>
-              <w:t xml:space="preserve">Chen G. </w:t>
-            </w:r>
-            <w:proofErr w:type="spellStart"/>
-            <w:r>
-              <w:t>Esch</w:t>
-            </w:r>
-            <w:proofErr w:type="spellEnd"/>
-            <w:r>
-              <w:t xml:space="preserve"> G. Wonka P. Mueller P. Zhang E. (2008). "Interactive Procedural Street </w:t>
-            </w:r>
-            <w:proofErr w:type="spellStart"/>
-            <w:r>
-              <w:t>Modeling</w:t>
-            </w:r>
-            <w:proofErr w:type="spellEnd"/>
-            <w:r>
-              <w:t>" In Proceedings of SIGGRAPH 2008. ACM Trans. Graph. Article 103: 1-10.</w:t>
+              <w:t>Chen G. Esch G. Wonka P. Mueller P. Zhang E. (2008). "Interactive Procedural Street Modeling" In Proceedings of SIGGRAPH 2008. ACM Trans. Graph. Article 103: 1-10.</w:t>
             </w:r>
           </w:p>
         </w:tc>
@@ -2253,21 +2154,8 @@
             <w:tcW w:w="3679" w:type="dxa"/>
           </w:tcPr>
           <w:p>
-            <w:proofErr w:type="spellStart"/>
-            <w:r>
-              <w:t>Eppstein</w:t>
-            </w:r>
-            <w:proofErr w:type="spellEnd"/>
-            <w:r>
-              <w:t xml:space="preserve">, D. (1996). Design and Analysis of Algorithms – Minimum Spanning Trees. [Online] 6th </w:t>
-            </w:r>
-            <w:proofErr w:type="spellStart"/>
-            <w:r>
-              <w:t>Feburary</w:t>
-            </w:r>
-            <w:proofErr w:type="spellEnd"/>
-            <w:r>
-              <w:t xml:space="preserve"> 1996. Available online: </w:t>
+            <w:r>
+              <w:t xml:space="preserve">Eppstein, D. (1996). Design and Analysis of Algorithms – Minimum Spanning Trees. [Online] 6th Feburary 1996. Available online: </w:t>
             </w:r>
             <w:hyperlink r:id="rId14" w:history="1">
               <w:r>
@@ -2281,15 +2169,7 @@
               <w:br/>
             </w:r>
             <w:r>
-              <w:t>/~</w:t>
-            </w:r>
-            <w:proofErr w:type="spellStart"/>
-            <w:r>
-              <w:t>eppstein</w:t>
-            </w:r>
-            <w:proofErr w:type="spellEnd"/>
-            <w:r>
-              <w:t>/161/960206.html [Date of access: 29 October 2017]</w:t>
+              <w:t>/~eppstein/161/960206.html [Date of access: 29 October 2017]</w:t>
             </w:r>
           </w:p>
         </w:tc>
@@ -2321,23 +2201,7 @@
           </w:tcPr>
           <w:p>
             <w:r>
-              <w:t xml:space="preserve">Evans, M. (2015). </w:t>
-            </w:r>
-            <w:proofErr w:type="spellStart"/>
-            <w:r>
-              <w:t>Procedual</w:t>
-            </w:r>
-            <w:proofErr w:type="spellEnd"/>
-            <w:r>
-              <w:t xml:space="preserve"> Generation </w:t>
-            </w:r>
-            <w:proofErr w:type="gramStart"/>
-            <w:r>
-              <w:t>For</w:t>
-            </w:r>
-            <w:proofErr w:type="gramEnd"/>
-            <w:r>
-              <w:t xml:space="preserve"> Dummies: Road Generation. [Online] 11 December 2015. Available online: http://martindevans.me/game-development/2015/12/11/Procedural-Generation-For-Dummies-Roads/ [Date of access: 19 May 2016]</w:t>
+              <w:t>Evans, M. (2015). Procedual Generation For Dummies: Road Generation. [Online] 11 December 2015. Available online: http://martindevans.me/game-development/2015/12/11/Procedural-Generation-For-Dummies-Roads/ [Date of access: 19 May 2016]</w:t>
             </w:r>
           </w:p>
         </w:tc>
@@ -2421,13 +2285,8 @@
             <w:tcW w:w="3679" w:type="dxa"/>
           </w:tcPr>
           <w:p>
-            <w:proofErr w:type="spellStart"/>
-            <w:r>
-              <w:t>Greuter</w:t>
-            </w:r>
-            <w:proofErr w:type="spellEnd"/>
-            <w:r>
-              <w:t xml:space="preserve">, S. Parker, J. Stewart, N. Leach, G. (2003). "Real-time procedural generation of 'pseudo infinite' cities". In </w:t>
+            <w:r>
+              <w:t xml:space="preserve">Greuter, S. Parker, J. Stewart, N. Leach, G. (2003). "Real-time procedural generation of 'pseudo infinite' cities". In </w:t>
             </w:r>
             <w:r>
               <w:rPr>
@@ -2440,41 +2299,13 @@
                 <w:i/>
               </w:rPr>
               <w:lastRenderedPageBreak/>
-              <w:t xml:space="preserve">1st international conference on Computer graphics and interactive techniques in </w:t>
-            </w:r>
-            <w:proofErr w:type="spellStart"/>
+              <w:t>1st international conference on Computer graphics and interactive techniques in Astralasia a</w:t>
+            </w:r>
             <w:r>
               <w:rPr>
                 <w:i/>
               </w:rPr>
-              <w:t>Astralasia</w:t>
-            </w:r>
-            <w:proofErr w:type="spellEnd"/>
-            <w:r>
-              <w:rPr>
-                <w:i/>
-              </w:rPr>
-              <w:t xml:space="preserve"> a</w:t>
-            </w:r>
-            <w:r>
-              <w:rPr>
-                <w:i/>
-              </w:rPr>
-              <w:t xml:space="preserve">nd </w:t>
-            </w:r>
-            <w:proofErr w:type="gramStart"/>
-            <w:r>
-              <w:rPr>
-                <w:i/>
-              </w:rPr>
-              <w:t>South East</w:t>
-            </w:r>
-            <w:proofErr w:type="gramEnd"/>
-            <w:r>
-              <w:rPr>
-                <w:i/>
-              </w:rPr>
-              <w:t xml:space="preserve"> Asia</w:t>
+              <w:t>nd South East Asia</w:t>
             </w:r>
             <w:r>
               <w:rPr>
@@ -2483,23 +2314,7 @@
               <w:t xml:space="preserve"> </w:t>
             </w:r>
             <w:r>
-              <w:t xml:space="preserve">(GRAPHITE '03) </w:t>
-            </w:r>
-            <w:proofErr w:type="spellStart"/>
-            <w:r>
-              <w:t>Acm</w:t>
-            </w:r>
-            <w:proofErr w:type="spellEnd"/>
-            <w:r>
-              <w:t xml:space="preserve">, New York, </w:t>
-            </w:r>
-            <w:proofErr w:type="spellStart"/>
-            <w:r>
-              <w:t>Ny</w:t>
-            </w:r>
-            <w:proofErr w:type="spellEnd"/>
-            <w:r>
-              <w:t>, USA, 87 - ff.</w:t>
+              <w:t>(GRAPHITE '03) Acm, New York, Ny, USA, 87 - ff.</w:t>
             </w:r>
           </w:p>
         </w:tc>
@@ -2536,21 +2351,8 @@
             <w:tcW w:w="3679" w:type="dxa"/>
           </w:tcPr>
           <w:p>
-            <w:proofErr w:type="spellStart"/>
-            <w:r>
-              <w:t>Havey</w:t>
-            </w:r>
-            <w:proofErr w:type="spellEnd"/>
-            <w:r>
-              <w:t xml:space="preserve">, D. (2008). Tutorial #7: </w:t>
-            </w:r>
-            <w:proofErr w:type="spellStart"/>
-            <w:r>
-              <w:t>Voronoi</w:t>
-            </w:r>
-            <w:proofErr w:type="spellEnd"/>
-            <w:r>
-              <w:t xml:space="preserve"> diagrams* [Online] May 4, 2008. Available online: </w:t>
+            <w:r>
+              <w:t xml:space="preserve">Havey, D. (2008). Tutorial #7: Voronoi diagrams* [Online] May 4, 2008. Available online: </w:t>
             </w:r>
             <w:hyperlink r:id="rId15" w:history="1">
               <w:r>
@@ -2580,15 +2382,7 @@
           </w:tcPr>
           <w:p>
             <w:r>
-              <w:t xml:space="preserve">This article talks about </w:t>
-            </w:r>
-            <w:proofErr w:type="spellStart"/>
-            <w:r>
-              <w:t>Voronoi</w:t>
-            </w:r>
-            <w:proofErr w:type="spellEnd"/>
-            <w:r>
-              <w:t xml:space="preserve"> diagrams, their use in creating real world maps and then goes on to talk about how these would be implemented, the logic behind how they’re created and what condition checking is necessary.</w:t>
+              <w:t>This article talks about Voronoi diagrams, their use in creating real world maps and then goes on to talk about how these would be implemented, the logic behind how they’re created and what condition checking is necessary.</w:t>
             </w:r>
           </w:p>
         </w:tc>
@@ -2609,29 +2403,8 @@
             <w:tcW w:w="3679" w:type="dxa"/>
           </w:tcPr>
           <w:p>
-            <w:proofErr w:type="spellStart"/>
-            <w:r>
-              <w:t>Ilangovan</w:t>
-            </w:r>
-            <w:proofErr w:type="spellEnd"/>
-            <w:r>
-              <w:t xml:space="preserve">, K, P. (2009) Procedural City </w:t>
-            </w:r>
-            <w:proofErr w:type="spellStart"/>
-            <w:r>
-              <w:t>Generaror</w:t>
-            </w:r>
-            <w:proofErr w:type="spellEnd"/>
-            <w:r>
-              <w:t xml:space="preserve">, MSc </w:t>
-            </w:r>
-            <w:proofErr w:type="spellStart"/>
-            <w:r>
-              <w:t>thesus</w:t>
-            </w:r>
-            <w:proofErr w:type="spellEnd"/>
-            <w:r>
-              <w:t xml:space="preserve">, Bournemouth University. Available at: </w:t>
+            <w:r>
+              <w:t xml:space="preserve">Ilangovan, K, P. (2009) Procedural City Generaror, MSc thesus, Bournemouth University. Available at: </w:t>
             </w:r>
             <w:hyperlink r:id="rId16" w:history="1">
               <w:r>
@@ -2645,34 +2418,11 @@
               <w:br/>
             </w:r>
             <w:r>
-              <w:t>/</w:t>
-            </w:r>
-            <w:proofErr w:type="spellStart"/>
-            <w:r>
-              <w:t>jmacey</w:t>
-            </w:r>
-            <w:proofErr w:type="spellEnd"/>
-            <w:r>
-              <w:t>/</w:t>
-            </w:r>
-            <w:proofErr w:type="spellStart"/>
-            <w:r>
-              <w:t>MastersProjects</w:t>
-            </w:r>
-            <w:proofErr w:type="spellEnd"/>
-            <w:r>
-              <w:t>/MSc09/</w:t>
+              <w:t>/jmacey/MastersProjects/MSc09/</w:t>
             </w:r>
             <w:r>
               <w:br/>
-            </w:r>
-            <w:proofErr w:type="spellStart"/>
-            <w:r>
-              <w:t>Ilangovan</w:t>
-            </w:r>
-            <w:proofErr w:type="spellEnd"/>
-            <w:r>
-              <w:t xml:space="preserve">/Thesis_i7834000.pdf </w:t>
+              <w:t xml:space="preserve">Ilangovan/Thesis_i7834000.pdf </w:t>
             </w:r>
             <w:r>
               <w:t>(Accessed: 30 May 2017).</w:t>
@@ -2756,19 +2506,11 @@
             <w:r>
               <w:t xml:space="preserve">Kelly G and McCabe H. (2006). “Interactive generation of cities for real-time applications” In Proceedings of </w:t>
             </w:r>
-            <w:proofErr w:type="spellStart"/>
             <w:r>
               <w:rPr>
                 <w:i/>
               </w:rPr>
-              <w:t>Siggraph</w:t>
-            </w:r>
-            <w:proofErr w:type="spellEnd"/>
-            <w:r>
-              <w:rPr>
-                <w:i/>
-              </w:rPr>
-              <w:t xml:space="preserve"> ’06 ACM SIGGRAPH 2006 Research Posters</w:t>
+              <w:t>Siggraph ’06 ACM SIGGRAPH 2006 Research Posters</w:t>
             </w:r>
             <w:r>
               <w:t xml:space="preserve"> – SIGGRAPH ’06.</w:t>
@@ -2798,13 +2540,8 @@
             <w:tcW w:w="3679" w:type="dxa"/>
           </w:tcPr>
           <w:p>
-            <w:proofErr w:type="spellStart"/>
-            <w:r>
-              <w:t>Martek</w:t>
-            </w:r>
-            <w:proofErr w:type="spellEnd"/>
-            <w:r>
-              <w:t>, C. (2012). "Procedural generation of road networks for lar</w:t>
+            <w:r>
+              <w:t>Martek, C. (2012). "Procedural generation of road networks for lar</w:t>
             </w:r>
             <w:r>
               <w:t>g</w:t>
@@ -2901,23 +2638,7 @@
               <w:t xml:space="preserve">Muller, P and Parish, Y, I, H. </w:t>
             </w:r>
             <w:r>
-              <w:t xml:space="preserve">(2001). "Procedural </w:t>
-            </w:r>
-            <w:proofErr w:type="spellStart"/>
-            <w:r>
-              <w:t>modeling</w:t>
-            </w:r>
-            <w:proofErr w:type="spellEnd"/>
-            <w:r>
-              <w:t xml:space="preserve"> of cities". In Proceedings of the 28th annual conference on Computer graphics and interactive techniques (SIGGRAPH '01). </w:t>
-            </w:r>
-            <w:proofErr w:type="spellStart"/>
-            <w:r>
-              <w:t>Acm</w:t>
-            </w:r>
-            <w:proofErr w:type="spellEnd"/>
-            <w:r>
-              <w:t>, New York, NY, USA, 301 - 308.</w:t>
+              <w:t>(2001). "Procedural modeling of cities". In Proceedings of the 28th annual conference on Computer graphics and interactive techniques (SIGGRAPH '01). Acm, New York, NY, USA, 301 - 308.</w:t>
             </w:r>
           </w:p>
         </w:tc>
@@ -2927,15 +2648,7 @@
           </w:tcPr>
           <w:p>
             <w:r>
-              <w:t xml:space="preserve">In this paper, the authors present </w:t>
-            </w:r>
-            <w:proofErr w:type="spellStart"/>
-            <w:r>
-              <w:t>CityEngine</w:t>
-            </w:r>
-            <w:proofErr w:type="spellEnd"/>
-            <w:r>
-              <w:t xml:space="preserve"> which is a system capable of procedurally generating cities using user-controlled input data such as height maps and population density maps. They talk about using L-Systems and road patterns for creating the city layout and go on to talking about procedural building geometry (buildings) and textures.</w:t>
+              <w:t>In this paper, the authors present CityEngine which is a system capable of procedurally generating cities using user-controlled input data such as height maps and population density maps. They talk about using L-Systems and road patterns for creating the city layout and go on to talking about procedural building geometry (buildings) and textures.</w:t>
             </w:r>
           </w:p>
         </w:tc>
@@ -2957,31 +2670,7 @@
           </w:tcPr>
           <w:p>
             <w:r>
-              <w:t xml:space="preserve">Muller, P. Wonka, P. </w:t>
-            </w:r>
-            <w:proofErr w:type="spellStart"/>
-            <w:r>
-              <w:t>Haegler</w:t>
-            </w:r>
-            <w:proofErr w:type="spellEnd"/>
-            <w:r>
-              <w:t xml:space="preserve">, S. Ulmer, A. Goo, L, V. (2006). "Procedural </w:t>
-            </w:r>
-            <w:proofErr w:type="spellStart"/>
-            <w:r>
-              <w:t>modeling</w:t>
-            </w:r>
-            <w:proofErr w:type="spellEnd"/>
-            <w:r>
-              <w:t xml:space="preserve"> of buildings" In Proceedings of SIGGRAPH 06' ACM SIGGRAPH 2006. </w:t>
-            </w:r>
-            <w:proofErr w:type="spellStart"/>
-            <w:r>
-              <w:t>Acm</w:t>
-            </w:r>
-            <w:proofErr w:type="spellEnd"/>
-            <w:r>
-              <w:t>, New York, NY, USA, 614 - 623.</w:t>
+              <w:t>Muller, P. Wonka, P. Haegler, S. Ulmer, A. Goo, L, V. (2006). "Procedural modeling of buildings" In Proceedings of SIGGRAPH 06' ACM SIGGRAPH 2006. Acm, New York, NY, USA, 614 - 623.</w:t>
             </w:r>
           </w:p>
         </w:tc>
@@ -3012,29 +2701,8 @@
             <w:tcW w:w="3679" w:type="dxa"/>
           </w:tcPr>
           <w:p>
-            <w:proofErr w:type="spellStart"/>
-            <w:r>
-              <w:t>Prusinkiewicx</w:t>
-            </w:r>
-            <w:proofErr w:type="spellEnd"/>
-            <w:r>
-              <w:t xml:space="preserve">, P. and </w:t>
-            </w:r>
-            <w:proofErr w:type="spellStart"/>
-            <w:r>
-              <w:t>Janan</w:t>
-            </w:r>
-            <w:proofErr w:type="spellEnd"/>
-            <w:r>
-              <w:t>, J. (1992). “</w:t>
-            </w:r>
-            <w:proofErr w:type="spellStart"/>
-            <w:r>
-              <w:t>Lindenmayer</w:t>
-            </w:r>
-            <w:proofErr w:type="spellEnd"/>
-            <w:r>
-              <w:t xml:space="preserve"> systems, fractals, and plants.” New York, N.Y.: Springer-Verlag.</w:t>
+            <w:r>
+              <w:t>Prusinkiewicx, P. and Janan, J. (1992). “Lindenmayer systems, fractals, and plants.” New York, N.Y.: Springer-Verlag.</w:t>
             </w:r>
           </w:p>
         </w:tc>
@@ -3130,23 +2798,7 @@
           </w:tcPr>
           <w:p>
             <w:r>
-              <w:t xml:space="preserve">Sun, J. Yu, X. </w:t>
-            </w:r>
-            <w:proofErr w:type="spellStart"/>
-            <w:r>
-              <w:t>Baciu</w:t>
-            </w:r>
-            <w:proofErr w:type="spellEnd"/>
-            <w:r>
-              <w:t xml:space="preserve">, G. Green, M. (2002). "Template-based generation of road networks for virtual city </w:t>
-            </w:r>
-            <w:proofErr w:type="spellStart"/>
-            <w:r>
-              <w:t>modeling</w:t>
-            </w:r>
-            <w:proofErr w:type="spellEnd"/>
-            <w:r>
-              <w:t xml:space="preserve">". In </w:t>
+              <w:t xml:space="preserve">Sun, J. Yu, X. Baciu, G. Green, M. (2002). "Template-based generation of road networks for virtual city modeling". In </w:t>
             </w:r>
             <w:r>
               <w:rPr>
@@ -3161,15 +2813,7 @@
               <w:t>reality software and technology</w:t>
             </w:r>
             <w:r>
-              <w:t xml:space="preserve"> (VRST '02). </w:t>
-            </w:r>
-            <w:proofErr w:type="spellStart"/>
-            <w:r>
-              <w:t>Acm</w:t>
-            </w:r>
-            <w:proofErr w:type="spellEnd"/>
-            <w:r>
-              <w:t>, New Work, NY, USA, 33 - 40.</w:t>
+              <w:t xml:space="preserve"> (VRST '02). Acm, New Work, NY, USA, 33 - 40.</w:t>
             </w:r>
           </w:p>
         </w:tc>

</xml_diff>

<commit_message>
Final changes to proposal before hand-in
</commit_message>
<xml_diff>
--- a/Proposals/JosephBarber_FinalProject_SecondDraft.docx
+++ b/Proposals/JosephBarber_FinalProject_SecondDraft.docx
@@ -873,8 +873,6 @@
       <w:r>
         <w:t xml:space="preserve">y maps and elevation </w:t>
       </w:r>
-      <w:bookmarkStart w:id="0" w:name="_GoBack"/>
-      <w:bookmarkEnd w:id="0"/>
       <w:r>
         <w:t>maps.</w:t>
       </w:r>
@@ -2101,7 +2099,16 @@
           </w:tcPr>
           <w:p>
             <w:r>
-              <w:t>This is a video which explains Prim’s Algorithm which is an algorithm to create a minimum spanning tree from a weighted graph; this is one method I use of procedural road generation.</w:t>
+              <w:t>This video</w:t>
+            </w:r>
+            <w:r>
+              <w:t xml:space="preserve"> explains Prim’s Algorithm which is an algorithm</w:t>
+            </w:r>
+            <w:r>
+              <w:t xml:space="preserve"> used</w:t>
+            </w:r>
+            <w:r>
+              <w:t xml:space="preserve"> to create a minimum spanning tree from a weighted graph; this is one method I use of procedural road generation.</w:t>
             </w:r>
           </w:p>
         </w:tc>
@@ -2133,7 +2140,7 @@
           </w:tcPr>
           <w:p>
             <w:r>
-              <w:t>This paper discusses the use of tensor fields and focuses more on user interactivity. It talks about a system which creates a tensor graph and allows the user to edit/adjust this graph to edit the generated city.</w:t>
+              <w:t>This paper discusses the use of tensor fields and focuses on user interactivity. It talks about a system which creates a tensor graph and allows the user to edit/adjust this graph to edit the generated city.</w:t>
             </w:r>
           </w:p>
         </w:tc>
@@ -2223,7 +2230,10 @@
               <w:t xml:space="preserve">also </w:t>
             </w:r>
             <w:r>
-              <w:t>talks about the use of global goals and local constraints when creating major and minor roads and shows how they created road networks using different road templates (radial, grid).</w:t>
+              <w:t xml:space="preserve">talks about the use of global goals and local constraints when creating major and minor roads and shows how </w:t>
+            </w:r>
+            <w:r>
+              <w:t>road networks can be created using different road templates (radial, grid, etc).</w:t>
             </w:r>
           </w:p>
         </w:tc>
@@ -2257,6 +2267,9 @@
               <w:t xml:space="preserve"> 36(14), pp.1471-1482</w:t>
             </w:r>
           </w:p>
+          <w:p/>
+          <w:p/>
+          <w:p/>
         </w:tc>
         <w:tc>
           <w:tcPr>
@@ -2264,7 +2277,13 @@
           </w:tcPr>
           <w:p>
             <w:r>
-              <w:t xml:space="preserve">This paper discusses and over views the turtle graphics system, implementations of turtle graphics are often used alongside L-systems to visualise procedurally generated content. </w:t>
+              <w:t>This paper discusses and over vi</w:t>
+            </w:r>
+            <w:r>
+              <w:t>ews the turtle graphics system. I</w:t>
+            </w:r>
+            <w:r>
+              <w:t xml:space="preserve">mplementations of turtle graphics are often used alongside L-systems to visualise procedurally generated content. </w:t>
             </w:r>
           </w:p>
         </w:tc>
@@ -2276,6 +2295,7 @@
           </w:tcPr>
           <w:p>
             <w:r>
+              <w:lastRenderedPageBreak/>
               <w:t>6</w:t>
             </w:r>
           </w:p>
@@ -2292,14 +2312,7 @@
               <w:rPr>
                 <w:i/>
               </w:rPr>
-              <w:t xml:space="preserve">Proceedings of the </w:t>
-            </w:r>
-            <w:r>
-              <w:rPr>
-                <w:i/>
-              </w:rPr>
-              <w:lastRenderedPageBreak/>
-              <w:t>1st international conference on Computer graphics and interactive techniques in Astralasia a</w:t>
+              <w:t>Proceedings of the 1st international conference on Computer graphics and interactive techniques in Astralasia a</w:t>
             </w:r>
             <w:r>
               <w:rPr>
@@ -2324,12 +2337,19 @@
           </w:tcPr>
           <w:p>
             <w:r>
-              <w:lastRenderedPageBreak/>
-              <w:t xml:space="preserve">This paper focuses on creating cities with a diverse range of buildings, and thus focuses on building generation and not generating the city layout. It proposes a method of building generation by </w:t>
-            </w:r>
-            <w:r>
-              <w:lastRenderedPageBreak/>
-              <w:t>splitting the city up into cells and using a hash function to create a number for each cell to be used as seed. This seed determines the properties of the buildings in the cell (number of floors, height, number of shapes, etc). The building is created by creating and placing several shapes together within the confined space of the building and then extruding each shape to the height of a specific floor. This creates a diverse range of buildings.</w:t>
+              <w:t xml:space="preserve">This paper focuses on creating cities with a diverse range of buildings, and thus focuses on building generation. It proposes a method of </w:t>
+            </w:r>
+            <w:r>
+              <w:t xml:space="preserve">generating buildings </w:t>
+            </w:r>
+            <w:r>
+              <w:t>by splitting the city up into cells and using a hash function to create a number for each cell</w:t>
+            </w:r>
+            <w:r>
+              <w:t>, this number will be used as a seed. T</w:t>
+            </w:r>
+            <w:r>
+              <w:t>his seed determines the properties of the buildings in the cell (number of floors, height, number of shapes, etc). The building is created by creating and placing several shapes together within the confined space of the building and then extruding each shape to the height of a specific floor. This creates a diverse range of buildings.</w:t>
             </w:r>
           </w:p>
         </w:tc>
@@ -2341,7 +2361,6 @@
           </w:tcPr>
           <w:p>
             <w:r>
-              <w:lastRenderedPageBreak/>
               <w:t>7</w:t>
             </w:r>
           </w:p>
@@ -2382,7 +2401,19 @@
           </w:tcPr>
           <w:p>
             <w:r>
-              <w:t>This article talks about Voronoi diagrams, their use in creating real world maps and then goes on to talk about how these would be implemented, the logic behind how they’re created and what condition checking is necessary.</w:t>
+              <w:t>This articl</w:t>
+            </w:r>
+            <w:r>
+              <w:t xml:space="preserve">e talks about Voronoi diagrams and </w:t>
+            </w:r>
+            <w:r>
+              <w:t>their use in creating real world ma</w:t>
+            </w:r>
+            <w:r>
+              <w:t xml:space="preserve">ps. It later </w:t>
+            </w:r>
+            <w:r>
+              <w:t>goes on to talk about how these would be implemented, the logic behind how they’re created and what condition checking is necessary.</w:t>
             </w:r>
           </w:p>
         </w:tc>
@@ -2435,7 +2466,13 @@
           </w:tcPr>
           <w:p>
             <w:r>
-              <w:t>This paper talks about some techniques used for city generation such as L-systems, however this paper is useful to me as it talks about terrain generation; it takes grey scaled maps or contour maps as input and it uses these to create its own heightmap and can use this to create its own terrain. This is useful for me as I can use these techniques to find out where water will be in the world, and can also use these same techniques and treat them as a population density map which will define where my major roads are placed.</w:t>
+              <w:t>This paper talks about some techniques used for city generation such as L-systems, however this paper is useful to me as it talks about terrain generation; it takes grey scaled maps or contour maps as input and it uses these to create its own heightmap</w:t>
+            </w:r>
+            <w:r>
+              <w:t xml:space="preserve">, this heightmap can be used to create terrain. </w:t>
+            </w:r>
+            <w:r>
+              <w:t>This is useful for me as I can use these techniques to find out where water will be in the world, and can also use these same techniques and treat them as a population density map which will define where my major roads are placed.</w:t>
             </w:r>
           </w:p>
         </w:tc>
@@ -2482,7 +2519,13 @@
           </w:tcPr>
           <w:p>
             <w:r>
-              <w:t>This paper starts by introducing multiple procedural techniques such as fractal, l-systems and noise. It goes on to evaluate these techniques in city generation based on criteria such as realism, scale, input, efficiency, etc.</w:t>
+              <w:t>This paper starts by introducing multiple procedur</w:t>
+            </w:r>
+            <w:r>
+              <w:t>al techniques such as fractal, L</w:t>
+            </w:r>
+            <w:r>
+              <w:t>-systems and noise. It goes on to evaluate these techniques in city generation based on criteria such as realism, scale, input, efficiency, etc.</w:t>
             </w:r>
           </w:p>
         </w:tc>
@@ -2521,7 +2564,57 @@
           <w:tcPr>
             <w:tcW w:w="4799" w:type="dxa"/>
           </w:tcPr>
+          <w:p>
+            <w:r>
+              <w:t>This item introduces techniques for the generation of road networks such as major road templates and creating minor roads with an approach comparable to L-systems. It also goes onwards to talk about L-systems being used in building generation.</w:t>
+            </w:r>
+          </w:p>
+        </w:tc>
+      </w:tr>
+      <w:tr>
+        <w:tc>
+          <w:tcPr>
+            <w:tcW w:w="538" w:type="dxa"/>
+          </w:tcPr>
+          <w:p>
+            <w:r>
+              <w:t>11</w:t>
+            </w:r>
+          </w:p>
+        </w:tc>
+        <w:tc>
+          <w:tcPr>
+            <w:tcW w:w="3679" w:type="dxa"/>
+          </w:tcPr>
+          <w:p>
+            <w:r>
+              <w:t>Martek, C. (2012). "Procedural generation of road networks for lar</w:t>
+            </w:r>
+            <w:r>
+              <w:t>g</w:t>
+            </w:r>
+            <w:r>
+              <w:t>e virtual environments." Rochester Institute of Technology.</w:t>
+            </w:r>
+          </w:p>
           <w:p/>
+          <w:p/>
+          <w:p/>
+          <w:p/>
+          <w:p>
+            <w:bookmarkStart w:id="0" w:name="_GoBack"/>
+            <w:bookmarkEnd w:id="0"/>
+          </w:p>
+        </w:tc>
+        <w:tc>
+          <w:tcPr>
+            <w:tcW w:w="4799" w:type="dxa"/>
+          </w:tcPr>
+          <w:p>
+            <w:r>
+              <w:t>This paper proposes some new techniques for procedural road generation. It uses population data and places points on the highest populated areas, it makes connections between these points using a minimum spanning tree and then creates the connections using an A* implementation that uses elevation as a cost.</w:t>
+            </w:r>
+          </w:p>
         </w:tc>
       </w:tr>
       <w:tr>
@@ -2531,44 +2624,7 @@
           </w:tcPr>
           <w:p>
             <w:r>
-              <w:t>11</w:t>
-            </w:r>
-          </w:p>
-        </w:tc>
-        <w:tc>
-          <w:tcPr>
-            <w:tcW w:w="3679" w:type="dxa"/>
-          </w:tcPr>
-          <w:p>
-            <w:r>
-              <w:t>Martek, C. (2012). "Procedural generation of road networks for lar</w:t>
-            </w:r>
-            <w:r>
-              <w:t>g</w:t>
-            </w:r>
-            <w:r>
-              <w:t>e virtual environments." Rochester Institute of Technology.</w:t>
-            </w:r>
-          </w:p>
-        </w:tc>
-        <w:tc>
-          <w:tcPr>
-            <w:tcW w:w="4799" w:type="dxa"/>
-          </w:tcPr>
-          <w:p>
-            <w:r>
-              <w:t>This paper proposes some new techniques for procedural road generation. It uses population data and places points on the highest populated areas, it makes connections between these points using a minimum spanning tree and then creates the connections using an A* implementation that uses elevation as a cost.</w:t>
-            </w:r>
-          </w:p>
-        </w:tc>
-      </w:tr>
-      <w:tr>
-        <w:tc>
-          <w:tcPr>
-            <w:tcW w:w="538" w:type="dxa"/>
-          </w:tcPr>
-          <w:p>
-            <w:r>
+              <w:lastRenderedPageBreak/>
               <w:t>12</w:t>
             </w:r>
           </w:p>
@@ -2624,7 +2680,6 @@
           </w:tcPr>
           <w:p>
             <w:r>
-              <w:lastRenderedPageBreak/>
               <w:t>13</w:t>
             </w:r>
           </w:p>
@@ -2711,9 +2766,6 @@
             <w:tcW w:w="4799" w:type="dxa"/>
           </w:tcPr>
           <w:p>
-            <w:r>
-              <w:t xml:space="preserve">  </w:t>
-            </w:r>
             <w:r>
               <w:t>The beginning chapters of this book explain many techniques of procedural generation useful to city generation including Re-writing systems, fractals, L-systems and Bracketed L-systems</w:t>
             </w:r>
@@ -2776,7 +2828,10 @@
           </w:tcPr>
           <w:p>
             <w:r>
-              <w:t>This page covers the Breadth First search, Dijkstra and A* path finding algorithms. A* is a path finding technique I will be using for road generation of an MST to follow the path of least elevation.</w:t>
+              <w:t xml:space="preserve">This page covers the Breadth First search, Dijkstra and A* path finding algorithms. </w:t>
+            </w:r>
+            <w:r>
+              <w:t>These pathfinding algorithms can be used alongside a heightmap to ensure that roads follow the path of least elevation.</w:t>
             </w:r>
           </w:p>
         </w:tc>

</xml_diff>

<commit_message>
Final formatting changes on proposal before hand in
</commit_message>
<xml_diff>
--- a/Proposals/JosephBarber_FinalProject_SecondDraft.docx
+++ b/Proposals/JosephBarber_FinalProject_SecondDraft.docx
@@ -2270,6 +2270,7 @@
           <w:p/>
           <w:p/>
           <w:p/>
+          <w:p/>
         </w:tc>
         <w:tc>
           <w:tcPr>
@@ -2600,11 +2601,12 @@
           <w:p/>
           <w:p/>
           <w:p/>
-          <w:p/>
           <w:p>
             <w:bookmarkStart w:id="0" w:name="_GoBack"/>
             <w:bookmarkEnd w:id="0"/>
           </w:p>
+          <w:p/>
+          <w:p/>
         </w:tc>
         <w:tc>
           <w:tcPr>

</xml_diff>